<commit_message>
Risoluzione debito tecnico 3
Implementazione pattern Factory method nelle action
</commit_message>
<xml_diff>
--- a/Documentazione.docx
+++ b/Documentazione.docx
@@ -9093,21 +9093,26 @@
                 <w:szCs w:val="18"/>
               </w:rPr>
             </w:pPr>
-            <w:proofErr w:type="spellStart"/>
-            <w:r>
-              <w:rPr>
-                <w:sz w:val="18"/>
-                <w:szCs w:val="18"/>
-              </w:rPr>
-              <w:t>Tecnical</w:t>
-            </w:r>
-            <w:proofErr w:type="spellEnd"/>
-            <w:r>
-              <w:rPr>
-                <w:sz w:val="18"/>
-                <w:szCs w:val="18"/>
-              </w:rPr>
-              <w:t xml:space="preserve"> </w:t>
+            <w:r>
+              <w:rPr>
+                <w:sz w:val="18"/>
+                <w:szCs w:val="18"/>
+              </w:rPr>
+              <w:t>Tec</w:t>
+            </w:r>
+            <w:r>
+              <w:rPr>
+                <w:sz w:val="18"/>
+                <w:szCs w:val="18"/>
+              </w:rPr>
+              <w:t>h</w:t>
+            </w:r>
+            <w:r>
+              <w:rPr>
+                <w:sz w:val="18"/>
+                <w:szCs w:val="18"/>
+              </w:rPr>
+              <w:t xml:space="preserve">nical </w:t>
             </w:r>
             <w:proofErr w:type="spellStart"/>
             <w:r>
@@ -9292,31 +9297,247 @@
               </w:rPr>
               <w:t xml:space="preserve">Using the Observer pattern to </w:t>
             </w:r>
+            <w:r>
+              <w:rPr>
+                <w:sz w:val="18"/>
+                <w:szCs w:val="18"/>
+                <w:lang w:val="en-US"/>
+              </w:rPr>
+              <w:t>optimize</w:t>
+            </w:r>
+            <w:r>
+              <w:rPr>
+                <w:sz w:val="18"/>
+                <w:szCs w:val="18"/>
+                <w:lang w:val="en-US"/>
+              </w:rPr>
+              <w:t xml:space="preserve"> rule state change on file</w:t>
+            </w:r>
+            <w:r>
+              <w:rPr>
+                <w:sz w:val="18"/>
+                <w:szCs w:val="18"/>
+                <w:lang w:val="en-US"/>
+              </w:rPr>
+              <w:t>.</w:t>
+            </w:r>
+          </w:p>
+        </w:tc>
+        <w:tc>
+          <w:tcPr>
+            <w:tcW w:w="1134" w:type="dxa"/>
+          </w:tcPr>
+          <w:p>
+            <w:pPr>
+              <w:pStyle w:val="Paragrafoelenco"/>
+              <w:ind w:left="0"/>
+              <w:jc w:val="both"/>
+              <w:rPr>
+                <w:sz w:val="18"/>
+                <w:szCs w:val="18"/>
+              </w:rPr>
+            </w:pPr>
+            <w:r>
+              <w:rPr>
+                <w:sz w:val="18"/>
+                <w:szCs w:val="18"/>
+              </w:rPr>
+              <w:t>Tec</w:t>
+            </w:r>
+            <w:r>
+              <w:rPr>
+                <w:sz w:val="18"/>
+                <w:szCs w:val="18"/>
+              </w:rPr>
+              <w:t>h</w:t>
+            </w:r>
+            <w:r>
+              <w:rPr>
+                <w:sz w:val="18"/>
+                <w:szCs w:val="18"/>
+              </w:rPr>
+              <w:t xml:space="preserve">nical </w:t>
+            </w:r>
             <w:proofErr w:type="spellStart"/>
             <w:r>
               <w:rPr>
                 <w:sz w:val="18"/>
                 <w:szCs w:val="18"/>
-                <w:lang w:val="en-US"/>
-              </w:rPr>
-              <w:t>optimise</w:t>
+              </w:rPr>
+              <w:t>debt</w:t>
             </w:r>
             <w:proofErr w:type="spellEnd"/>
-            <w:r>
-              <w:rPr>
-                <w:sz w:val="18"/>
-                <w:szCs w:val="18"/>
-                <w:lang w:val="en-US"/>
-              </w:rPr>
-              <w:t xml:space="preserve"> rule state change on file</w:t>
-            </w:r>
-            <w:r>
-              <w:rPr>
-                <w:sz w:val="18"/>
-                <w:szCs w:val="18"/>
-                <w:lang w:val="en-US"/>
-              </w:rPr>
-              <w:t>.</w:t>
+          </w:p>
+        </w:tc>
+        <w:tc>
+          <w:tcPr>
+            <w:tcW w:w="1417" w:type="dxa"/>
+          </w:tcPr>
+          <w:p>
+            <w:pPr>
+              <w:pStyle w:val="Paragrafoelenco"/>
+              <w:ind w:left="0"/>
+              <w:jc w:val="center"/>
+              <w:rPr>
+                <w:sz w:val="18"/>
+                <w:szCs w:val="18"/>
+              </w:rPr>
+            </w:pPr>
+            <w:r>
+              <w:rPr>
+                <w:sz w:val="18"/>
+                <w:szCs w:val="18"/>
+              </w:rPr>
+              <w:t>-</w:t>
+            </w:r>
+          </w:p>
+        </w:tc>
+        <w:tc>
+          <w:tcPr>
+            <w:tcW w:w="709" w:type="dxa"/>
+          </w:tcPr>
+          <w:p>
+            <w:pPr>
+              <w:pStyle w:val="Paragrafoelenco"/>
+              <w:ind w:left="0"/>
+              <w:jc w:val="center"/>
+              <w:rPr>
+                <w:sz w:val="18"/>
+                <w:szCs w:val="18"/>
+              </w:rPr>
+            </w:pPr>
+            <w:r>
+              <w:rPr>
+                <w:sz w:val="18"/>
+                <w:szCs w:val="18"/>
+              </w:rPr>
+              <w:t>3</w:t>
+            </w:r>
+          </w:p>
+        </w:tc>
+        <w:tc>
+          <w:tcPr>
+            <w:tcW w:w="2410" w:type="dxa"/>
+          </w:tcPr>
+          <w:p>
+            <w:pPr>
+              <w:pStyle w:val="Paragrafoelenco"/>
+              <w:ind w:left="0"/>
+              <w:jc w:val="center"/>
+              <w:rPr>
+                <w:sz w:val="18"/>
+                <w:szCs w:val="18"/>
+              </w:rPr>
+            </w:pPr>
+            <w:r>
+              <w:rPr>
+                <w:sz w:val="18"/>
+                <w:szCs w:val="18"/>
+              </w:rPr>
+              <w:t>-</w:t>
+            </w:r>
+          </w:p>
+        </w:tc>
+        <w:tc>
+          <w:tcPr>
+            <w:tcW w:w="992" w:type="dxa"/>
+          </w:tcPr>
+          <w:p>
+            <w:pPr>
+              <w:pStyle w:val="Paragrafoelenco"/>
+              <w:ind w:left="0"/>
+              <w:jc w:val="both"/>
+              <w:rPr>
+                <w:sz w:val="18"/>
+                <w:szCs w:val="18"/>
+              </w:rPr>
+            </w:pPr>
+            <w:r>
+              <w:rPr>
+                <w:sz w:val="18"/>
+                <w:szCs w:val="18"/>
+              </w:rPr>
+              <w:t>Medium-high</w:t>
+            </w:r>
+          </w:p>
+        </w:tc>
+        <w:tc>
+          <w:tcPr>
+            <w:tcW w:w="855" w:type="dxa"/>
+          </w:tcPr>
+          <w:p>
+            <w:pPr>
+              <w:pStyle w:val="Paragrafoelenco"/>
+              <w:ind w:left="0"/>
+              <w:jc w:val="both"/>
+              <w:rPr>
+                <w:sz w:val="18"/>
+                <w:szCs w:val="18"/>
+              </w:rPr>
+            </w:pPr>
+            <w:proofErr w:type="spellStart"/>
+            <w:r>
+              <w:rPr>
+                <w:sz w:val="18"/>
+                <w:szCs w:val="18"/>
+              </w:rPr>
+              <w:t>Done</w:t>
+            </w:r>
+            <w:proofErr w:type="spellEnd"/>
+          </w:p>
+        </w:tc>
+      </w:tr>
+      <w:tr>
+        <w:trPr>
+          <w:trHeight w:val="432"/>
+        </w:trPr>
+        <w:tc>
+          <w:tcPr>
+            <w:tcW w:w="540" w:type="dxa"/>
+            <w:shd w:val="clear" w:color="auto" w:fill="FFE599" w:themeFill="accent4" w:themeFillTint="66"/>
+          </w:tcPr>
+          <w:p>
+            <w:pPr>
+              <w:pStyle w:val="Paragrafoelenco"/>
+              <w:ind w:left="0"/>
+              <w:rPr>
+                <w:b/>
+                <w:bCs/>
+                <w:sz w:val="18"/>
+                <w:szCs w:val="18"/>
+              </w:rPr>
+            </w:pPr>
+            <w:r>
+              <w:rPr>
+                <w:b/>
+                <w:bCs/>
+                <w:sz w:val="18"/>
+                <w:szCs w:val="18"/>
+              </w:rPr>
+              <w:t>TD3</w:t>
+            </w:r>
+          </w:p>
+        </w:tc>
+        <w:tc>
+          <w:tcPr>
+            <w:tcW w:w="2716" w:type="dxa"/>
+          </w:tcPr>
+          <w:p>
+            <w:pPr>
+              <w:jc w:val="both"/>
+              <w:rPr>
+                <w:sz w:val="18"/>
+                <w:szCs w:val="18"/>
+                <w:lang w:val="en-US"/>
+              </w:rPr>
+            </w:pPr>
+            <w:r>
+              <w:rPr>
+                <w:sz w:val="18"/>
+                <w:szCs w:val="18"/>
+                <w:lang w:val="en-US"/>
+              </w:rPr>
+              <w:t>Re-implement the trigger and action classes using the pattern Factory method.</w:t>
             </w:r>
           </w:p>
         </w:tc>
@@ -9332,33 +9553,445 @@
               <w:rPr>
                 <w:sz w:val="18"/>
                 <w:szCs w:val="18"/>
-              </w:rPr>
-            </w:pPr>
+                <w:lang w:val="en-US"/>
+              </w:rPr>
+            </w:pPr>
+            <w:r>
+              <w:rPr>
+                <w:sz w:val="18"/>
+                <w:szCs w:val="18"/>
+                <w:lang w:val="en-US"/>
+              </w:rPr>
+              <w:t>Technical debt</w:t>
+            </w:r>
+          </w:p>
+        </w:tc>
+        <w:tc>
+          <w:tcPr>
+            <w:tcW w:w="1417" w:type="dxa"/>
+          </w:tcPr>
+          <w:p>
+            <w:pPr>
+              <w:pStyle w:val="Paragrafoelenco"/>
+              <w:ind w:left="0"/>
+              <w:jc w:val="center"/>
+              <w:rPr>
+                <w:sz w:val="18"/>
+                <w:szCs w:val="18"/>
+                <w:lang w:val="en-US"/>
+              </w:rPr>
+            </w:pPr>
+            <w:r>
+              <w:rPr>
+                <w:sz w:val="18"/>
+                <w:szCs w:val="18"/>
+                <w:lang w:val="en-US"/>
+              </w:rPr>
+              <w:t>-</w:t>
+            </w:r>
+          </w:p>
+        </w:tc>
+        <w:tc>
+          <w:tcPr>
+            <w:tcW w:w="709" w:type="dxa"/>
+          </w:tcPr>
+          <w:p>
+            <w:pPr>
+              <w:pStyle w:val="Paragrafoelenco"/>
+              <w:ind w:left="0"/>
+              <w:jc w:val="center"/>
+              <w:rPr>
+                <w:sz w:val="18"/>
+                <w:szCs w:val="18"/>
+                <w:lang w:val="en-US"/>
+              </w:rPr>
+            </w:pPr>
+            <w:r>
+              <w:rPr>
+                <w:sz w:val="18"/>
+                <w:szCs w:val="18"/>
+                <w:lang w:val="en-US"/>
+              </w:rPr>
+              <w:t>8</w:t>
+            </w:r>
+          </w:p>
+        </w:tc>
+        <w:tc>
+          <w:tcPr>
+            <w:tcW w:w="2410" w:type="dxa"/>
+          </w:tcPr>
+          <w:p>
+            <w:pPr>
+              <w:pStyle w:val="Paragrafoelenco"/>
+              <w:ind w:left="0"/>
+              <w:jc w:val="center"/>
+              <w:rPr>
+                <w:sz w:val="18"/>
+                <w:szCs w:val="18"/>
+                <w:lang w:val="en-US"/>
+              </w:rPr>
+            </w:pPr>
+            <w:r>
+              <w:rPr>
+                <w:sz w:val="18"/>
+                <w:szCs w:val="18"/>
+                <w:lang w:val="en-US"/>
+              </w:rPr>
+              <w:t>-</w:t>
+            </w:r>
+          </w:p>
+        </w:tc>
+        <w:tc>
+          <w:tcPr>
+            <w:tcW w:w="992" w:type="dxa"/>
+          </w:tcPr>
+          <w:p>
+            <w:pPr>
+              <w:pStyle w:val="Paragrafoelenco"/>
+              <w:ind w:left="0"/>
+              <w:jc w:val="both"/>
+              <w:rPr>
+                <w:sz w:val="18"/>
+                <w:szCs w:val="18"/>
+                <w:lang w:val="en-US"/>
+              </w:rPr>
+            </w:pPr>
+            <w:r>
+              <w:rPr>
+                <w:sz w:val="18"/>
+                <w:szCs w:val="18"/>
+                <w:lang w:val="en-US"/>
+              </w:rPr>
+              <w:t>Medium-high</w:t>
+            </w:r>
+          </w:p>
+        </w:tc>
+        <w:tc>
+          <w:tcPr>
+            <w:tcW w:w="855" w:type="dxa"/>
+          </w:tcPr>
+          <w:p>
+            <w:pPr>
+              <w:pStyle w:val="Paragrafoelenco"/>
+              <w:ind w:left="0"/>
+              <w:jc w:val="both"/>
+              <w:rPr>
+                <w:sz w:val="18"/>
+                <w:szCs w:val="18"/>
+                <w:lang w:val="en-US"/>
+              </w:rPr>
+            </w:pPr>
+            <w:r>
+              <w:rPr>
+                <w:sz w:val="18"/>
+                <w:szCs w:val="18"/>
+                <w:lang w:val="en-US"/>
+              </w:rPr>
+              <w:t>In Progress</w:t>
+            </w:r>
+          </w:p>
+        </w:tc>
+      </w:tr>
+      <w:tr>
+        <w:trPr>
+          <w:trHeight w:val="432"/>
+        </w:trPr>
+        <w:tc>
+          <w:tcPr>
+            <w:tcW w:w="540" w:type="dxa"/>
+            <w:shd w:val="clear" w:color="auto" w:fill="FFE599" w:themeFill="accent4" w:themeFillTint="66"/>
+          </w:tcPr>
+          <w:p>
+            <w:pPr>
+              <w:pStyle w:val="Paragrafoelenco"/>
+              <w:ind w:left="0"/>
+              <w:rPr>
+                <w:b/>
+                <w:bCs/>
+                <w:sz w:val="18"/>
+                <w:szCs w:val="18"/>
+              </w:rPr>
+            </w:pPr>
+            <w:r>
+              <w:rPr>
+                <w:b/>
+                <w:bCs/>
+                <w:sz w:val="18"/>
+                <w:szCs w:val="18"/>
+              </w:rPr>
+              <w:t>TD4</w:t>
+            </w:r>
+          </w:p>
+        </w:tc>
+        <w:tc>
+          <w:tcPr>
+            <w:tcW w:w="2716" w:type="dxa"/>
+          </w:tcPr>
+          <w:p>
+            <w:pPr>
+              <w:jc w:val="both"/>
+              <w:rPr>
+                <w:sz w:val="18"/>
+                <w:szCs w:val="18"/>
+                <w:lang w:val="en-US"/>
+              </w:rPr>
+            </w:pPr>
+            <w:r>
+              <w:rPr>
+                <w:sz w:val="18"/>
+                <w:szCs w:val="18"/>
+                <w:lang w:val="en-US"/>
+              </w:rPr>
+              <w:t>Replace the Service with the Thread class in Java</w:t>
+            </w:r>
+          </w:p>
+        </w:tc>
+        <w:tc>
+          <w:tcPr>
+            <w:tcW w:w="1134" w:type="dxa"/>
+          </w:tcPr>
+          <w:p>
+            <w:pPr>
+              <w:pStyle w:val="Paragrafoelenco"/>
+              <w:ind w:left="0"/>
+              <w:jc w:val="both"/>
+              <w:rPr>
+                <w:sz w:val="18"/>
+                <w:szCs w:val="18"/>
+                <w:lang w:val="en-US"/>
+              </w:rPr>
+            </w:pPr>
+            <w:r>
+              <w:rPr>
+                <w:sz w:val="18"/>
+                <w:szCs w:val="18"/>
+                <w:lang w:val="en-US"/>
+              </w:rPr>
+              <w:t>Technical debt</w:t>
+            </w:r>
+          </w:p>
+        </w:tc>
+        <w:tc>
+          <w:tcPr>
+            <w:tcW w:w="1417" w:type="dxa"/>
+          </w:tcPr>
+          <w:p>
+            <w:pPr>
+              <w:pStyle w:val="Paragrafoelenco"/>
+              <w:ind w:left="0"/>
+              <w:jc w:val="center"/>
+              <w:rPr>
+                <w:sz w:val="18"/>
+                <w:szCs w:val="18"/>
+                <w:lang w:val="en-US"/>
+              </w:rPr>
+            </w:pPr>
+            <w:r>
+              <w:rPr>
+                <w:sz w:val="18"/>
+                <w:szCs w:val="18"/>
+                <w:lang w:val="en-US"/>
+              </w:rPr>
+              <w:t>-</w:t>
+            </w:r>
+          </w:p>
+        </w:tc>
+        <w:tc>
+          <w:tcPr>
+            <w:tcW w:w="709" w:type="dxa"/>
+          </w:tcPr>
+          <w:p>
+            <w:pPr>
+              <w:pStyle w:val="Paragrafoelenco"/>
+              <w:ind w:left="0"/>
+              <w:jc w:val="center"/>
+              <w:rPr>
+                <w:sz w:val="18"/>
+                <w:szCs w:val="18"/>
+                <w:lang w:val="en-US"/>
+              </w:rPr>
+            </w:pPr>
+            <w:r>
+              <w:rPr>
+                <w:sz w:val="18"/>
+                <w:szCs w:val="18"/>
+                <w:lang w:val="en-US"/>
+              </w:rPr>
+              <w:t>8</w:t>
+            </w:r>
+          </w:p>
+        </w:tc>
+        <w:tc>
+          <w:tcPr>
+            <w:tcW w:w="2410" w:type="dxa"/>
+          </w:tcPr>
+          <w:p>
+            <w:pPr>
+              <w:pStyle w:val="Paragrafoelenco"/>
+              <w:ind w:left="0"/>
+              <w:jc w:val="center"/>
+              <w:rPr>
+                <w:sz w:val="18"/>
+                <w:szCs w:val="18"/>
+                <w:lang w:val="en-US"/>
+              </w:rPr>
+            </w:pPr>
+            <w:r>
+              <w:rPr>
+                <w:sz w:val="18"/>
+                <w:szCs w:val="18"/>
+                <w:lang w:val="en-US"/>
+              </w:rPr>
+              <w:t>-</w:t>
+            </w:r>
+          </w:p>
+        </w:tc>
+        <w:tc>
+          <w:tcPr>
+            <w:tcW w:w="992" w:type="dxa"/>
+          </w:tcPr>
+          <w:p>
+            <w:pPr>
+              <w:pStyle w:val="Paragrafoelenco"/>
+              <w:ind w:left="0"/>
+              <w:jc w:val="both"/>
+              <w:rPr>
+                <w:sz w:val="18"/>
+                <w:szCs w:val="18"/>
+                <w:lang w:val="en-US"/>
+              </w:rPr>
+            </w:pPr>
+            <w:r>
+              <w:rPr>
+                <w:sz w:val="18"/>
+                <w:szCs w:val="18"/>
+                <w:lang w:val="en-US"/>
+              </w:rPr>
+              <w:t>Medium-high</w:t>
+            </w:r>
+          </w:p>
+        </w:tc>
+        <w:tc>
+          <w:tcPr>
+            <w:tcW w:w="855" w:type="dxa"/>
+          </w:tcPr>
+          <w:p>
+            <w:pPr>
+              <w:pStyle w:val="Paragrafoelenco"/>
+              <w:ind w:left="0"/>
+              <w:jc w:val="both"/>
+              <w:rPr>
+                <w:sz w:val="18"/>
+                <w:szCs w:val="18"/>
+                <w:lang w:val="en-US"/>
+              </w:rPr>
+            </w:pPr>
+            <w:r>
+              <w:rPr>
+                <w:sz w:val="18"/>
+                <w:szCs w:val="18"/>
+                <w:lang w:val="en-US"/>
+              </w:rPr>
+              <w:t>In progress</w:t>
+            </w:r>
+          </w:p>
+        </w:tc>
+      </w:tr>
+      <w:tr>
+        <w:trPr>
+          <w:trHeight w:val="432"/>
+        </w:trPr>
+        <w:tc>
+          <w:tcPr>
+            <w:tcW w:w="540" w:type="dxa"/>
+            <w:shd w:val="clear" w:color="auto" w:fill="FFE599" w:themeFill="accent4" w:themeFillTint="66"/>
+          </w:tcPr>
+          <w:p>
+            <w:pPr>
+              <w:pStyle w:val="Paragrafoelenco"/>
+              <w:ind w:left="0"/>
+              <w:rPr>
+                <w:b/>
+                <w:bCs/>
+                <w:sz w:val="18"/>
+                <w:szCs w:val="18"/>
+              </w:rPr>
+            </w:pPr>
+            <w:r>
+              <w:rPr>
+                <w:b/>
+                <w:bCs/>
+                <w:sz w:val="18"/>
+                <w:szCs w:val="18"/>
+              </w:rPr>
+              <w:t>TD5</w:t>
+            </w:r>
+          </w:p>
+        </w:tc>
+        <w:tc>
+          <w:tcPr>
+            <w:tcW w:w="2716" w:type="dxa"/>
+          </w:tcPr>
+          <w:p>
+            <w:pPr>
+              <w:jc w:val="both"/>
+              <w:rPr>
+                <w:sz w:val="18"/>
+                <w:szCs w:val="18"/>
+                <w:lang w:val="en-US"/>
+              </w:rPr>
+            </w:pPr>
+            <w:r>
+              <w:rPr>
+                <w:sz w:val="18"/>
+                <w:szCs w:val="18"/>
+                <w:lang w:val="en-US"/>
+              </w:rPr>
+              <w:t xml:space="preserve">Replace the </w:t>
+            </w:r>
             <w:proofErr w:type="spellStart"/>
             <w:r>
               <w:rPr>
                 <w:sz w:val="18"/>
                 <w:szCs w:val="18"/>
-              </w:rPr>
-              <w:t>Tecnical</w:t>
+                <w:lang w:val="en-US"/>
+              </w:rPr>
+              <w:t>ObservableList</w:t>
             </w:r>
             <w:proofErr w:type="spellEnd"/>
             <w:r>
               <w:rPr>
                 <w:sz w:val="18"/>
                 <w:szCs w:val="18"/>
-              </w:rPr>
-              <w:t xml:space="preserve"> </w:t>
-            </w:r>
-            <w:proofErr w:type="spellStart"/>
-            <w:r>
-              <w:rPr>
-                <w:sz w:val="18"/>
-                <w:szCs w:val="18"/>
-              </w:rPr>
-              <w:t>debt</w:t>
-            </w:r>
-            <w:proofErr w:type="spellEnd"/>
+                <w:lang w:val="en-US"/>
+              </w:rPr>
+              <w:t xml:space="preserve"> implementing the pattern Observer</w:t>
+            </w:r>
+          </w:p>
+        </w:tc>
+        <w:tc>
+          <w:tcPr>
+            <w:tcW w:w="1134" w:type="dxa"/>
+          </w:tcPr>
+          <w:p>
+            <w:pPr>
+              <w:pStyle w:val="Paragrafoelenco"/>
+              <w:ind w:left="0"/>
+              <w:jc w:val="both"/>
+              <w:rPr>
+                <w:sz w:val="18"/>
+                <w:szCs w:val="18"/>
+                <w:lang w:val="en-US"/>
+              </w:rPr>
+            </w:pPr>
+            <w:r>
+              <w:rPr>
+                <w:sz w:val="18"/>
+                <w:szCs w:val="18"/>
+                <w:lang w:val="en-US"/>
+              </w:rPr>
+              <w:t>Technical debt</w:t>
+            </w:r>
           </w:p>
         </w:tc>
         <w:tc>
@@ -9373,12 +10006,14 @@
               <w:rPr>
                 <w:sz w:val="18"/>
                 <w:szCs w:val="18"/>
-              </w:rPr>
-            </w:pPr>
-            <w:r>
-              <w:rPr>
-                <w:sz w:val="18"/>
-                <w:szCs w:val="18"/>
+                <w:lang w:val="en-US"/>
+              </w:rPr>
+            </w:pPr>
+            <w:r>
+              <w:rPr>
+                <w:sz w:val="18"/>
+                <w:szCs w:val="18"/>
+                <w:lang w:val="en-US"/>
               </w:rPr>
               <w:t>-</w:t>
             </w:r>
@@ -9396,14 +10031,16 @@
               <w:rPr>
                 <w:sz w:val="18"/>
                 <w:szCs w:val="18"/>
-              </w:rPr>
-            </w:pPr>
-            <w:r>
-              <w:rPr>
-                <w:sz w:val="18"/>
-                <w:szCs w:val="18"/>
-              </w:rPr>
-              <w:t>3</w:t>
+                <w:lang w:val="en-US"/>
+              </w:rPr>
+            </w:pPr>
+            <w:r>
+              <w:rPr>
+                <w:sz w:val="18"/>
+                <w:szCs w:val="18"/>
+                <w:lang w:val="en-US"/>
+              </w:rPr>
+              <w:t>13</w:t>
             </w:r>
           </w:p>
         </w:tc>
@@ -9419,12 +10056,14 @@
               <w:rPr>
                 <w:sz w:val="18"/>
                 <w:szCs w:val="18"/>
-              </w:rPr>
-            </w:pPr>
-            <w:r>
-              <w:rPr>
-                <w:sz w:val="18"/>
-                <w:szCs w:val="18"/>
+                <w:lang w:val="en-US"/>
+              </w:rPr>
+            </w:pPr>
+            <w:r>
+              <w:rPr>
+                <w:sz w:val="18"/>
+                <w:szCs w:val="18"/>
+                <w:lang w:val="en-US"/>
               </w:rPr>
               <w:t>-</w:t>
             </w:r>
@@ -9442,14 +10081,16 @@
               <w:rPr>
                 <w:sz w:val="18"/>
                 <w:szCs w:val="18"/>
-              </w:rPr>
-            </w:pPr>
-            <w:r>
-              <w:rPr>
-                <w:sz w:val="18"/>
-                <w:szCs w:val="18"/>
-              </w:rPr>
-              <w:t>Medium-high</w:t>
+                <w:lang w:val="en-US"/>
+              </w:rPr>
+            </w:pPr>
+            <w:r>
+              <w:rPr>
+                <w:sz w:val="18"/>
+                <w:szCs w:val="18"/>
+                <w:lang w:val="en-US"/>
+              </w:rPr>
+              <w:t>High</w:t>
             </w:r>
           </w:p>
         </w:tc>
@@ -9465,17 +10106,17 @@
               <w:rPr>
                 <w:sz w:val="18"/>
                 <w:szCs w:val="18"/>
-              </w:rPr>
-            </w:pPr>
-            <w:proofErr w:type="spellStart"/>
-            <w:r>
-              <w:rPr>
-                <w:sz w:val="18"/>
-                <w:szCs w:val="18"/>
-              </w:rPr>
-              <w:t>Done</w:t>
-            </w:r>
-            <w:proofErr w:type="spellEnd"/>
+                <w:lang w:val="en-US"/>
+              </w:rPr>
+            </w:pPr>
+            <w:r>
+              <w:rPr>
+                <w:sz w:val="18"/>
+                <w:szCs w:val="18"/>
+                <w:lang w:val="en-US"/>
+              </w:rPr>
+              <w:t>In progress</w:t>
+            </w:r>
           </w:p>
         </w:tc>
       </w:tr>
@@ -9914,6 +10555,7 @@
       </w:pPr>
       <w:bookmarkStart w:id="16" w:name="_Toc152432490"/>
       <w:r>
+        <w:lastRenderedPageBreak/>
         <w:t>Definition of done</w:t>
       </w:r>
       <w:bookmarkEnd w:id="16"/>
@@ -10035,7 +10677,6 @@
         <w:rPr>
           <w:lang w:val="en-US"/>
         </w:rPr>
-        <w:lastRenderedPageBreak/>
         <w:t>The user story implementation meets ALL acceptance criteria.</w:t>
       </w:r>
     </w:p>
@@ -23263,15 +23904,7 @@
                 <w:szCs w:val="18"/>
                 <w:lang w:val="en-US"/>
               </w:rPr>
-              <w:t xml:space="preserve"> </w:t>
-            </w:r>
-            <w:r>
-              <w:rPr>
-                <w:sz w:val="18"/>
-                <w:szCs w:val="18"/>
-                <w:lang w:val="en-US"/>
-              </w:rPr>
-              <w:t xml:space="preserve">Bug in the </w:t>
+              <w:t xml:space="preserve"> Bug in the </w:t>
             </w:r>
             <w:proofErr w:type="spellStart"/>
             <w:r>
@@ -23731,14 +24364,12 @@
         </w:rPr>
         <w:t xml:space="preserve">• The technical debt was solved to </w:t>
       </w:r>
-      <w:proofErr w:type="spellStart"/>
       <w:r>
         <w:rPr>
           <w:lang w:val="en-US"/>
         </w:rPr>
-        <w:t>optimise</w:t>
+        <w:t>optimize</w:t>
       </w:r>
-      <w:proofErr w:type="spellEnd"/>
       <w:r>
         <w:rPr>
           <w:lang w:val="en-US"/>
@@ -23912,7 +24543,7 @@
           <w:lang w:val="en-US"/>
         </w:rPr>
         <w:drawing>
-          <wp:inline distT="0" distB="0" distL="0" distR="0" wp14:anchorId="6FFBABD7" wp14:editId="49658520">
+          <wp:inline distT="0" distB="0" distL="0" distR="0" wp14:anchorId="6FFBABD7" wp14:editId="67165A69">
             <wp:extent cx="6642100" cy="5310505"/>
             <wp:effectExtent l="0" t="0" r="0" b="0"/>
             <wp:docPr id="973677436" name="Immagine 1" descr="Immagine che contiene testo, schermata, Carattere, diagramma&#10;&#10;Descrizione generata automaticamente"/>
@@ -24051,11 +24682,11 @@
       </w:tblPr>
       <w:tblGrid>
         <w:gridCol w:w="510"/>
-        <w:gridCol w:w="3608"/>
-        <w:gridCol w:w="3517"/>
+        <w:gridCol w:w="3602"/>
+        <w:gridCol w:w="3508"/>
         <w:gridCol w:w="850"/>
         <w:gridCol w:w="1327"/>
-        <w:gridCol w:w="951"/>
+        <w:gridCol w:w="966"/>
       </w:tblGrid>
       <w:tr>
         <w:tc>
@@ -24090,7 +24721,7 @@
         </w:tc>
         <w:tc>
           <w:tcPr>
-            <w:tcW w:w="3608" w:type="dxa"/>
+            <w:tcW w:w="3602" w:type="dxa"/>
             <w:shd w:val="clear" w:color="auto" w:fill="A8D08D" w:themeFill="accent6" w:themeFillTint="99"/>
           </w:tcPr>
           <w:p>
@@ -24120,7 +24751,7 @@
         </w:tc>
         <w:tc>
           <w:tcPr>
-            <w:tcW w:w="3517" w:type="dxa"/>
+            <w:tcW w:w="3508" w:type="dxa"/>
             <w:shd w:val="clear" w:color="auto" w:fill="A8D08D" w:themeFill="accent6" w:themeFillTint="99"/>
           </w:tcPr>
           <w:p>
@@ -24210,7 +24841,7 @@
         </w:tc>
         <w:tc>
           <w:tcPr>
-            <w:tcW w:w="951" w:type="dxa"/>
+            <w:tcW w:w="966" w:type="dxa"/>
             <w:shd w:val="clear" w:color="auto" w:fill="A8D08D" w:themeFill="accent6" w:themeFillTint="99"/>
           </w:tcPr>
           <w:p>
@@ -24274,7 +24905,7 @@
         </w:tc>
         <w:tc>
           <w:tcPr>
-            <w:tcW w:w="3608" w:type="dxa"/>
+            <w:tcW w:w="3602" w:type="dxa"/>
             <w:shd w:val="clear" w:color="auto" w:fill="C5E0B3" w:themeFill="accent6" w:themeFillTint="66"/>
           </w:tcPr>
           <w:p>
@@ -24378,7 +25009,7 @@
         </w:tc>
         <w:tc>
           <w:tcPr>
-            <w:tcW w:w="3517" w:type="dxa"/>
+            <w:tcW w:w="3508" w:type="dxa"/>
             <w:tcBorders>
               <w:bottom w:val="single" w:sz="4" w:space="0" w:color="auto"/>
             </w:tcBorders>
@@ -24448,7 +25079,7 @@
         </w:tc>
         <w:tc>
           <w:tcPr>
-            <w:tcW w:w="951" w:type="dxa"/>
+            <w:tcW w:w="966" w:type="dxa"/>
             <w:tcBorders>
               <w:bottom w:val="single" w:sz="4" w:space="0" w:color="auto"/>
             </w:tcBorders>
@@ -24489,7 +25120,7 @@
         </w:tc>
         <w:tc>
           <w:tcPr>
-            <w:tcW w:w="3608" w:type="dxa"/>
+            <w:tcW w:w="3602" w:type="dxa"/>
             <w:vMerge w:val="restart"/>
             <w:shd w:val="clear" w:color="auto" w:fill="FFFFFF" w:themeFill="background1"/>
           </w:tcPr>
@@ -24570,7 +25201,7 @@
         </w:tc>
         <w:tc>
           <w:tcPr>
-            <w:tcW w:w="3517" w:type="dxa"/>
+            <w:tcW w:w="3508" w:type="dxa"/>
             <w:shd w:val="clear" w:color="auto" w:fill="FFFFFF" w:themeFill="background1"/>
           </w:tcPr>
           <w:p>
@@ -24627,7 +25258,7 @@
         </w:tc>
         <w:tc>
           <w:tcPr>
-            <w:tcW w:w="951" w:type="dxa"/>
+            <w:tcW w:w="966" w:type="dxa"/>
             <w:shd w:val="clear" w:color="auto" w:fill="FFFFFF" w:themeFill="background1"/>
           </w:tcPr>
           <w:p>
@@ -24667,7 +25298,7 @@
         </w:tc>
         <w:tc>
           <w:tcPr>
-            <w:tcW w:w="3608" w:type="dxa"/>
+            <w:tcW w:w="3602" w:type="dxa"/>
             <w:vMerge/>
             <w:shd w:val="clear" w:color="auto" w:fill="FFFFFF" w:themeFill="background1"/>
           </w:tcPr>
@@ -24686,7 +25317,7 @@
         </w:tc>
         <w:tc>
           <w:tcPr>
-            <w:tcW w:w="3517" w:type="dxa"/>
+            <w:tcW w:w="3508" w:type="dxa"/>
             <w:shd w:val="clear" w:color="auto" w:fill="FFFFFF" w:themeFill="background1"/>
           </w:tcPr>
           <w:p>
@@ -24743,7 +25374,7 @@
         </w:tc>
         <w:tc>
           <w:tcPr>
-            <w:tcW w:w="951" w:type="dxa"/>
+            <w:tcW w:w="966" w:type="dxa"/>
             <w:shd w:val="clear" w:color="auto" w:fill="FFFFFF" w:themeFill="background1"/>
           </w:tcPr>
           <w:p>
@@ -24786,7 +25417,7 @@
         </w:tc>
         <w:tc>
           <w:tcPr>
-            <w:tcW w:w="3608" w:type="dxa"/>
+            <w:tcW w:w="3602" w:type="dxa"/>
             <w:vMerge/>
             <w:shd w:val="clear" w:color="auto" w:fill="FFFFFF" w:themeFill="background1"/>
           </w:tcPr>
@@ -24805,7 +25436,7 @@
         </w:tc>
         <w:tc>
           <w:tcPr>
-            <w:tcW w:w="3517" w:type="dxa"/>
+            <w:tcW w:w="3508" w:type="dxa"/>
             <w:shd w:val="clear" w:color="auto" w:fill="FFFFFF" w:themeFill="background1"/>
           </w:tcPr>
           <w:p>
@@ -24862,7 +25493,7 @@
         </w:tc>
         <w:tc>
           <w:tcPr>
-            <w:tcW w:w="951" w:type="dxa"/>
+            <w:tcW w:w="966" w:type="dxa"/>
             <w:shd w:val="clear" w:color="auto" w:fill="FFFFFF" w:themeFill="background1"/>
           </w:tcPr>
           <w:p>
@@ -24914,7 +25545,7 @@
         </w:tc>
         <w:tc>
           <w:tcPr>
-            <w:tcW w:w="3608" w:type="dxa"/>
+            <w:tcW w:w="3602" w:type="dxa"/>
             <w:shd w:val="clear" w:color="auto" w:fill="C5E0B3" w:themeFill="accent6" w:themeFillTint="66"/>
           </w:tcPr>
           <w:p>
@@ -25020,7 +25651,7 @@
         </w:tc>
         <w:tc>
           <w:tcPr>
-            <w:tcW w:w="3517" w:type="dxa"/>
+            <w:tcW w:w="3508" w:type="dxa"/>
             <w:tcBorders>
               <w:bottom w:val="single" w:sz="4" w:space="0" w:color="auto"/>
             </w:tcBorders>
@@ -25090,7 +25721,7 @@
         </w:tc>
         <w:tc>
           <w:tcPr>
-            <w:tcW w:w="951" w:type="dxa"/>
+            <w:tcW w:w="966" w:type="dxa"/>
             <w:tcBorders>
               <w:bottom w:val="single" w:sz="4" w:space="0" w:color="auto"/>
             </w:tcBorders>
@@ -25131,7 +25762,7 @@
         </w:tc>
         <w:tc>
           <w:tcPr>
-            <w:tcW w:w="3608" w:type="dxa"/>
+            <w:tcW w:w="3602" w:type="dxa"/>
             <w:vMerge w:val="restart"/>
             <w:shd w:val="clear" w:color="auto" w:fill="FFFFFF" w:themeFill="background1"/>
           </w:tcPr>
@@ -25306,7 +25937,7 @@
         </w:tc>
         <w:tc>
           <w:tcPr>
-            <w:tcW w:w="3517" w:type="dxa"/>
+            <w:tcW w:w="3508" w:type="dxa"/>
             <w:shd w:val="clear" w:color="auto" w:fill="FFFFFF" w:themeFill="background1"/>
           </w:tcPr>
           <w:p>
@@ -25363,7 +25994,7 @@
         </w:tc>
         <w:tc>
           <w:tcPr>
-            <w:tcW w:w="951" w:type="dxa"/>
+            <w:tcW w:w="966" w:type="dxa"/>
             <w:shd w:val="clear" w:color="auto" w:fill="FFFFFF" w:themeFill="background1"/>
           </w:tcPr>
           <w:p>
@@ -25403,7 +26034,7 @@
         </w:tc>
         <w:tc>
           <w:tcPr>
-            <w:tcW w:w="3608" w:type="dxa"/>
+            <w:tcW w:w="3602" w:type="dxa"/>
             <w:vMerge/>
             <w:shd w:val="clear" w:color="auto" w:fill="FFFFFF" w:themeFill="background1"/>
           </w:tcPr>
@@ -25422,7 +26053,7 @@
         </w:tc>
         <w:tc>
           <w:tcPr>
-            <w:tcW w:w="3517" w:type="dxa"/>
+            <w:tcW w:w="3508" w:type="dxa"/>
             <w:shd w:val="clear" w:color="auto" w:fill="FFFFFF" w:themeFill="background1"/>
           </w:tcPr>
           <w:p>
@@ -25479,7 +26110,7 @@
         </w:tc>
         <w:tc>
           <w:tcPr>
-            <w:tcW w:w="951" w:type="dxa"/>
+            <w:tcW w:w="966" w:type="dxa"/>
             <w:shd w:val="clear" w:color="auto" w:fill="FFFFFF" w:themeFill="background1"/>
           </w:tcPr>
           <w:p>
@@ -25531,7 +26162,7 @@
         </w:tc>
         <w:tc>
           <w:tcPr>
-            <w:tcW w:w="3608" w:type="dxa"/>
+            <w:tcW w:w="3602" w:type="dxa"/>
             <w:shd w:val="clear" w:color="auto" w:fill="C5E0B3" w:themeFill="accent6" w:themeFillTint="66"/>
           </w:tcPr>
           <w:p>
@@ -25635,7 +26266,7 @@
         </w:tc>
         <w:tc>
           <w:tcPr>
-            <w:tcW w:w="3517" w:type="dxa"/>
+            <w:tcW w:w="3508" w:type="dxa"/>
             <w:shd w:val="clear" w:color="auto" w:fill="C5E0B3" w:themeFill="accent6" w:themeFillTint="66"/>
           </w:tcPr>
           <w:p>
@@ -25699,7 +26330,7 @@
         </w:tc>
         <w:tc>
           <w:tcPr>
-            <w:tcW w:w="951" w:type="dxa"/>
+            <w:tcW w:w="966" w:type="dxa"/>
             <w:shd w:val="clear" w:color="auto" w:fill="C5E0B3" w:themeFill="accent6" w:themeFillTint="66"/>
           </w:tcPr>
           <w:p>
@@ -25739,7 +26370,7 @@
         </w:tc>
         <w:tc>
           <w:tcPr>
-            <w:tcW w:w="3608" w:type="dxa"/>
+            <w:tcW w:w="3602" w:type="dxa"/>
             <w:vMerge w:val="restart"/>
             <w:shd w:val="clear" w:color="auto" w:fill="FFFFFF" w:themeFill="background1"/>
           </w:tcPr>
@@ -25804,7 +26435,7 @@
         </w:tc>
         <w:tc>
           <w:tcPr>
-            <w:tcW w:w="3517" w:type="dxa"/>
+            <w:tcW w:w="3508" w:type="dxa"/>
             <w:shd w:val="clear" w:color="auto" w:fill="FFFFFF" w:themeFill="background1"/>
           </w:tcPr>
           <w:p>
@@ -25861,7 +26492,7 @@
         </w:tc>
         <w:tc>
           <w:tcPr>
-            <w:tcW w:w="951" w:type="dxa"/>
+            <w:tcW w:w="966" w:type="dxa"/>
             <w:shd w:val="clear" w:color="auto" w:fill="FFFFFF" w:themeFill="background1"/>
           </w:tcPr>
           <w:p>
@@ -25901,7 +26532,7 @@
         </w:tc>
         <w:tc>
           <w:tcPr>
-            <w:tcW w:w="3608" w:type="dxa"/>
+            <w:tcW w:w="3602" w:type="dxa"/>
             <w:vMerge/>
             <w:shd w:val="clear" w:color="auto" w:fill="FFFFFF" w:themeFill="background1"/>
           </w:tcPr>
@@ -25920,7 +26551,7 @@
         </w:tc>
         <w:tc>
           <w:tcPr>
-            <w:tcW w:w="3517" w:type="dxa"/>
+            <w:tcW w:w="3508" w:type="dxa"/>
             <w:shd w:val="clear" w:color="auto" w:fill="FFFFFF" w:themeFill="background1"/>
           </w:tcPr>
           <w:p>
@@ -25977,7 +26608,7 @@
         </w:tc>
         <w:tc>
           <w:tcPr>
-            <w:tcW w:w="951" w:type="dxa"/>
+            <w:tcW w:w="966" w:type="dxa"/>
             <w:shd w:val="clear" w:color="auto" w:fill="FFFFFF" w:themeFill="background1"/>
           </w:tcPr>
           <w:p>
@@ -26017,7 +26648,7 @@
         </w:tc>
         <w:tc>
           <w:tcPr>
-            <w:tcW w:w="3608" w:type="dxa"/>
+            <w:tcW w:w="3602" w:type="dxa"/>
             <w:vMerge/>
             <w:shd w:val="clear" w:color="auto" w:fill="FFFFFF" w:themeFill="background1"/>
           </w:tcPr>
@@ -26036,7 +26667,7 @@
         </w:tc>
         <w:tc>
           <w:tcPr>
-            <w:tcW w:w="3517" w:type="dxa"/>
+            <w:tcW w:w="3508" w:type="dxa"/>
             <w:shd w:val="clear" w:color="auto" w:fill="FFFFFF" w:themeFill="background1"/>
           </w:tcPr>
           <w:p>
@@ -26093,7 +26724,7 @@
         </w:tc>
         <w:tc>
           <w:tcPr>
-            <w:tcW w:w="951" w:type="dxa"/>
+            <w:tcW w:w="966" w:type="dxa"/>
             <w:shd w:val="clear" w:color="auto" w:fill="FFFFFF" w:themeFill="background1"/>
           </w:tcPr>
           <w:p>
@@ -26133,7 +26764,7 @@
         </w:tc>
         <w:tc>
           <w:tcPr>
-            <w:tcW w:w="3608" w:type="dxa"/>
+            <w:tcW w:w="3602" w:type="dxa"/>
             <w:vMerge/>
             <w:shd w:val="clear" w:color="auto" w:fill="FFFFFF" w:themeFill="background1"/>
           </w:tcPr>
@@ -26152,7 +26783,7 @@
         </w:tc>
         <w:tc>
           <w:tcPr>
-            <w:tcW w:w="3517" w:type="dxa"/>
+            <w:tcW w:w="3508" w:type="dxa"/>
             <w:shd w:val="clear" w:color="auto" w:fill="FFFFFF" w:themeFill="background1"/>
           </w:tcPr>
           <w:p>
@@ -26209,7 +26840,7 @@
         </w:tc>
         <w:tc>
           <w:tcPr>
-            <w:tcW w:w="951" w:type="dxa"/>
+            <w:tcW w:w="966" w:type="dxa"/>
             <w:shd w:val="clear" w:color="auto" w:fill="FFFFFF" w:themeFill="background1"/>
           </w:tcPr>
           <w:p>
@@ -26252,7 +26883,7 @@
         </w:tc>
         <w:tc>
           <w:tcPr>
-            <w:tcW w:w="3608" w:type="dxa"/>
+            <w:tcW w:w="3602" w:type="dxa"/>
             <w:vMerge/>
             <w:shd w:val="clear" w:color="auto" w:fill="FFFFFF" w:themeFill="background1"/>
           </w:tcPr>
@@ -26271,7 +26902,7 @@
         </w:tc>
         <w:tc>
           <w:tcPr>
-            <w:tcW w:w="3517" w:type="dxa"/>
+            <w:tcW w:w="3508" w:type="dxa"/>
             <w:shd w:val="clear" w:color="auto" w:fill="FFFFFF" w:themeFill="background1"/>
           </w:tcPr>
           <w:p>
@@ -26328,7 +26959,7 @@
         </w:tc>
         <w:tc>
           <w:tcPr>
-            <w:tcW w:w="951" w:type="dxa"/>
+            <w:tcW w:w="966" w:type="dxa"/>
             <w:shd w:val="clear" w:color="auto" w:fill="FFFFFF" w:themeFill="background1"/>
           </w:tcPr>
           <w:p>
@@ -26380,7 +27011,7 @@
         </w:tc>
         <w:tc>
           <w:tcPr>
-            <w:tcW w:w="3608" w:type="dxa"/>
+            <w:tcW w:w="3602" w:type="dxa"/>
             <w:shd w:val="clear" w:color="auto" w:fill="C5E0B3" w:themeFill="accent6" w:themeFillTint="66"/>
           </w:tcPr>
           <w:p>
@@ -26480,7 +27111,7 @@
         </w:tc>
         <w:tc>
           <w:tcPr>
-            <w:tcW w:w="3517" w:type="dxa"/>
+            <w:tcW w:w="3508" w:type="dxa"/>
             <w:shd w:val="clear" w:color="auto" w:fill="C5E0B3" w:themeFill="accent6" w:themeFillTint="66"/>
           </w:tcPr>
           <w:p>
@@ -26541,7 +27172,7 @@
         </w:tc>
         <w:tc>
           <w:tcPr>
-            <w:tcW w:w="951" w:type="dxa"/>
+            <w:tcW w:w="966" w:type="dxa"/>
             <w:shd w:val="clear" w:color="auto" w:fill="C5E0B3" w:themeFill="accent6" w:themeFillTint="66"/>
           </w:tcPr>
           <w:p>
@@ -26583,7 +27214,7 @@
         </w:tc>
         <w:tc>
           <w:tcPr>
-            <w:tcW w:w="3608" w:type="dxa"/>
+            <w:tcW w:w="3602" w:type="dxa"/>
             <w:vMerge w:val="restart"/>
             <w:shd w:val="clear" w:color="auto" w:fill="FFFFFF" w:themeFill="background1"/>
           </w:tcPr>
@@ -26646,7 +27277,7 @@
         </w:tc>
         <w:tc>
           <w:tcPr>
-            <w:tcW w:w="3517" w:type="dxa"/>
+            <w:tcW w:w="3508" w:type="dxa"/>
             <w:shd w:val="clear" w:color="auto" w:fill="FFFFFF" w:themeFill="background1"/>
           </w:tcPr>
           <w:p>
@@ -26701,7 +27332,7 @@
         </w:tc>
         <w:tc>
           <w:tcPr>
-            <w:tcW w:w="951" w:type="dxa"/>
+            <w:tcW w:w="966" w:type="dxa"/>
             <w:shd w:val="clear" w:color="auto" w:fill="FFFFFF" w:themeFill="background1"/>
           </w:tcPr>
           <w:p>
@@ -26745,7 +27376,7 @@
         </w:tc>
         <w:tc>
           <w:tcPr>
-            <w:tcW w:w="3608" w:type="dxa"/>
+            <w:tcW w:w="3602" w:type="dxa"/>
             <w:vMerge/>
             <w:shd w:val="clear" w:color="auto" w:fill="FFFFFF" w:themeFill="background1"/>
           </w:tcPr>
@@ -26764,7 +27395,7 @@
         </w:tc>
         <w:tc>
           <w:tcPr>
-            <w:tcW w:w="3517" w:type="dxa"/>
+            <w:tcW w:w="3508" w:type="dxa"/>
             <w:shd w:val="clear" w:color="auto" w:fill="FFFFFF" w:themeFill="background1"/>
           </w:tcPr>
           <w:p>
@@ -26819,7 +27450,7 @@
         </w:tc>
         <w:tc>
           <w:tcPr>
-            <w:tcW w:w="951" w:type="dxa"/>
+            <w:tcW w:w="966" w:type="dxa"/>
             <w:shd w:val="clear" w:color="auto" w:fill="FFFFFF" w:themeFill="background1"/>
           </w:tcPr>
           <w:p>
@@ -26863,7 +27494,7 @@
         </w:tc>
         <w:tc>
           <w:tcPr>
-            <w:tcW w:w="3608" w:type="dxa"/>
+            <w:tcW w:w="3602" w:type="dxa"/>
             <w:vMerge/>
             <w:shd w:val="clear" w:color="auto" w:fill="FFFFFF" w:themeFill="background1"/>
           </w:tcPr>
@@ -26882,7 +27513,7 @@
         </w:tc>
         <w:tc>
           <w:tcPr>
-            <w:tcW w:w="3517" w:type="dxa"/>
+            <w:tcW w:w="3508" w:type="dxa"/>
             <w:shd w:val="clear" w:color="auto" w:fill="FFFFFF" w:themeFill="background1"/>
           </w:tcPr>
           <w:p>
@@ -26937,7 +27568,7 @@
         </w:tc>
         <w:tc>
           <w:tcPr>
-            <w:tcW w:w="951" w:type="dxa"/>
+            <w:tcW w:w="966" w:type="dxa"/>
             <w:shd w:val="clear" w:color="auto" w:fill="FFFFFF" w:themeFill="background1"/>
           </w:tcPr>
           <w:p>
@@ -26981,7 +27612,7 @@
         </w:tc>
         <w:tc>
           <w:tcPr>
-            <w:tcW w:w="3608" w:type="dxa"/>
+            <w:tcW w:w="3602" w:type="dxa"/>
             <w:vMerge/>
             <w:shd w:val="clear" w:color="auto" w:fill="FFFFFF" w:themeFill="background1"/>
           </w:tcPr>
@@ -27000,7 +27631,7 @@
         </w:tc>
         <w:tc>
           <w:tcPr>
-            <w:tcW w:w="3517" w:type="dxa"/>
+            <w:tcW w:w="3508" w:type="dxa"/>
             <w:shd w:val="clear" w:color="auto" w:fill="FFFFFF" w:themeFill="background1"/>
           </w:tcPr>
           <w:p>
@@ -27055,7 +27686,7 @@
         </w:tc>
         <w:tc>
           <w:tcPr>
-            <w:tcW w:w="951" w:type="dxa"/>
+            <w:tcW w:w="966" w:type="dxa"/>
             <w:shd w:val="clear" w:color="auto" w:fill="FFFFFF" w:themeFill="background1"/>
           </w:tcPr>
           <w:p>
@@ -27099,7 +27730,7 @@
         </w:tc>
         <w:tc>
           <w:tcPr>
-            <w:tcW w:w="3608" w:type="dxa"/>
+            <w:tcW w:w="3602" w:type="dxa"/>
             <w:vMerge/>
             <w:shd w:val="clear" w:color="auto" w:fill="FFFFFF" w:themeFill="background1"/>
           </w:tcPr>
@@ -27118,7 +27749,7 @@
         </w:tc>
         <w:tc>
           <w:tcPr>
-            <w:tcW w:w="3517" w:type="dxa"/>
+            <w:tcW w:w="3508" w:type="dxa"/>
             <w:shd w:val="clear" w:color="auto" w:fill="FFFFFF" w:themeFill="background1"/>
           </w:tcPr>
           <w:p>
@@ -27173,7 +27804,7 @@
         </w:tc>
         <w:tc>
           <w:tcPr>
-            <w:tcW w:w="951" w:type="dxa"/>
+            <w:tcW w:w="966" w:type="dxa"/>
             <w:shd w:val="clear" w:color="auto" w:fill="FFFFFF" w:themeFill="background1"/>
           </w:tcPr>
           <w:p>
@@ -27217,7 +27848,7 @@
         </w:tc>
         <w:tc>
           <w:tcPr>
-            <w:tcW w:w="3608" w:type="dxa"/>
+            <w:tcW w:w="3602" w:type="dxa"/>
             <w:vMerge/>
             <w:shd w:val="clear" w:color="auto" w:fill="FFFFFF" w:themeFill="background1"/>
           </w:tcPr>
@@ -27236,7 +27867,7 @@
         </w:tc>
         <w:tc>
           <w:tcPr>
-            <w:tcW w:w="3517" w:type="dxa"/>
+            <w:tcW w:w="3508" w:type="dxa"/>
             <w:shd w:val="clear" w:color="auto" w:fill="FFFFFF" w:themeFill="background1"/>
           </w:tcPr>
           <w:p>
@@ -27291,8 +27922,799 @@
         </w:tc>
         <w:tc>
           <w:tcPr>
-            <w:tcW w:w="951" w:type="dxa"/>
-            <w:shd w:val="clear" w:color="auto" w:fill="FFFFFF" w:themeFill="background1"/>
+            <w:tcW w:w="966" w:type="dxa"/>
+            <w:shd w:val="clear" w:color="auto" w:fill="FFFFFF" w:themeFill="background1"/>
+          </w:tcPr>
+          <w:p>
+            <w:pPr>
+              <w:pStyle w:val="Paragrafoelenco"/>
+              <w:ind w:left="0"/>
+              <w:jc w:val="both"/>
+              <w:rPr>
+                <w:sz w:val="18"/>
+                <w:szCs w:val="18"/>
+                <w:lang w:val="en-US"/>
+              </w:rPr>
+            </w:pPr>
+          </w:p>
+        </w:tc>
+      </w:tr>
+      <w:tr>
+        <w:trPr>
+          <w:trHeight w:val="54"/>
+        </w:trPr>
+        <w:tc>
+          <w:tcPr>
+            <w:tcW w:w="510" w:type="dxa"/>
+            <w:vMerge w:val="restart"/>
+            <w:shd w:val="clear" w:color="auto" w:fill="FFE599" w:themeFill="accent4" w:themeFillTint="66"/>
+          </w:tcPr>
+          <w:p>
+            <w:pPr>
+              <w:pStyle w:val="Paragrafoelenco"/>
+              <w:ind w:left="0"/>
+              <w:jc w:val="both"/>
+              <w:rPr>
+                <w:b/>
+                <w:bCs/>
+                <w:sz w:val="18"/>
+                <w:szCs w:val="18"/>
+                <w:lang w:val="en-US"/>
+              </w:rPr>
+            </w:pPr>
+            <w:r>
+              <w:rPr>
+                <w:b/>
+                <w:bCs/>
+                <w:sz w:val="18"/>
+                <w:szCs w:val="18"/>
+              </w:rPr>
+              <w:t>TD</w:t>
+            </w:r>
+            <w:r>
+              <w:rPr>
+                <w:b/>
+                <w:bCs/>
+                <w:sz w:val="18"/>
+                <w:szCs w:val="18"/>
+              </w:rPr>
+              <w:t>3</w:t>
+            </w:r>
+          </w:p>
+        </w:tc>
+        <w:tc>
+          <w:tcPr>
+            <w:tcW w:w="3602" w:type="dxa"/>
+            <w:shd w:val="clear" w:color="auto" w:fill="FFE599" w:themeFill="accent4" w:themeFillTint="66"/>
+          </w:tcPr>
+          <w:p>
+            <w:pPr>
+              <w:jc w:val="both"/>
+              <w:rPr>
+                <w:b/>
+                <w:bCs/>
+                <w:sz w:val="18"/>
+                <w:szCs w:val="18"/>
+                <w:lang w:val="en-US"/>
+              </w:rPr>
+            </w:pPr>
+            <w:r>
+              <w:rPr>
+                <w:sz w:val="18"/>
+                <w:szCs w:val="18"/>
+                <w:lang w:val="en-US"/>
+              </w:rPr>
+              <w:t>Re-implement the trigger and action classes using the pattern Factory method.</w:t>
+            </w:r>
+          </w:p>
+        </w:tc>
+        <w:tc>
+          <w:tcPr>
+            <w:tcW w:w="3508" w:type="dxa"/>
+            <w:shd w:val="clear" w:color="auto" w:fill="FFE599" w:themeFill="accent4" w:themeFillTint="66"/>
+          </w:tcPr>
+          <w:p>
+            <w:pPr>
+              <w:pStyle w:val="Paragrafoelenco"/>
+              <w:ind w:left="0"/>
+              <w:jc w:val="both"/>
+              <w:rPr>
+                <w:sz w:val="18"/>
+                <w:szCs w:val="18"/>
+                <w:lang w:val="en-US"/>
+              </w:rPr>
+            </w:pPr>
+          </w:p>
+        </w:tc>
+        <w:tc>
+          <w:tcPr>
+            <w:tcW w:w="850" w:type="dxa"/>
+            <w:shd w:val="clear" w:color="auto" w:fill="FFE599" w:themeFill="accent4" w:themeFillTint="66"/>
+          </w:tcPr>
+          <w:p>
+            <w:pPr>
+              <w:pStyle w:val="Paragrafoelenco"/>
+              <w:ind w:left="0"/>
+              <w:jc w:val="both"/>
+              <w:rPr>
+                <w:sz w:val="18"/>
+                <w:szCs w:val="18"/>
+                <w:lang w:val="en-US"/>
+              </w:rPr>
+            </w:pPr>
+            <w:r>
+              <w:rPr>
+                <w:sz w:val="18"/>
+                <w:szCs w:val="18"/>
+                <w:lang w:val="en-US"/>
+              </w:rPr>
+              <w:t>8</w:t>
+            </w:r>
+          </w:p>
+        </w:tc>
+        <w:tc>
+          <w:tcPr>
+            <w:tcW w:w="1327" w:type="dxa"/>
+            <w:shd w:val="clear" w:color="auto" w:fill="FFE599" w:themeFill="accent4" w:themeFillTint="66"/>
+          </w:tcPr>
+          <w:p>
+            <w:pPr>
+              <w:pStyle w:val="Paragrafoelenco"/>
+              <w:ind w:left="0"/>
+              <w:jc w:val="both"/>
+              <w:rPr>
+                <w:sz w:val="18"/>
+                <w:szCs w:val="18"/>
+                <w:lang w:val="en-US"/>
+              </w:rPr>
+            </w:pPr>
+          </w:p>
+        </w:tc>
+        <w:tc>
+          <w:tcPr>
+            <w:tcW w:w="966" w:type="dxa"/>
+            <w:shd w:val="clear" w:color="auto" w:fill="FFE599" w:themeFill="accent4" w:themeFillTint="66"/>
+          </w:tcPr>
+          <w:p>
+            <w:pPr>
+              <w:pStyle w:val="Paragrafoelenco"/>
+              <w:ind w:left="0"/>
+              <w:jc w:val="both"/>
+              <w:rPr>
+                <w:sz w:val="18"/>
+                <w:szCs w:val="18"/>
+                <w:lang w:val="en-US"/>
+              </w:rPr>
+            </w:pPr>
+          </w:p>
+        </w:tc>
+      </w:tr>
+      <w:tr>
+        <w:trPr>
+          <w:trHeight w:val="54"/>
+        </w:trPr>
+        <w:tc>
+          <w:tcPr>
+            <w:tcW w:w="510" w:type="dxa"/>
+            <w:vMerge/>
+            <w:shd w:val="clear" w:color="auto" w:fill="C5E0B3" w:themeFill="accent6" w:themeFillTint="66"/>
+          </w:tcPr>
+          <w:p>
+            <w:pPr>
+              <w:pStyle w:val="Paragrafoelenco"/>
+              <w:ind w:left="0"/>
+              <w:jc w:val="both"/>
+              <w:rPr>
+                <w:b/>
+                <w:bCs/>
+                <w:sz w:val="18"/>
+                <w:szCs w:val="18"/>
+              </w:rPr>
+            </w:pPr>
+          </w:p>
+        </w:tc>
+        <w:tc>
+          <w:tcPr>
+            <w:tcW w:w="3602" w:type="dxa"/>
+            <w:vMerge w:val="restart"/>
+            <w:shd w:val="clear" w:color="auto" w:fill="FFFFFF" w:themeFill="background1"/>
+          </w:tcPr>
+          <w:p>
+            <w:pPr>
+              <w:jc w:val="both"/>
+              <w:rPr>
+                <w:sz w:val="18"/>
+                <w:szCs w:val="18"/>
+                <w:lang w:val="en-US"/>
+              </w:rPr>
+            </w:pPr>
+          </w:p>
+        </w:tc>
+        <w:tc>
+          <w:tcPr>
+            <w:tcW w:w="3508" w:type="dxa"/>
+            <w:shd w:val="clear" w:color="auto" w:fill="FFFFFF" w:themeFill="background1"/>
+          </w:tcPr>
+          <w:p>
+            <w:pPr>
+              <w:pStyle w:val="Paragrafoelenco"/>
+              <w:ind w:left="0"/>
+              <w:jc w:val="both"/>
+              <w:rPr>
+                <w:sz w:val="18"/>
+                <w:szCs w:val="18"/>
+                <w:lang w:val="en-US"/>
+              </w:rPr>
+            </w:pPr>
+            <w:r>
+              <w:rPr>
+                <w:sz w:val="18"/>
+                <w:szCs w:val="18"/>
+                <w:lang w:val="en-US"/>
+              </w:rPr>
+              <w:t xml:space="preserve">Re-implement the action classes using the pattern </w:t>
+            </w:r>
+            <w:proofErr w:type="spellStart"/>
+            <w:r>
+              <w:rPr>
+                <w:sz w:val="18"/>
+                <w:szCs w:val="18"/>
+                <w:lang w:val="en-US"/>
+              </w:rPr>
+              <w:t>FactoryMethod</w:t>
+            </w:r>
+            <w:proofErr w:type="spellEnd"/>
+          </w:p>
+        </w:tc>
+        <w:tc>
+          <w:tcPr>
+            <w:tcW w:w="850" w:type="dxa"/>
+            <w:shd w:val="clear" w:color="auto" w:fill="FFFFFF" w:themeFill="background1"/>
+          </w:tcPr>
+          <w:p>
+            <w:pPr>
+              <w:pStyle w:val="Paragrafoelenco"/>
+              <w:ind w:left="0"/>
+              <w:jc w:val="both"/>
+              <w:rPr>
+                <w:sz w:val="18"/>
+                <w:szCs w:val="18"/>
+                <w:lang w:val="en-US"/>
+              </w:rPr>
+            </w:pPr>
+          </w:p>
+        </w:tc>
+        <w:tc>
+          <w:tcPr>
+            <w:tcW w:w="1327" w:type="dxa"/>
+            <w:shd w:val="clear" w:color="auto" w:fill="FFFFFF" w:themeFill="background1"/>
+          </w:tcPr>
+          <w:p>
+            <w:pPr>
+              <w:pStyle w:val="Paragrafoelenco"/>
+              <w:ind w:left="0"/>
+              <w:jc w:val="both"/>
+              <w:rPr>
+                <w:sz w:val="18"/>
+                <w:szCs w:val="18"/>
+                <w:lang w:val="en-US"/>
+              </w:rPr>
+            </w:pPr>
+            <w:r>
+              <w:rPr>
+                <w:sz w:val="18"/>
+                <w:szCs w:val="18"/>
+                <w:lang w:val="en-US"/>
+              </w:rPr>
+              <w:t>Sara</w:t>
+            </w:r>
+          </w:p>
+        </w:tc>
+        <w:tc>
+          <w:tcPr>
+            <w:tcW w:w="966" w:type="dxa"/>
+            <w:shd w:val="clear" w:color="auto" w:fill="FFFFFF" w:themeFill="background1"/>
+          </w:tcPr>
+          <w:p>
+            <w:pPr>
+              <w:pStyle w:val="Paragrafoelenco"/>
+              <w:ind w:left="0"/>
+              <w:jc w:val="both"/>
+              <w:rPr>
+                <w:sz w:val="18"/>
+                <w:szCs w:val="18"/>
+                <w:lang w:val="en-US"/>
+              </w:rPr>
+            </w:pPr>
+            <w:r>
+              <w:rPr>
+                <w:sz w:val="18"/>
+                <w:szCs w:val="18"/>
+                <w:lang w:val="en-US"/>
+              </w:rPr>
+              <w:t>4</w:t>
+            </w:r>
+          </w:p>
+        </w:tc>
+      </w:tr>
+      <w:tr>
+        <w:trPr>
+          <w:trHeight w:val="54"/>
+        </w:trPr>
+        <w:tc>
+          <w:tcPr>
+            <w:tcW w:w="510" w:type="dxa"/>
+            <w:vMerge/>
+            <w:shd w:val="clear" w:color="auto" w:fill="C5E0B3" w:themeFill="accent6" w:themeFillTint="66"/>
+          </w:tcPr>
+          <w:p>
+            <w:pPr>
+              <w:pStyle w:val="Paragrafoelenco"/>
+              <w:ind w:left="0"/>
+              <w:jc w:val="both"/>
+              <w:rPr>
+                <w:b/>
+                <w:bCs/>
+                <w:sz w:val="18"/>
+                <w:szCs w:val="18"/>
+                <w:lang w:val="en-US"/>
+              </w:rPr>
+            </w:pPr>
+          </w:p>
+        </w:tc>
+        <w:tc>
+          <w:tcPr>
+            <w:tcW w:w="3602" w:type="dxa"/>
+            <w:vMerge/>
+            <w:shd w:val="clear" w:color="auto" w:fill="FFFFFF" w:themeFill="background1"/>
+          </w:tcPr>
+          <w:p>
+            <w:pPr>
+              <w:jc w:val="both"/>
+              <w:rPr>
+                <w:sz w:val="18"/>
+                <w:szCs w:val="18"/>
+                <w:lang w:val="en-US"/>
+              </w:rPr>
+            </w:pPr>
+          </w:p>
+        </w:tc>
+        <w:tc>
+          <w:tcPr>
+            <w:tcW w:w="3508" w:type="dxa"/>
+            <w:shd w:val="clear" w:color="auto" w:fill="FFFFFF" w:themeFill="background1"/>
+          </w:tcPr>
+          <w:p>
+            <w:pPr>
+              <w:pStyle w:val="Paragrafoelenco"/>
+              <w:ind w:left="0"/>
+              <w:jc w:val="both"/>
+              <w:rPr>
+                <w:sz w:val="18"/>
+                <w:szCs w:val="18"/>
+                <w:lang w:val="en-US"/>
+              </w:rPr>
+            </w:pPr>
+            <w:r>
+              <w:rPr>
+                <w:sz w:val="18"/>
+                <w:szCs w:val="18"/>
+                <w:lang w:val="en-US"/>
+              </w:rPr>
+              <w:t xml:space="preserve">Re-implement the </w:t>
+            </w:r>
+            <w:r>
+              <w:rPr>
+                <w:sz w:val="18"/>
+                <w:szCs w:val="18"/>
+                <w:lang w:val="en-US"/>
+              </w:rPr>
+              <w:t>trigger</w:t>
+            </w:r>
+            <w:r>
+              <w:rPr>
+                <w:sz w:val="18"/>
+                <w:szCs w:val="18"/>
+                <w:lang w:val="en-US"/>
+              </w:rPr>
+              <w:t xml:space="preserve"> classes using the pattern </w:t>
+            </w:r>
+            <w:proofErr w:type="spellStart"/>
+            <w:r>
+              <w:rPr>
+                <w:sz w:val="18"/>
+                <w:szCs w:val="18"/>
+                <w:lang w:val="en-US"/>
+              </w:rPr>
+              <w:t>FactoryMet</w:t>
+            </w:r>
+            <w:r>
+              <w:rPr>
+                <w:sz w:val="18"/>
+                <w:szCs w:val="18"/>
+                <w:lang w:val="en-US"/>
+              </w:rPr>
+              <w:t>h</w:t>
+            </w:r>
+            <w:r>
+              <w:rPr>
+                <w:sz w:val="18"/>
+                <w:szCs w:val="18"/>
+                <w:lang w:val="en-US"/>
+              </w:rPr>
+              <w:t>od</w:t>
+            </w:r>
+            <w:proofErr w:type="spellEnd"/>
+          </w:p>
+        </w:tc>
+        <w:tc>
+          <w:tcPr>
+            <w:tcW w:w="850" w:type="dxa"/>
+            <w:shd w:val="clear" w:color="auto" w:fill="FFFFFF" w:themeFill="background1"/>
+          </w:tcPr>
+          <w:p>
+            <w:pPr>
+              <w:pStyle w:val="Paragrafoelenco"/>
+              <w:ind w:left="0"/>
+              <w:jc w:val="both"/>
+              <w:rPr>
+                <w:sz w:val="18"/>
+                <w:szCs w:val="18"/>
+                <w:lang w:val="en-US"/>
+              </w:rPr>
+            </w:pPr>
+          </w:p>
+        </w:tc>
+        <w:tc>
+          <w:tcPr>
+            <w:tcW w:w="1327" w:type="dxa"/>
+            <w:shd w:val="clear" w:color="auto" w:fill="FFFFFF" w:themeFill="background1"/>
+          </w:tcPr>
+          <w:p>
+            <w:pPr>
+              <w:pStyle w:val="Paragrafoelenco"/>
+              <w:ind w:left="0"/>
+              <w:jc w:val="both"/>
+              <w:rPr>
+                <w:sz w:val="18"/>
+                <w:szCs w:val="18"/>
+                <w:lang w:val="en-US"/>
+              </w:rPr>
+            </w:pPr>
+            <w:r>
+              <w:rPr>
+                <w:sz w:val="18"/>
+                <w:szCs w:val="18"/>
+                <w:lang w:val="en-US"/>
+              </w:rPr>
+              <w:t>Elena</w:t>
+            </w:r>
+          </w:p>
+        </w:tc>
+        <w:tc>
+          <w:tcPr>
+            <w:tcW w:w="966" w:type="dxa"/>
+            <w:shd w:val="clear" w:color="auto" w:fill="FFFFFF" w:themeFill="background1"/>
+          </w:tcPr>
+          <w:p>
+            <w:pPr>
+              <w:pStyle w:val="Paragrafoelenco"/>
+              <w:ind w:left="0"/>
+              <w:jc w:val="both"/>
+              <w:rPr>
+                <w:sz w:val="18"/>
+                <w:szCs w:val="18"/>
+                <w:lang w:val="en-US"/>
+              </w:rPr>
+            </w:pPr>
+            <w:r>
+              <w:rPr>
+                <w:sz w:val="18"/>
+                <w:szCs w:val="18"/>
+                <w:lang w:val="en-US"/>
+              </w:rPr>
+              <w:t>4</w:t>
+            </w:r>
+          </w:p>
+        </w:tc>
+      </w:tr>
+      <w:tr>
+        <w:trPr>
+          <w:trHeight w:val="54"/>
+        </w:trPr>
+        <w:tc>
+          <w:tcPr>
+            <w:tcW w:w="510" w:type="dxa"/>
+            <w:shd w:val="clear" w:color="auto" w:fill="FFE599" w:themeFill="accent4" w:themeFillTint="66"/>
+          </w:tcPr>
+          <w:p>
+            <w:pPr>
+              <w:pStyle w:val="Paragrafoelenco"/>
+              <w:ind w:left="0"/>
+              <w:jc w:val="both"/>
+              <w:rPr>
+                <w:b/>
+                <w:bCs/>
+                <w:sz w:val="18"/>
+                <w:szCs w:val="18"/>
+                <w:lang w:val="en-US"/>
+              </w:rPr>
+            </w:pPr>
+            <w:r>
+              <w:rPr>
+                <w:b/>
+                <w:bCs/>
+                <w:sz w:val="18"/>
+                <w:szCs w:val="18"/>
+                <w:lang w:val="en-US"/>
+              </w:rPr>
+              <w:t>TD4</w:t>
+            </w:r>
+          </w:p>
+        </w:tc>
+        <w:tc>
+          <w:tcPr>
+            <w:tcW w:w="3602" w:type="dxa"/>
+            <w:shd w:val="clear" w:color="auto" w:fill="FFE599" w:themeFill="accent4" w:themeFillTint="66"/>
+          </w:tcPr>
+          <w:p>
+            <w:pPr>
+              <w:jc w:val="both"/>
+              <w:rPr>
+                <w:sz w:val="18"/>
+                <w:szCs w:val="18"/>
+                <w:lang w:val="en-US"/>
+              </w:rPr>
+            </w:pPr>
+            <w:r>
+              <w:rPr>
+                <w:sz w:val="18"/>
+                <w:szCs w:val="18"/>
+                <w:lang w:val="en-US"/>
+              </w:rPr>
+              <w:t>Replace the Service with the Thread class in Java</w:t>
+            </w:r>
+          </w:p>
+        </w:tc>
+        <w:tc>
+          <w:tcPr>
+            <w:tcW w:w="3508" w:type="dxa"/>
+            <w:shd w:val="clear" w:color="auto" w:fill="FFE599" w:themeFill="accent4" w:themeFillTint="66"/>
+          </w:tcPr>
+          <w:p>
+            <w:pPr>
+              <w:pStyle w:val="Paragrafoelenco"/>
+              <w:ind w:left="0"/>
+              <w:jc w:val="both"/>
+              <w:rPr>
+                <w:sz w:val="18"/>
+                <w:szCs w:val="18"/>
+                <w:lang w:val="en-US"/>
+              </w:rPr>
+            </w:pPr>
+          </w:p>
+        </w:tc>
+        <w:tc>
+          <w:tcPr>
+            <w:tcW w:w="850" w:type="dxa"/>
+            <w:shd w:val="clear" w:color="auto" w:fill="FFE599" w:themeFill="accent4" w:themeFillTint="66"/>
+          </w:tcPr>
+          <w:p>
+            <w:pPr>
+              <w:pStyle w:val="Paragrafoelenco"/>
+              <w:ind w:left="0"/>
+              <w:jc w:val="both"/>
+              <w:rPr>
+                <w:sz w:val="18"/>
+                <w:szCs w:val="18"/>
+                <w:lang w:val="en-US"/>
+              </w:rPr>
+            </w:pPr>
+            <w:r>
+              <w:rPr>
+                <w:sz w:val="18"/>
+                <w:szCs w:val="18"/>
+                <w:lang w:val="en-US"/>
+              </w:rPr>
+              <w:t>8</w:t>
+            </w:r>
+          </w:p>
+        </w:tc>
+        <w:tc>
+          <w:tcPr>
+            <w:tcW w:w="1327" w:type="dxa"/>
+            <w:shd w:val="clear" w:color="auto" w:fill="FFE599" w:themeFill="accent4" w:themeFillTint="66"/>
+          </w:tcPr>
+          <w:p>
+            <w:pPr>
+              <w:pStyle w:val="Paragrafoelenco"/>
+              <w:ind w:left="0"/>
+              <w:jc w:val="both"/>
+              <w:rPr>
+                <w:sz w:val="18"/>
+                <w:szCs w:val="18"/>
+                <w:lang w:val="en-US"/>
+              </w:rPr>
+            </w:pPr>
+            <w:r>
+              <w:rPr>
+                <w:sz w:val="18"/>
+                <w:szCs w:val="18"/>
+                <w:lang w:val="en-US"/>
+              </w:rPr>
+              <w:t>Pasquale</w:t>
+            </w:r>
+          </w:p>
+        </w:tc>
+        <w:tc>
+          <w:tcPr>
+            <w:tcW w:w="966" w:type="dxa"/>
+            <w:shd w:val="clear" w:color="auto" w:fill="FFE599" w:themeFill="accent4" w:themeFillTint="66"/>
+          </w:tcPr>
+          <w:p>
+            <w:pPr>
+              <w:pStyle w:val="Paragrafoelenco"/>
+              <w:ind w:left="0"/>
+              <w:jc w:val="both"/>
+              <w:rPr>
+                <w:sz w:val="18"/>
+                <w:szCs w:val="18"/>
+                <w:lang w:val="en-US"/>
+              </w:rPr>
+            </w:pPr>
+            <w:r>
+              <w:rPr>
+                <w:sz w:val="18"/>
+                <w:szCs w:val="18"/>
+                <w:lang w:val="en-US"/>
+              </w:rPr>
+              <w:t>4</w:t>
+            </w:r>
+          </w:p>
+        </w:tc>
+      </w:tr>
+      <w:tr>
+        <w:trPr>
+          <w:trHeight w:val="54"/>
+        </w:trPr>
+        <w:tc>
+          <w:tcPr>
+            <w:tcW w:w="510" w:type="dxa"/>
+            <w:shd w:val="clear" w:color="auto" w:fill="FFE599" w:themeFill="accent4" w:themeFillTint="66"/>
+          </w:tcPr>
+          <w:p>
+            <w:pPr>
+              <w:pStyle w:val="Paragrafoelenco"/>
+              <w:ind w:left="0"/>
+              <w:jc w:val="both"/>
+              <w:rPr>
+                <w:b/>
+                <w:bCs/>
+                <w:sz w:val="18"/>
+                <w:szCs w:val="18"/>
+                <w:lang w:val="en-US"/>
+              </w:rPr>
+            </w:pPr>
+            <w:r>
+              <w:rPr>
+                <w:b/>
+                <w:bCs/>
+                <w:sz w:val="18"/>
+                <w:szCs w:val="18"/>
+                <w:lang w:val="en-US"/>
+              </w:rPr>
+              <w:t>TD5</w:t>
+            </w:r>
+          </w:p>
+        </w:tc>
+        <w:tc>
+          <w:tcPr>
+            <w:tcW w:w="3602" w:type="dxa"/>
+            <w:shd w:val="clear" w:color="auto" w:fill="FFE599" w:themeFill="accent4" w:themeFillTint="66"/>
+          </w:tcPr>
+          <w:p>
+            <w:pPr>
+              <w:jc w:val="both"/>
+              <w:rPr>
+                <w:sz w:val="18"/>
+                <w:szCs w:val="18"/>
+                <w:lang w:val="en-US"/>
+              </w:rPr>
+            </w:pPr>
+            <w:r>
+              <w:rPr>
+                <w:sz w:val="18"/>
+                <w:szCs w:val="18"/>
+                <w:lang w:val="en-US"/>
+              </w:rPr>
+              <w:t xml:space="preserve">Replace the </w:t>
+            </w:r>
+            <w:proofErr w:type="spellStart"/>
+            <w:r>
+              <w:rPr>
+                <w:sz w:val="18"/>
+                <w:szCs w:val="18"/>
+                <w:lang w:val="en-US"/>
+              </w:rPr>
+              <w:t>ObservableList</w:t>
+            </w:r>
+            <w:proofErr w:type="spellEnd"/>
+            <w:r>
+              <w:rPr>
+                <w:sz w:val="18"/>
+                <w:szCs w:val="18"/>
+                <w:lang w:val="en-US"/>
+              </w:rPr>
+              <w:t xml:space="preserve"> implementing the pattern Observer</w:t>
+            </w:r>
+          </w:p>
+        </w:tc>
+        <w:tc>
+          <w:tcPr>
+            <w:tcW w:w="3508" w:type="dxa"/>
+            <w:shd w:val="clear" w:color="auto" w:fill="FFE599" w:themeFill="accent4" w:themeFillTint="66"/>
+          </w:tcPr>
+          <w:p>
+            <w:pPr>
+              <w:pStyle w:val="Paragrafoelenco"/>
+              <w:ind w:left="0"/>
+              <w:jc w:val="both"/>
+              <w:rPr>
+                <w:sz w:val="18"/>
+                <w:szCs w:val="18"/>
+                <w:lang w:val="en-US"/>
+              </w:rPr>
+            </w:pPr>
+          </w:p>
+        </w:tc>
+        <w:tc>
+          <w:tcPr>
+            <w:tcW w:w="850" w:type="dxa"/>
+            <w:shd w:val="clear" w:color="auto" w:fill="FFE599" w:themeFill="accent4" w:themeFillTint="66"/>
+          </w:tcPr>
+          <w:p>
+            <w:pPr>
+              <w:pStyle w:val="Paragrafoelenco"/>
+              <w:ind w:left="0"/>
+              <w:jc w:val="both"/>
+              <w:rPr>
+                <w:sz w:val="18"/>
+                <w:szCs w:val="18"/>
+                <w:lang w:val="en-US"/>
+              </w:rPr>
+            </w:pPr>
+            <w:r>
+              <w:rPr>
+                <w:sz w:val="18"/>
+                <w:szCs w:val="18"/>
+                <w:lang w:val="en-US"/>
+              </w:rPr>
+              <w:t>13</w:t>
+            </w:r>
+          </w:p>
+        </w:tc>
+        <w:tc>
+          <w:tcPr>
+            <w:tcW w:w="1327" w:type="dxa"/>
+            <w:shd w:val="clear" w:color="auto" w:fill="FFE599" w:themeFill="accent4" w:themeFillTint="66"/>
+          </w:tcPr>
+          <w:p>
+            <w:pPr>
+              <w:pStyle w:val="Paragrafoelenco"/>
+              <w:ind w:left="0"/>
+              <w:jc w:val="both"/>
+              <w:rPr>
+                <w:sz w:val="18"/>
+                <w:szCs w:val="18"/>
+                <w:lang w:val="en-US"/>
+              </w:rPr>
+            </w:pPr>
+          </w:p>
+        </w:tc>
+        <w:tc>
+          <w:tcPr>
+            <w:tcW w:w="966" w:type="dxa"/>
+            <w:shd w:val="clear" w:color="auto" w:fill="FFE599" w:themeFill="accent4" w:themeFillTint="66"/>
           </w:tcPr>
           <w:p>
             <w:pPr>
@@ -27332,6 +28754,7 @@
       </w:pPr>
       <w:bookmarkStart w:id="36" w:name="_Toc152432503"/>
       <w:r>
+        <w:lastRenderedPageBreak/>
         <w:t>sprint RETROSPECTIVE</w:t>
       </w:r>
       <w:bookmarkEnd w:id="36"/>

</xml_diff>

<commit_message>
Fine user story 012
</commit_message>
<xml_diff>
--- a/Documentazione.docx
+++ b/Documentazione.docx
@@ -79,7 +79,7 @@
             </w:rPr>
             <w:fldChar w:fldCharType="separate"/>
           </w:r>
-          <w:hyperlink w:anchor="_Toc152432484" w:history="1">
+          <w:hyperlink w:anchor="_Toc152778697" w:history="1">
             <w:r>
               <w:rPr>
                 <w:rStyle w:val="Collegamentoipertestuale"/>
@@ -107,7 +107,7 @@
                 <w:noProof/>
                 <w:webHidden/>
               </w:rPr>
-              <w:instrText xml:space="preserve"> PAGEREF _Toc152432484 \h </w:instrText>
+              <w:instrText xml:space="preserve"> PAGEREF _Toc152778697 \h </w:instrText>
             </w:r>
             <w:r>
               <w:rPr>
@@ -154,7 +154,7 @@
               <w:lang w:eastAsia="it-IT"/>
             </w:rPr>
           </w:pPr>
-          <w:hyperlink w:anchor="_Toc152432485" w:history="1">
+          <w:hyperlink w:anchor="_Toc152778698" w:history="1">
             <w:r>
               <w:rPr>
                 <w:rStyle w:val="Collegamentoipertestuale"/>
@@ -181,7 +181,7 @@
                 <w:noProof/>
                 <w:webHidden/>
               </w:rPr>
-              <w:instrText xml:space="preserve"> PAGEREF _Toc152432485 \h </w:instrText>
+              <w:instrText xml:space="preserve"> PAGEREF _Toc152778698 \h </w:instrText>
             </w:r>
             <w:r>
               <w:rPr>
@@ -228,7 +228,7 @@
               <w:lang w:eastAsia="it-IT"/>
             </w:rPr>
           </w:pPr>
-          <w:hyperlink w:anchor="_Toc152432486" w:history="1">
+          <w:hyperlink w:anchor="_Toc152778699" w:history="1">
             <w:r>
               <w:rPr>
                 <w:rStyle w:val="Collegamentoipertestuale"/>
@@ -255,7 +255,7 @@
                 <w:noProof/>
                 <w:webHidden/>
               </w:rPr>
-              <w:instrText xml:space="preserve"> PAGEREF _Toc152432486 \h </w:instrText>
+              <w:instrText xml:space="preserve"> PAGEREF _Toc152778699 \h </w:instrText>
             </w:r>
             <w:r>
               <w:rPr>
@@ -302,7 +302,7 @@
               <w:lang w:eastAsia="it-IT"/>
             </w:rPr>
           </w:pPr>
-          <w:hyperlink w:anchor="_Toc152432487" w:history="1">
+          <w:hyperlink w:anchor="_Toc152778700" w:history="1">
             <w:r>
               <w:rPr>
                 <w:rStyle w:val="Collegamentoipertestuale"/>
@@ -329,7 +329,7 @@
                 <w:noProof/>
                 <w:webHidden/>
               </w:rPr>
-              <w:instrText xml:space="preserve"> PAGEREF _Toc152432487 \h </w:instrText>
+              <w:instrText xml:space="preserve"> PAGEREF _Toc152778700 \h </w:instrText>
             </w:r>
             <w:r>
               <w:rPr>
@@ -376,7 +376,7 @@
               <w:lang w:eastAsia="it-IT"/>
             </w:rPr>
           </w:pPr>
-          <w:hyperlink w:anchor="_Toc152432488" w:history="1">
+          <w:hyperlink w:anchor="_Toc152778701" w:history="1">
             <w:r>
               <w:rPr>
                 <w:rStyle w:val="Collegamentoipertestuale"/>
@@ -403,7 +403,7 @@
                 <w:noProof/>
                 <w:webHidden/>
               </w:rPr>
-              <w:instrText xml:space="preserve"> PAGEREF _Toc152432488 \h </w:instrText>
+              <w:instrText xml:space="preserve"> PAGEREF _Toc152778701 \h </w:instrText>
             </w:r>
             <w:r>
               <w:rPr>
@@ -450,7 +450,7 @@
               <w:lang w:eastAsia="it-IT"/>
             </w:rPr>
           </w:pPr>
-          <w:hyperlink w:anchor="_Toc152432489" w:history="1">
+          <w:hyperlink w:anchor="_Toc152778702" w:history="1">
             <w:r>
               <w:rPr>
                 <w:rStyle w:val="Collegamentoipertestuale"/>
@@ -477,7 +477,7 @@
                 <w:noProof/>
                 <w:webHidden/>
               </w:rPr>
-              <w:instrText xml:space="preserve"> PAGEREF _Toc152432489 \h </w:instrText>
+              <w:instrText xml:space="preserve"> PAGEREF _Toc152778702 \h </w:instrText>
             </w:r>
             <w:r>
               <w:rPr>
@@ -524,7 +524,7 @@
               <w:lang w:eastAsia="it-IT"/>
             </w:rPr>
           </w:pPr>
-          <w:hyperlink w:anchor="_Toc152432490" w:history="1">
+          <w:hyperlink w:anchor="_Toc152778703" w:history="1">
             <w:r>
               <w:rPr>
                 <w:rStyle w:val="Collegamentoipertestuale"/>
@@ -551,7 +551,7 @@
                 <w:noProof/>
                 <w:webHidden/>
               </w:rPr>
-              <w:instrText xml:space="preserve"> PAGEREF _Toc152432490 \h </w:instrText>
+              <w:instrText xml:space="preserve"> PAGEREF _Toc152778703 \h </w:instrText>
             </w:r>
             <w:r>
               <w:rPr>
@@ -571,7 +571,7 @@
                 <w:noProof/>
                 <w:webHidden/>
               </w:rPr>
-              <w:t>5</w:t>
+              <w:t>6</w:t>
             </w:r>
             <w:r>
               <w:rPr>
@@ -598,7 +598,7 @@
               <w:lang w:eastAsia="it-IT"/>
             </w:rPr>
           </w:pPr>
-          <w:hyperlink w:anchor="_Toc152432491" w:history="1">
+          <w:hyperlink w:anchor="_Toc152778704" w:history="1">
             <w:r>
               <w:rPr>
                 <w:rStyle w:val="Collegamentoipertestuale"/>
@@ -625,7 +625,7 @@
                 <w:noProof/>
                 <w:webHidden/>
               </w:rPr>
-              <w:instrText xml:space="preserve"> PAGEREF _Toc152432491 \h </w:instrText>
+              <w:instrText xml:space="preserve"> PAGEREF _Toc152778704 \h </w:instrText>
             </w:r>
             <w:r>
               <w:rPr>
@@ -672,7 +672,7 @@
               <w:lang w:eastAsia="it-IT"/>
             </w:rPr>
           </w:pPr>
-          <w:hyperlink w:anchor="_Toc152432492" w:history="1">
+          <w:hyperlink w:anchor="_Toc152778705" w:history="1">
             <w:r>
               <w:rPr>
                 <w:rStyle w:val="Collegamentoipertestuale"/>
@@ -700,7 +700,7 @@
                 <w:noProof/>
                 <w:webHidden/>
               </w:rPr>
-              <w:instrText xml:space="preserve"> PAGEREF _Toc152432492 \h </w:instrText>
+              <w:instrText xml:space="preserve"> PAGEREF _Toc152778705 \h </w:instrText>
             </w:r>
             <w:r>
               <w:rPr>
@@ -747,7 +747,7 @@
               <w:lang w:eastAsia="it-IT"/>
             </w:rPr>
           </w:pPr>
-          <w:hyperlink w:anchor="_Toc152432493" w:history="1">
+          <w:hyperlink w:anchor="_Toc152778706" w:history="1">
             <w:r>
               <w:rPr>
                 <w:rStyle w:val="Collegamentoipertestuale"/>
@@ -774,7 +774,7 @@
                 <w:noProof/>
                 <w:webHidden/>
               </w:rPr>
-              <w:instrText xml:space="preserve"> PAGEREF _Toc152432493 \h </w:instrText>
+              <w:instrText xml:space="preserve"> PAGEREF _Toc152778706 \h </w:instrText>
             </w:r>
             <w:r>
               <w:rPr>
@@ -821,7 +821,7 @@
               <w:lang w:eastAsia="it-IT"/>
             </w:rPr>
           </w:pPr>
-          <w:hyperlink w:anchor="_Toc152432494" w:history="1">
+          <w:hyperlink w:anchor="_Toc152778707" w:history="1">
             <w:r>
               <w:rPr>
                 <w:rStyle w:val="Collegamentoipertestuale"/>
@@ -848,7 +848,7 @@
                 <w:noProof/>
                 <w:webHidden/>
               </w:rPr>
-              <w:instrText xml:space="preserve"> PAGEREF _Toc152432494 \h </w:instrText>
+              <w:instrText xml:space="preserve"> PAGEREF _Toc152778707 \h </w:instrText>
             </w:r>
             <w:r>
               <w:rPr>
@@ -895,7 +895,7 @@
               <w:lang w:eastAsia="it-IT"/>
             </w:rPr>
           </w:pPr>
-          <w:hyperlink w:anchor="_Toc152432495" w:history="1">
+          <w:hyperlink w:anchor="_Toc152778708" w:history="1">
             <w:r>
               <w:rPr>
                 <w:rStyle w:val="Collegamentoipertestuale"/>
@@ -922,7 +922,7 @@
                 <w:noProof/>
                 <w:webHidden/>
               </w:rPr>
-              <w:instrText xml:space="preserve"> PAGEREF _Toc152432495 \h </w:instrText>
+              <w:instrText xml:space="preserve"> PAGEREF _Toc152778708 \h </w:instrText>
             </w:r>
             <w:r>
               <w:rPr>
@@ -969,7 +969,7 @@
               <w:lang w:eastAsia="it-IT"/>
             </w:rPr>
           </w:pPr>
-          <w:hyperlink w:anchor="_Toc152432496" w:history="1">
+          <w:hyperlink w:anchor="_Toc152778709" w:history="1">
             <w:r>
               <w:rPr>
                 <w:rStyle w:val="Collegamentoipertestuale"/>
@@ -997,7 +997,7 @@
                 <w:noProof/>
                 <w:webHidden/>
               </w:rPr>
-              <w:instrText xml:space="preserve"> PAGEREF _Toc152432496 \h </w:instrText>
+              <w:instrText xml:space="preserve"> PAGEREF _Toc152778709 \h </w:instrText>
             </w:r>
             <w:r>
               <w:rPr>
@@ -1044,7 +1044,7 @@
               <w:lang w:eastAsia="it-IT"/>
             </w:rPr>
           </w:pPr>
-          <w:hyperlink w:anchor="_Toc152432497" w:history="1">
+          <w:hyperlink w:anchor="_Toc152778710" w:history="1">
             <w:r>
               <w:rPr>
                 <w:rStyle w:val="Collegamentoipertestuale"/>
@@ -1071,7 +1071,7 @@
                 <w:noProof/>
                 <w:webHidden/>
               </w:rPr>
-              <w:instrText xml:space="preserve"> PAGEREF _Toc152432497 \h </w:instrText>
+              <w:instrText xml:space="preserve"> PAGEREF _Toc152778710 \h </w:instrText>
             </w:r>
             <w:r>
               <w:rPr>
@@ -1118,7 +1118,7 @@
               <w:lang w:eastAsia="it-IT"/>
             </w:rPr>
           </w:pPr>
-          <w:hyperlink w:anchor="_Toc152432498" w:history="1">
+          <w:hyperlink w:anchor="_Toc152778711" w:history="1">
             <w:r>
               <w:rPr>
                 <w:rStyle w:val="Collegamentoipertestuale"/>
@@ -1145,7 +1145,7 @@
                 <w:noProof/>
                 <w:webHidden/>
               </w:rPr>
-              <w:instrText xml:space="preserve"> PAGEREF _Toc152432498 \h </w:instrText>
+              <w:instrText xml:space="preserve"> PAGEREF _Toc152778711 \h </w:instrText>
             </w:r>
             <w:r>
               <w:rPr>
@@ -1192,7 +1192,7 @@
               <w:lang w:eastAsia="it-IT"/>
             </w:rPr>
           </w:pPr>
-          <w:hyperlink w:anchor="_Toc152432499" w:history="1">
+          <w:hyperlink w:anchor="_Toc152778712" w:history="1">
             <w:r>
               <w:rPr>
                 <w:rStyle w:val="Collegamentoipertestuale"/>
@@ -1219,7 +1219,7 @@
                 <w:noProof/>
                 <w:webHidden/>
               </w:rPr>
-              <w:instrText xml:space="preserve"> PAGEREF _Toc152432499 \h </w:instrText>
+              <w:instrText xml:space="preserve"> PAGEREF _Toc152778712 \h </w:instrText>
             </w:r>
             <w:r>
               <w:rPr>
@@ -1266,7 +1266,7 @@
               <w:lang w:eastAsia="it-IT"/>
             </w:rPr>
           </w:pPr>
-          <w:hyperlink w:anchor="_Toc152432500" w:history="1">
+          <w:hyperlink w:anchor="_Toc152778713" w:history="1">
             <w:r>
               <w:rPr>
                 <w:rStyle w:val="Collegamentoipertestuale"/>
@@ -1294,7 +1294,7 @@
                 <w:noProof/>
                 <w:webHidden/>
               </w:rPr>
-              <w:instrText xml:space="preserve"> PAGEREF _Toc152432500 \h </w:instrText>
+              <w:instrText xml:space="preserve"> PAGEREF _Toc152778713 \h </w:instrText>
             </w:r>
             <w:r>
               <w:rPr>
@@ -1341,7 +1341,7 @@
               <w:lang w:eastAsia="it-IT"/>
             </w:rPr>
           </w:pPr>
-          <w:hyperlink w:anchor="_Toc152432501" w:history="1">
+          <w:hyperlink w:anchor="_Toc152778714" w:history="1">
             <w:r>
               <w:rPr>
                 <w:rStyle w:val="Collegamentoipertestuale"/>
@@ -1368,7 +1368,7 @@
                 <w:noProof/>
                 <w:webHidden/>
               </w:rPr>
-              <w:instrText xml:space="preserve"> PAGEREF _Toc152432501 \h </w:instrText>
+              <w:instrText xml:space="preserve"> PAGEREF _Toc152778714 \h </w:instrText>
             </w:r>
             <w:r>
               <w:rPr>
@@ -1415,7 +1415,7 @@
               <w:lang w:eastAsia="it-IT"/>
             </w:rPr>
           </w:pPr>
-          <w:hyperlink w:anchor="_Toc152432502" w:history="1">
+          <w:hyperlink w:anchor="_Toc152778715" w:history="1">
             <w:r>
               <w:rPr>
                 <w:rStyle w:val="Collegamentoipertestuale"/>
@@ -1442,7 +1442,7 @@
                 <w:noProof/>
                 <w:webHidden/>
               </w:rPr>
-              <w:instrText xml:space="preserve"> PAGEREF _Toc152432502 \h </w:instrText>
+              <w:instrText xml:space="preserve"> PAGEREF _Toc152778715 \h </w:instrText>
             </w:r>
             <w:r>
               <w:rPr>
@@ -1462,7 +1462,7 @@
                 <w:noProof/>
                 <w:webHidden/>
               </w:rPr>
-              <w:t>14</w:t>
+              <w:t>15</w:t>
             </w:r>
             <w:r>
               <w:rPr>
@@ -1489,7 +1489,7 @@
               <w:lang w:eastAsia="it-IT"/>
             </w:rPr>
           </w:pPr>
-          <w:hyperlink w:anchor="_Toc152432503" w:history="1">
+          <w:hyperlink w:anchor="_Toc152778716" w:history="1">
             <w:r>
               <w:rPr>
                 <w:rStyle w:val="Collegamentoipertestuale"/>
@@ -1516,7 +1516,7 @@
                 <w:noProof/>
                 <w:webHidden/>
               </w:rPr>
-              <w:instrText xml:space="preserve"> PAGEREF _Toc152432503 \h </w:instrText>
+              <w:instrText xml:space="preserve"> PAGEREF _Toc152778716 \h </w:instrText>
             </w:r>
             <w:r>
               <w:rPr>
@@ -1536,7 +1536,7 @@
                 <w:noProof/>
                 <w:webHidden/>
               </w:rPr>
-              <w:t>14</w:t>
+              <w:t>15</w:t>
             </w:r>
             <w:r>
               <w:rPr>
@@ -1590,7 +1590,7 @@
         <w:lastRenderedPageBreak/>
         <w:t xml:space="preserve"> </w:t>
       </w:r>
-      <w:bookmarkStart w:id="0" w:name="_Toc152432484"/>
+      <w:bookmarkStart w:id="0" w:name="_Toc152778697"/>
       <w:proofErr w:type="gramStart"/>
       <w:r>
         <w:rPr>
@@ -1611,7 +1611,7 @@
       <w:pPr>
         <w:pStyle w:val="Titolo2"/>
       </w:pPr>
-      <w:bookmarkStart w:id="1" w:name="_Toc152432485"/>
+      <w:bookmarkStart w:id="1" w:name="_Toc152778698"/>
       <w:r>
         <w:t>Conventions and tecnical set-up</w:t>
       </w:r>
@@ -1959,7 +1959,7 @@
       <w:pPr>
         <w:pStyle w:val="Titolo2"/>
       </w:pPr>
-      <w:bookmarkStart w:id="2" w:name="_Toc152432486"/>
+      <w:bookmarkStart w:id="2" w:name="_Toc152778699"/>
       <w:r>
         <w:t>Architecture</w:t>
       </w:r>
@@ -2141,7 +2141,7 @@
       <w:pPr>
         <w:pStyle w:val="Titolo2"/>
       </w:pPr>
-      <w:bookmarkStart w:id="3" w:name="_Toc152432487"/>
+      <w:bookmarkStart w:id="3" w:name="_Toc152778700"/>
       <w:r>
         <w:t>Interface</w:t>
       </w:r>
@@ -2223,7 +2223,7 @@
       <w:pPr>
         <w:pStyle w:val="Titolo2"/>
       </w:pPr>
-      <w:bookmarkStart w:id="4" w:name="_Toc152432488"/>
+      <w:bookmarkStart w:id="4" w:name="_Toc152778701"/>
       <w:r>
         <w:lastRenderedPageBreak/>
         <w:t>UML diagram</w:t>
@@ -2387,7 +2387,7 @@
       <w:pPr>
         <w:pStyle w:val="Titolo2"/>
       </w:pPr>
-      <w:bookmarkStart w:id="5" w:name="_Toc152432489"/>
+      <w:bookmarkStart w:id="5" w:name="_Toc152778702"/>
       <w:r>
         <w:t>Product backlog</w:t>
       </w:r>
@@ -9687,7 +9687,7 @@
                 <w:szCs w:val="18"/>
                 <w:lang w:val="en-US"/>
               </w:rPr>
-              <w:t>In Progress</w:t>
+              <w:t>Done</w:t>
             </w:r>
           </w:p>
         </w:tc>
@@ -9892,7 +9892,7 @@
                 <w:szCs w:val="18"/>
                 <w:lang w:val="en-US"/>
               </w:rPr>
-              <w:t>In progress</w:t>
+              <w:t>Done</w:t>
             </w:r>
           </w:p>
         </w:tc>
@@ -10115,7 +10115,7 @@
                 <w:szCs w:val="18"/>
                 <w:lang w:val="en-US"/>
               </w:rPr>
-              <w:t>In progress</w:t>
+              <w:t>Done</w:t>
             </w:r>
           </w:p>
         </w:tc>
@@ -10519,6 +10519,212 @@
                 <w:lang w:val="en-US"/>
               </w:rPr>
               <w:t>High</w:t>
+            </w:r>
+          </w:p>
+        </w:tc>
+        <w:tc>
+          <w:tcPr>
+            <w:tcW w:w="855" w:type="dxa"/>
+          </w:tcPr>
+          <w:p>
+            <w:pPr>
+              <w:pStyle w:val="Paragrafoelenco"/>
+              <w:ind w:left="0"/>
+              <w:jc w:val="both"/>
+              <w:rPr>
+                <w:sz w:val="18"/>
+                <w:szCs w:val="18"/>
+                <w:lang w:val="en-US"/>
+              </w:rPr>
+            </w:pPr>
+            <w:r>
+              <w:rPr>
+                <w:sz w:val="18"/>
+                <w:szCs w:val="18"/>
+                <w:lang w:val="en-US"/>
+              </w:rPr>
+              <w:t>Done</w:t>
+            </w:r>
+          </w:p>
+        </w:tc>
+      </w:tr>
+      <w:tr>
+        <w:trPr>
+          <w:trHeight w:val="432"/>
+        </w:trPr>
+        <w:tc>
+          <w:tcPr>
+            <w:tcW w:w="540" w:type="dxa"/>
+            <w:shd w:val="clear" w:color="auto" w:fill="F7CAAC" w:themeFill="accent2" w:themeFillTint="66"/>
+          </w:tcPr>
+          <w:p>
+            <w:pPr>
+              <w:pStyle w:val="Paragrafoelenco"/>
+              <w:ind w:left="0"/>
+              <w:rPr>
+                <w:b/>
+                <w:bCs/>
+                <w:sz w:val="18"/>
+                <w:szCs w:val="18"/>
+              </w:rPr>
+            </w:pPr>
+            <w:r>
+              <w:rPr>
+                <w:b/>
+                <w:bCs/>
+                <w:sz w:val="18"/>
+                <w:szCs w:val="18"/>
+              </w:rPr>
+              <w:lastRenderedPageBreak/>
+              <w:t>B3</w:t>
+            </w:r>
+          </w:p>
+        </w:tc>
+        <w:tc>
+          <w:tcPr>
+            <w:tcW w:w="2716" w:type="dxa"/>
+          </w:tcPr>
+          <w:p>
+            <w:pPr>
+              <w:jc w:val="both"/>
+              <w:rPr>
+                <w:sz w:val="18"/>
+                <w:szCs w:val="18"/>
+                <w:lang w:val="en-US"/>
+              </w:rPr>
+            </w:pPr>
+            <w:r>
+              <w:rPr>
+                <w:sz w:val="18"/>
+                <w:szCs w:val="18"/>
+                <w:lang w:val="en-US"/>
+              </w:rPr>
+              <w:t>Bug when adding a repeated action before a non-repeated action</w:t>
+            </w:r>
+          </w:p>
+        </w:tc>
+        <w:tc>
+          <w:tcPr>
+            <w:tcW w:w="1134" w:type="dxa"/>
+          </w:tcPr>
+          <w:p>
+            <w:pPr>
+              <w:pStyle w:val="Paragrafoelenco"/>
+              <w:ind w:left="0"/>
+              <w:jc w:val="both"/>
+              <w:rPr>
+                <w:sz w:val="18"/>
+                <w:szCs w:val="18"/>
+                <w:lang w:val="en-US"/>
+              </w:rPr>
+            </w:pPr>
+            <w:r>
+              <w:rPr>
+                <w:sz w:val="18"/>
+                <w:szCs w:val="18"/>
+                <w:lang w:val="en-US"/>
+              </w:rPr>
+              <w:t>Bug</w:t>
+            </w:r>
+          </w:p>
+        </w:tc>
+        <w:tc>
+          <w:tcPr>
+            <w:tcW w:w="1417" w:type="dxa"/>
+          </w:tcPr>
+          <w:p>
+            <w:pPr>
+              <w:pStyle w:val="Paragrafoelenco"/>
+              <w:ind w:left="0"/>
+              <w:jc w:val="center"/>
+              <w:rPr>
+                <w:sz w:val="18"/>
+                <w:szCs w:val="18"/>
+                <w:lang w:val="en-US"/>
+              </w:rPr>
+            </w:pPr>
+            <w:r>
+              <w:rPr>
+                <w:sz w:val="18"/>
+                <w:szCs w:val="18"/>
+                <w:lang w:val="en-US"/>
+              </w:rPr>
+              <w:t>-</w:t>
+            </w:r>
+          </w:p>
+        </w:tc>
+        <w:tc>
+          <w:tcPr>
+            <w:tcW w:w="709" w:type="dxa"/>
+          </w:tcPr>
+          <w:p>
+            <w:pPr>
+              <w:pStyle w:val="Paragrafoelenco"/>
+              <w:ind w:left="0"/>
+              <w:jc w:val="center"/>
+              <w:rPr>
+                <w:sz w:val="18"/>
+                <w:szCs w:val="18"/>
+                <w:lang w:val="en-US"/>
+              </w:rPr>
+            </w:pPr>
+            <w:r>
+              <w:rPr>
+                <w:sz w:val="18"/>
+                <w:szCs w:val="18"/>
+                <w:lang w:val="en-US"/>
+              </w:rPr>
+              <w:t>2</w:t>
+            </w:r>
+          </w:p>
+        </w:tc>
+        <w:tc>
+          <w:tcPr>
+            <w:tcW w:w="2410" w:type="dxa"/>
+          </w:tcPr>
+          <w:p>
+            <w:pPr>
+              <w:pStyle w:val="Paragrafoelenco"/>
+              <w:ind w:left="0"/>
+              <w:jc w:val="center"/>
+              <w:rPr>
+                <w:sz w:val="18"/>
+                <w:szCs w:val="18"/>
+                <w:lang w:val="en-US"/>
+              </w:rPr>
+            </w:pPr>
+            <w:r>
+              <w:rPr>
+                <w:sz w:val="18"/>
+                <w:szCs w:val="18"/>
+                <w:lang w:val="en-US"/>
+              </w:rPr>
+              <w:t>-</w:t>
+            </w:r>
+          </w:p>
+        </w:tc>
+        <w:tc>
+          <w:tcPr>
+            <w:tcW w:w="992" w:type="dxa"/>
+          </w:tcPr>
+          <w:p>
+            <w:pPr>
+              <w:pStyle w:val="Paragrafoelenco"/>
+              <w:ind w:left="0"/>
+              <w:jc w:val="both"/>
+              <w:rPr>
+                <w:sz w:val="18"/>
+                <w:szCs w:val="18"/>
+                <w:lang w:val="en-US"/>
+              </w:rPr>
+            </w:pPr>
+            <w:r>
+              <w:rPr>
+                <w:sz w:val="18"/>
+                <w:szCs w:val="18"/>
+                <w:lang w:val="en-US"/>
+              </w:rPr>
+              <w:t>Medium-high</w:t>
             </w:r>
           </w:p>
         </w:tc>
@@ -10553,9 +10759,8 @@
       <w:pPr>
         <w:pStyle w:val="Titolo2"/>
       </w:pPr>
-      <w:bookmarkStart w:id="16" w:name="_Toc152432490"/>
+      <w:bookmarkStart w:id="16" w:name="_Toc152778703"/>
       <w:r>
-        <w:lastRenderedPageBreak/>
         <w:t>Definition of done</w:t>
       </w:r>
       <w:bookmarkEnd w:id="16"/>
@@ -10684,7 +10889,7 @@
       <w:pPr>
         <w:pStyle w:val="Titolo2"/>
       </w:pPr>
-      <w:bookmarkStart w:id="17" w:name="_Toc152432491"/>
+      <w:bookmarkStart w:id="17" w:name="_Toc152778704"/>
       <w:r>
         <w:t>Pattern</w:t>
       </w:r>
@@ -10850,7 +11055,7 @@
           <w:lang w:val="en-US"/>
         </w:rPr>
       </w:pPr>
-      <w:bookmarkStart w:id="18" w:name="_Toc152432492"/>
+      <w:bookmarkStart w:id="18" w:name="_Toc152778705"/>
       <w:r>
         <w:rPr>
           <w:rFonts w:asciiTheme="minorHAnsi" w:hAnsiTheme="minorHAnsi" w:cstheme="minorHAnsi"/>
@@ -10894,7 +11099,7 @@
       <w:pPr>
         <w:pStyle w:val="Titolo2"/>
       </w:pPr>
-      <w:bookmarkStart w:id="19" w:name="_Toc152432493"/>
+      <w:bookmarkStart w:id="19" w:name="_Toc152778706"/>
       <w:r>
         <w:t>sprint backlog</w:t>
       </w:r>
@@ -16142,7 +16347,7 @@
       <w:pPr>
         <w:pStyle w:val="Titolo2"/>
       </w:pPr>
-      <w:bookmarkStart w:id="25" w:name="_Toc152432494"/>
+      <w:bookmarkStart w:id="25" w:name="_Toc152778707"/>
       <w:r>
         <w:t>sprint review</w:t>
       </w:r>
@@ -16641,7 +16846,7 @@
       <w:pPr>
         <w:pStyle w:val="Titolo2"/>
       </w:pPr>
-      <w:bookmarkStart w:id="28" w:name="_Toc152432495"/>
+      <w:bookmarkStart w:id="28" w:name="_Toc152778708"/>
       <w:r>
         <w:lastRenderedPageBreak/>
         <w:t>sprint RETROSPECTIVE</w:t>
@@ -16736,7 +16941,7 @@
           <w:lang w:val="en-US"/>
         </w:rPr>
       </w:pPr>
-      <w:bookmarkStart w:id="29" w:name="_Toc152432496"/>
+      <w:bookmarkStart w:id="29" w:name="_Toc152778709"/>
       <w:r>
         <w:rPr>
           <w:rFonts w:asciiTheme="minorHAnsi" w:hAnsiTheme="minorHAnsi" w:cstheme="minorHAnsi"/>
@@ -16780,7 +16985,7 @@
       <w:pPr>
         <w:pStyle w:val="Titolo2"/>
       </w:pPr>
-      <w:bookmarkStart w:id="30" w:name="_Toc152432497"/>
+      <w:bookmarkStart w:id="30" w:name="_Toc152778710"/>
       <w:r>
         <w:t>sprint backlog</w:t>
       </w:r>
@@ -24040,7 +24245,7 @@
       <w:pPr>
         <w:pStyle w:val="Titolo2"/>
       </w:pPr>
-      <w:bookmarkStart w:id="31" w:name="_Toc152432498"/>
+      <w:bookmarkStart w:id="31" w:name="_Toc152778711"/>
       <w:r>
         <w:lastRenderedPageBreak/>
         <w:t>sprint review</w:t>
@@ -24524,7 +24729,7 @@
       <w:pPr>
         <w:pStyle w:val="Titolo2"/>
       </w:pPr>
-      <w:bookmarkStart w:id="32" w:name="_Toc152432499"/>
+      <w:bookmarkStart w:id="32" w:name="_Toc152778712"/>
       <w:r>
         <w:lastRenderedPageBreak/>
         <w:t>sprint RETROSPECTIVE</w:t>
@@ -24543,7 +24748,7 @@
           <w:lang w:val="en-US"/>
         </w:rPr>
         <w:drawing>
-          <wp:inline distT="0" distB="0" distL="0" distR="0" wp14:anchorId="6FFBABD7" wp14:editId="67165A69">
+          <wp:inline distT="0" distB="0" distL="0" distR="0" wp14:anchorId="6FFBABD7" wp14:editId="78765349">
             <wp:extent cx="6642100" cy="5310505"/>
             <wp:effectExtent l="0" t="0" r="0" b="0"/>
             <wp:docPr id="973677436" name="Immagine 1" descr="Immagine che contiene testo, schermata, Carattere, diagramma&#10;&#10;Descrizione generata automaticamente"/>
@@ -24623,7 +24828,7 @@
           <w:lang w:val="en-US"/>
         </w:rPr>
       </w:pPr>
-      <w:bookmarkStart w:id="33" w:name="_Toc152432500"/>
+      <w:bookmarkStart w:id="33" w:name="_Toc152778713"/>
       <w:r>
         <w:rPr>
           <w:rFonts w:asciiTheme="minorHAnsi" w:hAnsiTheme="minorHAnsi" w:cstheme="minorHAnsi"/>
@@ -24667,7 +24872,7 @@
       <w:pPr>
         <w:pStyle w:val="Titolo2"/>
       </w:pPr>
-      <w:bookmarkStart w:id="34" w:name="_Toc152432501"/>
+      <w:bookmarkStart w:id="34" w:name="_Toc152778714"/>
       <w:r>
         <w:t>sprint backlog</w:t>
       </w:r>
@@ -24682,11 +24887,11 @@
       </w:tblPr>
       <w:tblGrid>
         <w:gridCol w:w="510"/>
-        <w:gridCol w:w="3602"/>
-        <w:gridCol w:w="3508"/>
-        <w:gridCol w:w="850"/>
-        <w:gridCol w:w="1327"/>
-        <w:gridCol w:w="966"/>
+        <w:gridCol w:w="3549"/>
+        <w:gridCol w:w="3651"/>
+        <w:gridCol w:w="774"/>
+        <w:gridCol w:w="1314"/>
+        <w:gridCol w:w="965"/>
       </w:tblGrid>
       <w:tr>
         <w:tc>
@@ -24721,7 +24926,7 @@
         </w:tc>
         <w:tc>
           <w:tcPr>
-            <w:tcW w:w="3602" w:type="dxa"/>
+            <w:tcW w:w="3549" w:type="dxa"/>
             <w:shd w:val="clear" w:color="auto" w:fill="A8D08D" w:themeFill="accent6" w:themeFillTint="99"/>
           </w:tcPr>
           <w:p>
@@ -24751,7 +24956,7 @@
         </w:tc>
         <w:tc>
           <w:tcPr>
-            <w:tcW w:w="3508" w:type="dxa"/>
+            <w:tcW w:w="3651" w:type="dxa"/>
             <w:shd w:val="clear" w:color="auto" w:fill="A8D08D" w:themeFill="accent6" w:themeFillTint="99"/>
           </w:tcPr>
           <w:p>
@@ -24781,7 +24986,7 @@
         </w:tc>
         <w:tc>
           <w:tcPr>
-            <w:tcW w:w="850" w:type="dxa"/>
+            <w:tcW w:w="774" w:type="dxa"/>
             <w:shd w:val="clear" w:color="auto" w:fill="A8D08D" w:themeFill="accent6" w:themeFillTint="99"/>
           </w:tcPr>
           <w:p>
@@ -24811,7 +25016,7 @@
         </w:tc>
         <w:tc>
           <w:tcPr>
-            <w:tcW w:w="1327" w:type="dxa"/>
+            <w:tcW w:w="1314" w:type="dxa"/>
             <w:shd w:val="clear" w:color="auto" w:fill="A8D08D" w:themeFill="accent6" w:themeFillTint="99"/>
           </w:tcPr>
           <w:p>
@@ -24841,7 +25046,7 @@
         </w:tc>
         <w:tc>
           <w:tcPr>
-            <w:tcW w:w="966" w:type="dxa"/>
+            <w:tcW w:w="965" w:type="dxa"/>
             <w:shd w:val="clear" w:color="auto" w:fill="A8D08D" w:themeFill="accent6" w:themeFillTint="99"/>
           </w:tcPr>
           <w:p>
@@ -24905,7 +25110,7 @@
         </w:tc>
         <w:tc>
           <w:tcPr>
-            <w:tcW w:w="3602" w:type="dxa"/>
+            <w:tcW w:w="3549" w:type="dxa"/>
             <w:shd w:val="clear" w:color="auto" w:fill="C5E0B3" w:themeFill="accent6" w:themeFillTint="66"/>
           </w:tcPr>
           <w:p>
@@ -25009,7 +25214,7 @@
         </w:tc>
         <w:tc>
           <w:tcPr>
-            <w:tcW w:w="3508" w:type="dxa"/>
+            <w:tcW w:w="3651" w:type="dxa"/>
             <w:tcBorders>
               <w:bottom w:val="single" w:sz="4" w:space="0" w:color="auto"/>
             </w:tcBorders>
@@ -25032,7 +25237,7 @@
         </w:tc>
         <w:tc>
           <w:tcPr>
-            <w:tcW w:w="850" w:type="dxa"/>
+            <w:tcW w:w="774" w:type="dxa"/>
             <w:tcBorders>
               <w:bottom w:val="single" w:sz="4" w:space="0" w:color="auto"/>
             </w:tcBorders>
@@ -25059,7 +25264,7 @@
         </w:tc>
         <w:tc>
           <w:tcPr>
-            <w:tcW w:w="1327" w:type="dxa"/>
+            <w:tcW w:w="1314" w:type="dxa"/>
             <w:tcBorders>
               <w:bottom w:val="single" w:sz="4" w:space="0" w:color="auto"/>
             </w:tcBorders>
@@ -25079,7 +25284,7 @@
         </w:tc>
         <w:tc>
           <w:tcPr>
-            <w:tcW w:w="966" w:type="dxa"/>
+            <w:tcW w:w="965" w:type="dxa"/>
             <w:tcBorders>
               <w:bottom w:val="single" w:sz="4" w:space="0" w:color="auto"/>
             </w:tcBorders>
@@ -25120,7 +25325,7 @@
         </w:tc>
         <w:tc>
           <w:tcPr>
-            <w:tcW w:w="3602" w:type="dxa"/>
+            <w:tcW w:w="3549" w:type="dxa"/>
             <w:vMerge w:val="restart"/>
             <w:shd w:val="clear" w:color="auto" w:fill="FFFFFF" w:themeFill="background1"/>
           </w:tcPr>
@@ -25201,25 +25406,49 @@
         </w:tc>
         <w:tc>
           <w:tcPr>
-            <w:tcW w:w="3508" w:type="dxa"/>
-            <w:shd w:val="clear" w:color="auto" w:fill="FFFFFF" w:themeFill="background1"/>
-          </w:tcPr>
-          <w:p>
-            <w:pPr>
-              <w:pStyle w:val="Paragrafoelenco"/>
-              <w:ind w:left="0"/>
-              <w:jc w:val="both"/>
-              <w:rPr>
-                <w:sz w:val="18"/>
-                <w:szCs w:val="18"/>
-                <w:lang w:val="en-US"/>
-              </w:rPr>
-            </w:pPr>
-          </w:p>
-        </w:tc>
-        <w:tc>
-          <w:tcPr>
-            <w:tcW w:w="850" w:type="dxa"/>
+            <w:tcW w:w="3651" w:type="dxa"/>
+            <w:shd w:val="clear" w:color="auto" w:fill="FFFFFF" w:themeFill="background1"/>
+          </w:tcPr>
+          <w:p>
+            <w:pPr>
+              <w:pStyle w:val="Paragrafoelenco"/>
+              <w:ind w:left="0"/>
+              <w:jc w:val="both"/>
+              <w:rPr>
+                <w:sz w:val="18"/>
+                <w:szCs w:val="18"/>
+                <w:lang w:val="en-US"/>
+              </w:rPr>
+            </w:pPr>
+            <w:r>
+              <w:rPr>
+                <w:sz w:val="18"/>
+                <w:szCs w:val="18"/>
+                <w:lang w:val="en-US"/>
+              </w:rPr>
+              <w:t>Updating the GUI with the necessary</w:t>
+            </w:r>
+            <w:r>
+              <w:rPr>
+                <w:sz w:val="18"/>
+                <w:szCs w:val="18"/>
+                <w:lang w:val="en-US"/>
+              </w:rPr>
+              <w:t xml:space="preserve"> </w:t>
+            </w:r>
+            <w:r>
+              <w:rPr>
+                <w:sz w:val="18"/>
+                <w:szCs w:val="18"/>
+                <w:lang w:val="en-US"/>
+              </w:rPr>
+              <w:t>components</w:t>
+            </w:r>
+          </w:p>
+        </w:tc>
+        <w:tc>
+          <w:tcPr>
+            <w:tcW w:w="774" w:type="dxa"/>
             <w:vMerge w:val="restart"/>
             <w:shd w:val="clear" w:color="auto" w:fill="FFFFFF" w:themeFill="background1"/>
           </w:tcPr>
@@ -25240,38 +25469,53 @@
         </w:tc>
         <w:tc>
           <w:tcPr>
-            <w:tcW w:w="1327" w:type="dxa"/>
-            <w:shd w:val="clear" w:color="auto" w:fill="FFFFFF" w:themeFill="background1"/>
-          </w:tcPr>
-          <w:p>
-            <w:pPr>
-              <w:pStyle w:val="Paragrafoelenco"/>
-              <w:ind w:left="0"/>
-              <w:jc w:val="both"/>
-              <w:rPr>
-                <w:sz w:val="18"/>
-                <w:szCs w:val="18"/>
-                <w:lang w:val="en-US"/>
-              </w:rPr>
-            </w:pPr>
-          </w:p>
-        </w:tc>
-        <w:tc>
-          <w:tcPr>
-            <w:tcW w:w="966" w:type="dxa"/>
-            <w:shd w:val="clear" w:color="auto" w:fill="FFFFFF" w:themeFill="background1"/>
-          </w:tcPr>
-          <w:p>
-            <w:pPr>
-              <w:pStyle w:val="Paragrafoelenco"/>
-              <w:ind w:left="0"/>
-              <w:jc w:val="both"/>
-              <w:rPr>
-                <w:sz w:val="18"/>
-                <w:szCs w:val="18"/>
-                <w:lang w:val="en-US"/>
-              </w:rPr>
-            </w:pPr>
+            <w:tcW w:w="1314" w:type="dxa"/>
+            <w:shd w:val="clear" w:color="auto" w:fill="FFFFFF" w:themeFill="background1"/>
+          </w:tcPr>
+          <w:p>
+            <w:pPr>
+              <w:pStyle w:val="Paragrafoelenco"/>
+              <w:ind w:left="0"/>
+              <w:rPr>
+                <w:sz w:val="18"/>
+                <w:szCs w:val="18"/>
+                <w:lang w:val="en-US"/>
+              </w:rPr>
+            </w:pPr>
+            <w:r>
+              <w:rPr>
+                <w:sz w:val="18"/>
+                <w:szCs w:val="18"/>
+                <w:lang w:val="en-US"/>
+              </w:rPr>
+              <w:t>Sara</w:t>
+            </w:r>
+          </w:p>
+        </w:tc>
+        <w:tc>
+          <w:tcPr>
+            <w:tcW w:w="965" w:type="dxa"/>
+            <w:shd w:val="clear" w:color="auto" w:fill="FFFFFF" w:themeFill="background1"/>
+          </w:tcPr>
+          <w:p>
+            <w:pPr>
+              <w:pStyle w:val="Paragrafoelenco"/>
+              <w:ind w:left="0"/>
+              <w:jc w:val="both"/>
+              <w:rPr>
+                <w:sz w:val="18"/>
+                <w:szCs w:val="18"/>
+                <w:lang w:val="en-US"/>
+              </w:rPr>
+            </w:pPr>
+            <w:r>
+              <w:rPr>
+                <w:sz w:val="18"/>
+                <w:szCs w:val="18"/>
+                <w:lang w:val="en-US"/>
+              </w:rPr>
+              <w:t>2</w:t>
+            </w:r>
           </w:p>
         </w:tc>
       </w:tr>
@@ -25298,7 +25542,7 @@
         </w:tc>
         <w:tc>
           <w:tcPr>
-            <w:tcW w:w="3602" w:type="dxa"/>
+            <w:tcW w:w="3549" w:type="dxa"/>
             <w:vMerge/>
             <w:shd w:val="clear" w:color="auto" w:fill="FFFFFF" w:themeFill="background1"/>
           </w:tcPr>
@@ -25317,25 +25561,51 @@
         </w:tc>
         <w:tc>
           <w:tcPr>
-            <w:tcW w:w="3508" w:type="dxa"/>
-            <w:shd w:val="clear" w:color="auto" w:fill="FFFFFF" w:themeFill="background1"/>
-          </w:tcPr>
-          <w:p>
-            <w:pPr>
-              <w:pStyle w:val="Paragrafoelenco"/>
-              <w:ind w:left="0"/>
-              <w:jc w:val="both"/>
-              <w:rPr>
-                <w:sz w:val="18"/>
-                <w:szCs w:val="18"/>
-                <w:lang w:val="en-US"/>
-              </w:rPr>
-            </w:pPr>
-          </w:p>
-        </w:tc>
-        <w:tc>
-          <w:tcPr>
-            <w:tcW w:w="850" w:type="dxa"/>
+            <w:tcW w:w="3651" w:type="dxa"/>
+            <w:shd w:val="clear" w:color="auto" w:fill="FFFFFF" w:themeFill="background1"/>
+          </w:tcPr>
+          <w:p>
+            <w:pPr>
+              <w:pStyle w:val="Paragrafoelenco"/>
+              <w:ind w:left="0"/>
+              <w:jc w:val="both"/>
+              <w:rPr>
+                <w:sz w:val="18"/>
+                <w:szCs w:val="18"/>
+                <w:lang w:val="en-US"/>
+              </w:rPr>
+            </w:pPr>
+            <w:r>
+              <w:rPr>
+                <w:sz w:val="18"/>
+                <w:szCs w:val="18"/>
+                <w:lang w:val="en-US"/>
+              </w:rPr>
+              <w:t xml:space="preserve">Create the </w:t>
+            </w:r>
+            <w:proofErr w:type="spellStart"/>
+            <w:r>
+              <w:rPr>
+                <w:sz w:val="18"/>
+                <w:szCs w:val="18"/>
+                <w:lang w:val="en-US"/>
+              </w:rPr>
+              <w:t>ActionOpenExternalProgram</w:t>
+            </w:r>
+            <w:proofErr w:type="spellEnd"/>
+            <w:r>
+              <w:rPr>
+                <w:sz w:val="18"/>
+                <w:szCs w:val="18"/>
+                <w:lang w:val="en-US"/>
+              </w:rPr>
+              <w:t xml:space="preserve"> class and implement the methods to open an external program with specified line arguments</w:t>
+            </w:r>
+          </w:p>
+        </w:tc>
+        <w:tc>
+          <w:tcPr>
+            <w:tcW w:w="774" w:type="dxa"/>
             <w:vMerge/>
             <w:shd w:val="clear" w:color="auto" w:fill="FFFFFF" w:themeFill="background1"/>
           </w:tcPr>
@@ -25356,38 +25626,53 @@
         </w:tc>
         <w:tc>
           <w:tcPr>
-            <w:tcW w:w="1327" w:type="dxa"/>
-            <w:shd w:val="clear" w:color="auto" w:fill="FFFFFF" w:themeFill="background1"/>
-          </w:tcPr>
-          <w:p>
-            <w:pPr>
-              <w:pStyle w:val="Paragrafoelenco"/>
-              <w:ind w:left="0"/>
-              <w:jc w:val="both"/>
-              <w:rPr>
-                <w:sz w:val="18"/>
-                <w:szCs w:val="18"/>
-                <w:lang w:val="en-US"/>
-              </w:rPr>
-            </w:pPr>
-          </w:p>
-        </w:tc>
-        <w:tc>
-          <w:tcPr>
-            <w:tcW w:w="966" w:type="dxa"/>
-            <w:shd w:val="clear" w:color="auto" w:fill="FFFFFF" w:themeFill="background1"/>
-          </w:tcPr>
-          <w:p>
-            <w:pPr>
-              <w:pStyle w:val="Paragrafoelenco"/>
-              <w:ind w:left="0"/>
-              <w:jc w:val="both"/>
-              <w:rPr>
-                <w:sz w:val="18"/>
-                <w:szCs w:val="18"/>
-                <w:lang w:val="en-US"/>
-              </w:rPr>
-            </w:pPr>
+            <w:tcW w:w="1314" w:type="dxa"/>
+            <w:shd w:val="clear" w:color="auto" w:fill="FFFFFF" w:themeFill="background1"/>
+          </w:tcPr>
+          <w:p>
+            <w:pPr>
+              <w:pStyle w:val="Paragrafoelenco"/>
+              <w:ind w:left="0"/>
+              <w:rPr>
+                <w:sz w:val="18"/>
+                <w:szCs w:val="18"/>
+                <w:lang w:val="en-US"/>
+              </w:rPr>
+            </w:pPr>
+            <w:r>
+              <w:rPr>
+                <w:sz w:val="18"/>
+                <w:szCs w:val="18"/>
+                <w:lang w:val="en-US"/>
+              </w:rPr>
+              <w:t>Sara</w:t>
+            </w:r>
+          </w:p>
+        </w:tc>
+        <w:tc>
+          <w:tcPr>
+            <w:tcW w:w="965" w:type="dxa"/>
+            <w:shd w:val="clear" w:color="auto" w:fill="FFFFFF" w:themeFill="background1"/>
+          </w:tcPr>
+          <w:p>
+            <w:pPr>
+              <w:pStyle w:val="Paragrafoelenco"/>
+              <w:ind w:left="0"/>
+              <w:jc w:val="both"/>
+              <w:rPr>
+                <w:sz w:val="18"/>
+                <w:szCs w:val="18"/>
+                <w:lang w:val="en-US"/>
+              </w:rPr>
+            </w:pPr>
+            <w:r>
+              <w:rPr>
+                <w:sz w:val="18"/>
+                <w:szCs w:val="18"/>
+                <w:lang w:val="en-US"/>
+              </w:rPr>
+              <w:t>2</w:t>
+            </w:r>
           </w:p>
         </w:tc>
       </w:tr>
@@ -25417,7 +25702,7 @@
         </w:tc>
         <w:tc>
           <w:tcPr>
-            <w:tcW w:w="3602" w:type="dxa"/>
+            <w:tcW w:w="3549" w:type="dxa"/>
             <w:vMerge/>
             <w:shd w:val="clear" w:color="auto" w:fill="FFFFFF" w:themeFill="background1"/>
           </w:tcPr>
@@ -25436,25 +25721,93 @@
         </w:tc>
         <w:tc>
           <w:tcPr>
-            <w:tcW w:w="3508" w:type="dxa"/>
-            <w:shd w:val="clear" w:color="auto" w:fill="FFFFFF" w:themeFill="background1"/>
-          </w:tcPr>
-          <w:p>
-            <w:pPr>
-              <w:pStyle w:val="Paragrafoelenco"/>
-              <w:ind w:left="0"/>
-              <w:jc w:val="both"/>
-              <w:rPr>
-                <w:sz w:val="18"/>
-                <w:szCs w:val="18"/>
-                <w:lang w:val="en-US"/>
-              </w:rPr>
-            </w:pPr>
-          </w:p>
-        </w:tc>
-        <w:tc>
-          <w:tcPr>
-            <w:tcW w:w="850" w:type="dxa"/>
+            <w:tcW w:w="3651" w:type="dxa"/>
+            <w:shd w:val="clear" w:color="auto" w:fill="FFFFFF" w:themeFill="background1"/>
+          </w:tcPr>
+          <w:p>
+            <w:pPr>
+              <w:pStyle w:val="Paragrafoelenco"/>
+              <w:ind w:left="0"/>
+              <w:jc w:val="both"/>
+              <w:rPr>
+                <w:sz w:val="18"/>
+                <w:szCs w:val="18"/>
+                <w:lang w:val="en-US"/>
+              </w:rPr>
+            </w:pPr>
+            <w:r>
+              <w:rPr>
+                <w:sz w:val="18"/>
+                <w:szCs w:val="18"/>
+                <w:lang w:val="en-US"/>
+              </w:rPr>
+              <w:t>Create</w:t>
+            </w:r>
+            <w:r>
+              <w:rPr>
+                <w:sz w:val="18"/>
+                <w:szCs w:val="18"/>
+                <w:lang w:val="en-US"/>
+              </w:rPr>
+              <w:t xml:space="preserve"> </w:t>
+            </w:r>
+            <w:r>
+              <w:rPr>
+                <w:sz w:val="18"/>
+                <w:szCs w:val="18"/>
+                <w:lang w:val="en-US"/>
+              </w:rPr>
+              <w:t xml:space="preserve">the </w:t>
+            </w:r>
+            <w:proofErr w:type="spellStart"/>
+            <w:r>
+              <w:rPr>
+                <w:sz w:val="18"/>
+                <w:szCs w:val="18"/>
+                <w:lang w:val="en-US"/>
+              </w:rPr>
+              <w:t>ActionOpenExternalProgramFactory</w:t>
+            </w:r>
+            <w:proofErr w:type="spellEnd"/>
+            <w:r>
+              <w:rPr>
+                <w:sz w:val="18"/>
+                <w:szCs w:val="18"/>
+                <w:lang w:val="en-US"/>
+              </w:rPr>
+              <w:t xml:space="preserve"> class</w:t>
+            </w:r>
+            <w:r>
+              <w:rPr>
+                <w:sz w:val="18"/>
+                <w:szCs w:val="18"/>
+                <w:lang w:val="en-US"/>
+              </w:rPr>
+              <w:t xml:space="preserve"> and implement the </w:t>
+            </w:r>
+            <w:proofErr w:type="spellStart"/>
+            <w:r>
+              <w:rPr>
+                <w:sz w:val="18"/>
+                <w:szCs w:val="18"/>
+                <w:lang w:val="en-US"/>
+              </w:rPr>
+              <w:t>createAction</w:t>
+            </w:r>
+            <w:proofErr w:type="spellEnd"/>
+            <w:r>
+              <w:rPr>
+                <w:sz w:val="18"/>
+                <w:szCs w:val="18"/>
+                <w:lang w:val="en-US"/>
+              </w:rPr>
+              <w:t xml:space="preserve"> method</w:t>
+            </w:r>
+          </w:p>
+        </w:tc>
+        <w:tc>
+          <w:tcPr>
+            <w:tcW w:w="774" w:type="dxa"/>
             <w:vMerge/>
             <w:shd w:val="clear" w:color="auto" w:fill="FFFFFF" w:themeFill="background1"/>
           </w:tcPr>
@@ -25475,38 +25828,356 @@
         </w:tc>
         <w:tc>
           <w:tcPr>
-            <w:tcW w:w="1327" w:type="dxa"/>
-            <w:shd w:val="clear" w:color="auto" w:fill="FFFFFF" w:themeFill="background1"/>
-          </w:tcPr>
-          <w:p>
-            <w:pPr>
-              <w:pStyle w:val="Paragrafoelenco"/>
-              <w:ind w:left="0"/>
-              <w:jc w:val="both"/>
-              <w:rPr>
-                <w:sz w:val="18"/>
-                <w:szCs w:val="18"/>
-                <w:lang w:val="en-US"/>
-              </w:rPr>
-            </w:pPr>
-          </w:p>
-        </w:tc>
-        <w:tc>
-          <w:tcPr>
-            <w:tcW w:w="966" w:type="dxa"/>
-            <w:shd w:val="clear" w:color="auto" w:fill="FFFFFF" w:themeFill="background1"/>
-          </w:tcPr>
-          <w:p>
-            <w:pPr>
-              <w:pStyle w:val="Paragrafoelenco"/>
-              <w:ind w:left="0"/>
-              <w:jc w:val="both"/>
-              <w:rPr>
-                <w:sz w:val="18"/>
-                <w:szCs w:val="18"/>
-                <w:lang w:val="en-US"/>
-              </w:rPr>
-            </w:pPr>
+            <w:tcW w:w="1314" w:type="dxa"/>
+            <w:shd w:val="clear" w:color="auto" w:fill="FFFFFF" w:themeFill="background1"/>
+          </w:tcPr>
+          <w:p>
+            <w:pPr>
+              <w:pStyle w:val="Paragrafoelenco"/>
+              <w:ind w:left="0"/>
+              <w:rPr>
+                <w:sz w:val="18"/>
+                <w:szCs w:val="18"/>
+                <w:lang w:val="en-US"/>
+              </w:rPr>
+            </w:pPr>
+            <w:r>
+              <w:rPr>
+                <w:sz w:val="18"/>
+                <w:szCs w:val="18"/>
+                <w:lang w:val="en-US"/>
+              </w:rPr>
+              <w:t>Sara</w:t>
+            </w:r>
+          </w:p>
+        </w:tc>
+        <w:tc>
+          <w:tcPr>
+            <w:tcW w:w="965" w:type="dxa"/>
+            <w:shd w:val="clear" w:color="auto" w:fill="FFFFFF" w:themeFill="background1"/>
+          </w:tcPr>
+          <w:p>
+            <w:pPr>
+              <w:pStyle w:val="Paragrafoelenco"/>
+              <w:ind w:left="0"/>
+              <w:jc w:val="both"/>
+              <w:rPr>
+                <w:sz w:val="18"/>
+                <w:szCs w:val="18"/>
+                <w:lang w:val="en-US"/>
+              </w:rPr>
+            </w:pPr>
+            <w:r>
+              <w:rPr>
+                <w:sz w:val="18"/>
+                <w:szCs w:val="18"/>
+                <w:lang w:val="en-US"/>
+              </w:rPr>
+              <w:t>0,5</w:t>
+            </w:r>
+          </w:p>
+        </w:tc>
+      </w:tr>
+      <w:tr>
+        <w:trPr>
+          <w:trHeight w:val="54"/>
+        </w:trPr>
+        <w:tc>
+          <w:tcPr>
+            <w:tcW w:w="510" w:type="dxa"/>
+            <w:vMerge/>
+          </w:tcPr>
+          <w:p>
+            <w:pPr>
+              <w:pStyle w:val="Paragrafoelenco"/>
+              <w:ind w:left="0"/>
+              <w:jc w:val="both"/>
+              <w:rPr>
+                <w:b/>
+                <w:bCs/>
+                <w:sz w:val="18"/>
+                <w:szCs w:val="18"/>
+                <w:lang w:val="en-US"/>
+              </w:rPr>
+            </w:pPr>
+          </w:p>
+        </w:tc>
+        <w:tc>
+          <w:tcPr>
+            <w:tcW w:w="3549" w:type="dxa"/>
+            <w:vMerge/>
+            <w:shd w:val="clear" w:color="auto" w:fill="FFFFFF" w:themeFill="background1"/>
+          </w:tcPr>
+          <w:p>
+            <w:pPr>
+              <w:pStyle w:val="Paragrafoelenco"/>
+              <w:ind w:left="0"/>
+              <w:jc w:val="both"/>
+              <w:rPr>
+                <w:sz w:val="18"/>
+                <w:szCs w:val="18"/>
+                <w:lang w:val="en-US"/>
+              </w:rPr>
+            </w:pPr>
+          </w:p>
+        </w:tc>
+        <w:tc>
+          <w:tcPr>
+            <w:tcW w:w="3651" w:type="dxa"/>
+            <w:shd w:val="clear" w:color="auto" w:fill="FFFFFF" w:themeFill="background1"/>
+          </w:tcPr>
+          <w:p>
+            <w:pPr>
+              <w:pStyle w:val="Paragrafoelenco"/>
+              <w:ind w:left="0"/>
+              <w:jc w:val="both"/>
+              <w:rPr>
+                <w:sz w:val="18"/>
+                <w:szCs w:val="18"/>
+                <w:lang w:val="en-US"/>
+              </w:rPr>
+            </w:pPr>
+            <w:r>
+              <w:rPr>
+                <w:sz w:val="18"/>
+                <w:szCs w:val="18"/>
+                <w:lang w:val="en-US"/>
+              </w:rPr>
+              <w:t xml:space="preserve">Update the switch case in the </w:t>
+            </w:r>
+            <w:proofErr w:type="spellStart"/>
+            <w:r>
+              <w:rPr>
+                <w:sz w:val="18"/>
+                <w:szCs w:val="18"/>
+                <w:lang w:val="en-US"/>
+              </w:rPr>
+              <w:t>createActionFactory</w:t>
+            </w:r>
+            <w:proofErr w:type="spellEnd"/>
+            <w:r>
+              <w:rPr>
+                <w:sz w:val="18"/>
+                <w:szCs w:val="18"/>
+                <w:lang w:val="en-US"/>
+              </w:rPr>
+              <w:t xml:space="preserve"> method in the Controller class.</w:t>
+            </w:r>
+          </w:p>
+        </w:tc>
+        <w:tc>
+          <w:tcPr>
+            <w:tcW w:w="774" w:type="dxa"/>
+            <w:vMerge/>
+            <w:shd w:val="clear" w:color="auto" w:fill="FFFFFF" w:themeFill="background1"/>
+          </w:tcPr>
+          <w:p>
+            <w:pPr>
+              <w:pStyle w:val="Paragrafoelenco"/>
+              <w:ind w:left="0"/>
+              <w:jc w:val="both"/>
+              <w:rPr>
+                <w:b/>
+                <w:bCs/>
+                <w:sz w:val="18"/>
+                <w:szCs w:val="18"/>
+                <w:lang w:val="en-US"/>
+              </w:rPr>
+            </w:pPr>
+          </w:p>
+        </w:tc>
+        <w:tc>
+          <w:tcPr>
+            <w:tcW w:w="1314" w:type="dxa"/>
+            <w:shd w:val="clear" w:color="auto" w:fill="FFFFFF" w:themeFill="background1"/>
+          </w:tcPr>
+          <w:p>
+            <w:pPr>
+              <w:pStyle w:val="Paragrafoelenco"/>
+              <w:ind w:left="0"/>
+              <w:rPr>
+                <w:sz w:val="18"/>
+                <w:szCs w:val="18"/>
+                <w:lang w:val="en-US"/>
+              </w:rPr>
+            </w:pPr>
+            <w:r>
+              <w:rPr>
+                <w:sz w:val="18"/>
+                <w:szCs w:val="18"/>
+                <w:lang w:val="en-US"/>
+              </w:rPr>
+              <w:t>Sara</w:t>
+            </w:r>
+          </w:p>
+        </w:tc>
+        <w:tc>
+          <w:tcPr>
+            <w:tcW w:w="965" w:type="dxa"/>
+            <w:shd w:val="clear" w:color="auto" w:fill="FFFFFF" w:themeFill="background1"/>
+          </w:tcPr>
+          <w:p>
+            <w:pPr>
+              <w:pStyle w:val="Paragrafoelenco"/>
+              <w:ind w:left="0"/>
+              <w:jc w:val="both"/>
+              <w:rPr>
+                <w:sz w:val="18"/>
+                <w:szCs w:val="18"/>
+                <w:lang w:val="en-US"/>
+              </w:rPr>
+            </w:pPr>
+            <w:r>
+              <w:rPr>
+                <w:sz w:val="18"/>
+                <w:szCs w:val="18"/>
+                <w:lang w:val="en-US"/>
+              </w:rPr>
+              <w:t>0,5</w:t>
+            </w:r>
+          </w:p>
+        </w:tc>
+      </w:tr>
+      <w:tr>
+        <w:trPr>
+          <w:trHeight w:val="54"/>
+        </w:trPr>
+        <w:tc>
+          <w:tcPr>
+            <w:tcW w:w="510" w:type="dxa"/>
+            <w:vMerge/>
+          </w:tcPr>
+          <w:p>
+            <w:pPr>
+              <w:pStyle w:val="Paragrafoelenco"/>
+              <w:ind w:left="0"/>
+              <w:jc w:val="both"/>
+              <w:rPr>
+                <w:b/>
+                <w:bCs/>
+                <w:sz w:val="18"/>
+                <w:szCs w:val="18"/>
+                <w:lang w:val="en-US"/>
+              </w:rPr>
+            </w:pPr>
+          </w:p>
+        </w:tc>
+        <w:tc>
+          <w:tcPr>
+            <w:tcW w:w="3549" w:type="dxa"/>
+            <w:vMerge/>
+            <w:shd w:val="clear" w:color="auto" w:fill="FFFFFF" w:themeFill="background1"/>
+          </w:tcPr>
+          <w:p>
+            <w:pPr>
+              <w:pStyle w:val="Paragrafoelenco"/>
+              <w:ind w:left="0"/>
+              <w:jc w:val="both"/>
+              <w:rPr>
+                <w:sz w:val="18"/>
+                <w:szCs w:val="18"/>
+                <w:lang w:val="en-US"/>
+              </w:rPr>
+            </w:pPr>
+          </w:p>
+        </w:tc>
+        <w:tc>
+          <w:tcPr>
+            <w:tcW w:w="3651" w:type="dxa"/>
+            <w:shd w:val="clear" w:color="auto" w:fill="FFFFFF" w:themeFill="background1"/>
+          </w:tcPr>
+          <w:p>
+            <w:pPr>
+              <w:pStyle w:val="Paragrafoelenco"/>
+              <w:ind w:left="0"/>
+              <w:jc w:val="both"/>
+              <w:rPr>
+                <w:sz w:val="18"/>
+                <w:szCs w:val="18"/>
+                <w:lang w:val="en-US"/>
+              </w:rPr>
+            </w:pPr>
+            <w:r>
+              <w:rPr>
+                <w:sz w:val="18"/>
+                <w:szCs w:val="18"/>
+                <w:lang w:val="en-US"/>
+              </w:rPr>
+              <w:t>Creation of test classes for each task</w:t>
+            </w:r>
+          </w:p>
+        </w:tc>
+        <w:tc>
+          <w:tcPr>
+            <w:tcW w:w="774" w:type="dxa"/>
+            <w:vMerge/>
+            <w:shd w:val="clear" w:color="auto" w:fill="FFFFFF" w:themeFill="background1"/>
+          </w:tcPr>
+          <w:p>
+            <w:pPr>
+              <w:pStyle w:val="Paragrafoelenco"/>
+              <w:ind w:left="0"/>
+              <w:jc w:val="both"/>
+              <w:rPr>
+                <w:b/>
+                <w:bCs/>
+                <w:sz w:val="18"/>
+                <w:szCs w:val="18"/>
+                <w:lang w:val="en-US"/>
+              </w:rPr>
+            </w:pPr>
+          </w:p>
+        </w:tc>
+        <w:tc>
+          <w:tcPr>
+            <w:tcW w:w="1314" w:type="dxa"/>
+            <w:shd w:val="clear" w:color="auto" w:fill="FFFFFF" w:themeFill="background1"/>
+          </w:tcPr>
+          <w:p>
+            <w:pPr>
+              <w:pStyle w:val="Paragrafoelenco"/>
+              <w:ind w:left="0"/>
+              <w:jc w:val="both"/>
+              <w:rPr>
+                <w:sz w:val="18"/>
+                <w:szCs w:val="18"/>
+                <w:lang w:val="en-US"/>
+              </w:rPr>
+            </w:pPr>
+            <w:r>
+              <w:rPr>
+                <w:sz w:val="18"/>
+                <w:szCs w:val="18"/>
+                <w:lang w:val="en-US"/>
+              </w:rPr>
+              <w:t>Each member tests what they write</w:t>
+            </w:r>
+          </w:p>
+        </w:tc>
+        <w:tc>
+          <w:tcPr>
+            <w:tcW w:w="965" w:type="dxa"/>
+            <w:shd w:val="clear" w:color="auto" w:fill="FFFFFF" w:themeFill="background1"/>
+          </w:tcPr>
+          <w:p>
+            <w:pPr>
+              <w:pStyle w:val="Paragrafoelenco"/>
+              <w:ind w:left="0"/>
+              <w:jc w:val="both"/>
+              <w:rPr>
+                <w:sz w:val="18"/>
+                <w:szCs w:val="18"/>
+                <w:lang w:val="en-US"/>
+              </w:rPr>
+            </w:pPr>
+            <w:r>
+              <w:rPr>
+                <w:sz w:val="18"/>
+                <w:szCs w:val="18"/>
+                <w:lang w:val="en-US"/>
+              </w:rPr>
+              <w:t>1</w:t>
+            </w:r>
           </w:p>
         </w:tc>
       </w:tr>
@@ -25545,7 +26216,7 @@
         </w:tc>
         <w:tc>
           <w:tcPr>
-            <w:tcW w:w="3602" w:type="dxa"/>
+            <w:tcW w:w="3549" w:type="dxa"/>
             <w:shd w:val="clear" w:color="auto" w:fill="C5E0B3" w:themeFill="accent6" w:themeFillTint="66"/>
           </w:tcPr>
           <w:p>
@@ -25651,7 +26322,7 @@
         </w:tc>
         <w:tc>
           <w:tcPr>
-            <w:tcW w:w="3508" w:type="dxa"/>
+            <w:tcW w:w="3651" w:type="dxa"/>
             <w:tcBorders>
               <w:bottom w:val="single" w:sz="4" w:space="0" w:color="auto"/>
             </w:tcBorders>
@@ -25674,7 +26345,7 @@
         </w:tc>
         <w:tc>
           <w:tcPr>
-            <w:tcW w:w="850" w:type="dxa"/>
+            <w:tcW w:w="774" w:type="dxa"/>
             <w:tcBorders>
               <w:bottom w:val="single" w:sz="4" w:space="0" w:color="auto"/>
             </w:tcBorders>
@@ -25701,7 +26372,7 @@
         </w:tc>
         <w:tc>
           <w:tcPr>
-            <w:tcW w:w="1327" w:type="dxa"/>
+            <w:tcW w:w="1314" w:type="dxa"/>
             <w:tcBorders>
               <w:bottom w:val="single" w:sz="4" w:space="0" w:color="auto"/>
             </w:tcBorders>
@@ -25721,7 +26392,7 @@
         </w:tc>
         <w:tc>
           <w:tcPr>
-            <w:tcW w:w="966" w:type="dxa"/>
+            <w:tcW w:w="965" w:type="dxa"/>
             <w:tcBorders>
               <w:bottom w:val="single" w:sz="4" w:space="0" w:color="auto"/>
             </w:tcBorders>
@@ -25762,7 +26433,7 @@
         </w:tc>
         <w:tc>
           <w:tcPr>
-            <w:tcW w:w="3602" w:type="dxa"/>
+            <w:tcW w:w="3549" w:type="dxa"/>
             <w:vMerge w:val="restart"/>
             <w:shd w:val="clear" w:color="auto" w:fill="FFFFFF" w:themeFill="background1"/>
           </w:tcPr>
@@ -25937,25 +26608,51 @@
         </w:tc>
         <w:tc>
           <w:tcPr>
-            <w:tcW w:w="3508" w:type="dxa"/>
-            <w:shd w:val="clear" w:color="auto" w:fill="FFFFFF" w:themeFill="background1"/>
-          </w:tcPr>
-          <w:p>
-            <w:pPr>
-              <w:pStyle w:val="Paragrafoelenco"/>
-              <w:ind w:left="0"/>
-              <w:jc w:val="both"/>
-              <w:rPr>
-                <w:sz w:val="18"/>
-                <w:szCs w:val="18"/>
-                <w:lang w:val="en-US"/>
-              </w:rPr>
-            </w:pPr>
-          </w:p>
-        </w:tc>
-        <w:tc>
-          <w:tcPr>
-            <w:tcW w:w="850" w:type="dxa"/>
+            <w:tcW w:w="3651" w:type="dxa"/>
+            <w:shd w:val="clear" w:color="auto" w:fill="FFFFFF" w:themeFill="background1"/>
+          </w:tcPr>
+          <w:p>
+            <w:pPr>
+              <w:pStyle w:val="Paragrafoelenco"/>
+              <w:ind w:left="0"/>
+              <w:jc w:val="both"/>
+              <w:rPr>
+                <w:sz w:val="18"/>
+                <w:szCs w:val="18"/>
+                <w:lang w:val="en-US"/>
+              </w:rPr>
+            </w:pPr>
+            <w:r>
+              <w:rPr>
+                <w:sz w:val="18"/>
+                <w:szCs w:val="18"/>
+                <w:lang w:val="en-US"/>
+              </w:rPr>
+              <w:t xml:space="preserve">Update the GUI with </w:t>
+            </w:r>
+            <w:proofErr w:type="spellStart"/>
+            <w:r>
+              <w:rPr>
+                <w:sz w:val="18"/>
+                <w:szCs w:val="18"/>
+                <w:lang w:val="en-US"/>
+              </w:rPr>
+              <w:t>TriggerDate</w:t>
+            </w:r>
+            <w:proofErr w:type="spellEnd"/>
+            <w:r>
+              <w:rPr>
+                <w:sz w:val="18"/>
+                <w:szCs w:val="18"/>
+                <w:lang w:val="en-US"/>
+              </w:rPr>
+              <w:t xml:space="preserve"> input fields and logic.</w:t>
+            </w:r>
+          </w:p>
+        </w:tc>
+        <w:tc>
+          <w:tcPr>
+            <w:tcW w:w="774" w:type="dxa"/>
             <w:vMerge w:val="restart"/>
             <w:shd w:val="clear" w:color="auto" w:fill="FFFFFF" w:themeFill="background1"/>
           </w:tcPr>
@@ -25976,38 +26673,54 @@
         </w:tc>
         <w:tc>
           <w:tcPr>
-            <w:tcW w:w="1327" w:type="dxa"/>
-            <w:shd w:val="clear" w:color="auto" w:fill="FFFFFF" w:themeFill="background1"/>
-          </w:tcPr>
-          <w:p>
-            <w:pPr>
-              <w:pStyle w:val="Paragrafoelenco"/>
-              <w:ind w:left="0"/>
-              <w:jc w:val="both"/>
-              <w:rPr>
-                <w:sz w:val="18"/>
-                <w:szCs w:val="18"/>
-                <w:lang w:val="en-US"/>
-              </w:rPr>
-            </w:pPr>
-          </w:p>
-        </w:tc>
-        <w:tc>
-          <w:tcPr>
-            <w:tcW w:w="966" w:type="dxa"/>
-            <w:shd w:val="clear" w:color="auto" w:fill="FFFFFF" w:themeFill="background1"/>
-          </w:tcPr>
-          <w:p>
-            <w:pPr>
-              <w:pStyle w:val="Paragrafoelenco"/>
-              <w:ind w:left="0"/>
-              <w:jc w:val="both"/>
-              <w:rPr>
-                <w:sz w:val="18"/>
-                <w:szCs w:val="18"/>
-                <w:lang w:val="en-US"/>
-              </w:rPr>
-            </w:pPr>
+            <w:tcW w:w="1314" w:type="dxa"/>
+            <w:shd w:val="clear" w:color="auto" w:fill="FFFFFF" w:themeFill="background1"/>
+          </w:tcPr>
+          <w:p>
+            <w:pPr>
+              <w:pStyle w:val="Paragrafoelenco"/>
+              <w:ind w:left="0"/>
+              <w:jc w:val="both"/>
+              <w:rPr>
+                <w:sz w:val="18"/>
+                <w:szCs w:val="18"/>
+                <w:lang w:val="en-US"/>
+              </w:rPr>
+            </w:pPr>
+            <w:r>
+              <w:rPr>
+                <w:sz w:val="18"/>
+                <w:szCs w:val="18"/>
+                <w:lang w:val="en-US"/>
+              </w:rPr>
+              <w:t>Elena</w:t>
+            </w:r>
+          </w:p>
+        </w:tc>
+        <w:tc>
+          <w:tcPr>
+            <w:tcW w:w="965" w:type="dxa"/>
+            <w:shd w:val="clear" w:color="auto" w:fill="FFFFFF" w:themeFill="background1"/>
+          </w:tcPr>
+          <w:p>
+            <w:pPr>
+              <w:pStyle w:val="Paragrafoelenco"/>
+              <w:ind w:left="0"/>
+              <w:jc w:val="both"/>
+              <w:rPr>
+                <w:sz w:val="18"/>
+                <w:szCs w:val="18"/>
+                <w:lang w:val="en-US"/>
+              </w:rPr>
+            </w:pPr>
+            <w:r>
+              <w:rPr>
+                <w:sz w:val="18"/>
+                <w:szCs w:val="18"/>
+                <w:lang w:val="en-US"/>
+              </w:rPr>
+              <w:t>1</w:t>
+            </w:r>
           </w:p>
         </w:tc>
       </w:tr>
@@ -26034,7 +26747,7 @@
         </w:tc>
         <w:tc>
           <w:tcPr>
-            <w:tcW w:w="3602" w:type="dxa"/>
+            <w:tcW w:w="3549" w:type="dxa"/>
             <w:vMerge/>
             <w:shd w:val="clear" w:color="auto" w:fill="FFFFFF" w:themeFill="background1"/>
           </w:tcPr>
@@ -26053,25 +26766,51 @@
         </w:tc>
         <w:tc>
           <w:tcPr>
-            <w:tcW w:w="3508" w:type="dxa"/>
-            <w:shd w:val="clear" w:color="auto" w:fill="FFFFFF" w:themeFill="background1"/>
-          </w:tcPr>
-          <w:p>
-            <w:pPr>
-              <w:pStyle w:val="Paragrafoelenco"/>
-              <w:ind w:left="0"/>
-              <w:jc w:val="both"/>
-              <w:rPr>
-                <w:sz w:val="18"/>
-                <w:szCs w:val="18"/>
-                <w:lang w:val="en-US"/>
-              </w:rPr>
-            </w:pPr>
-          </w:p>
-        </w:tc>
-        <w:tc>
-          <w:tcPr>
-            <w:tcW w:w="850" w:type="dxa"/>
+            <w:tcW w:w="3651" w:type="dxa"/>
+            <w:shd w:val="clear" w:color="auto" w:fill="FFFFFF" w:themeFill="background1"/>
+          </w:tcPr>
+          <w:p>
+            <w:pPr>
+              <w:pStyle w:val="Paragrafoelenco"/>
+              <w:ind w:left="0"/>
+              <w:jc w:val="both"/>
+              <w:rPr>
+                <w:sz w:val="18"/>
+                <w:szCs w:val="18"/>
+                <w:lang w:val="en-US"/>
+              </w:rPr>
+            </w:pPr>
+            <w:r>
+              <w:rPr>
+                <w:sz w:val="18"/>
+                <w:szCs w:val="18"/>
+                <w:lang w:val="en-US"/>
+              </w:rPr>
+              <w:t xml:space="preserve">Create the </w:t>
+            </w:r>
+            <w:proofErr w:type="spellStart"/>
+            <w:r>
+              <w:rPr>
+                <w:sz w:val="18"/>
+                <w:szCs w:val="18"/>
+                <w:lang w:val="en-US"/>
+              </w:rPr>
+              <w:t>TriggerDate</w:t>
+            </w:r>
+            <w:proofErr w:type="spellEnd"/>
+            <w:r>
+              <w:rPr>
+                <w:sz w:val="18"/>
+                <w:szCs w:val="18"/>
+                <w:lang w:val="en-US"/>
+              </w:rPr>
+              <w:t xml:space="preserve"> class</w:t>
+            </w:r>
+          </w:p>
+        </w:tc>
+        <w:tc>
+          <w:tcPr>
+            <w:tcW w:w="774" w:type="dxa"/>
             <w:vMerge/>
             <w:shd w:val="clear" w:color="auto" w:fill="FFFFFF" w:themeFill="background1"/>
           </w:tcPr>
@@ -26092,38 +26831,510 @@
         </w:tc>
         <w:tc>
           <w:tcPr>
-            <w:tcW w:w="1327" w:type="dxa"/>
-            <w:shd w:val="clear" w:color="auto" w:fill="FFFFFF" w:themeFill="background1"/>
-          </w:tcPr>
-          <w:p>
-            <w:pPr>
-              <w:pStyle w:val="Paragrafoelenco"/>
-              <w:ind w:left="0"/>
-              <w:jc w:val="both"/>
-              <w:rPr>
-                <w:sz w:val="18"/>
-                <w:szCs w:val="18"/>
-                <w:lang w:val="en-US"/>
-              </w:rPr>
-            </w:pPr>
-          </w:p>
-        </w:tc>
-        <w:tc>
-          <w:tcPr>
-            <w:tcW w:w="966" w:type="dxa"/>
-            <w:shd w:val="clear" w:color="auto" w:fill="FFFFFF" w:themeFill="background1"/>
-          </w:tcPr>
-          <w:p>
-            <w:pPr>
-              <w:pStyle w:val="Paragrafoelenco"/>
-              <w:ind w:left="0"/>
-              <w:jc w:val="both"/>
-              <w:rPr>
-                <w:sz w:val="18"/>
-                <w:szCs w:val="18"/>
-                <w:lang w:val="en-US"/>
-              </w:rPr>
-            </w:pPr>
+            <w:tcW w:w="1314" w:type="dxa"/>
+            <w:shd w:val="clear" w:color="auto" w:fill="FFFFFF" w:themeFill="background1"/>
+          </w:tcPr>
+          <w:p>
+            <w:pPr>
+              <w:pStyle w:val="Paragrafoelenco"/>
+              <w:ind w:left="0"/>
+              <w:jc w:val="both"/>
+              <w:rPr>
+                <w:sz w:val="18"/>
+                <w:szCs w:val="18"/>
+                <w:lang w:val="en-US"/>
+              </w:rPr>
+            </w:pPr>
+            <w:r>
+              <w:rPr>
+                <w:sz w:val="18"/>
+                <w:szCs w:val="18"/>
+                <w:lang w:val="en-US"/>
+              </w:rPr>
+              <w:t>Elena</w:t>
+            </w:r>
+          </w:p>
+        </w:tc>
+        <w:tc>
+          <w:tcPr>
+            <w:tcW w:w="965" w:type="dxa"/>
+            <w:shd w:val="clear" w:color="auto" w:fill="FFFFFF" w:themeFill="background1"/>
+          </w:tcPr>
+          <w:p>
+            <w:pPr>
+              <w:pStyle w:val="Paragrafoelenco"/>
+              <w:ind w:left="0"/>
+              <w:jc w:val="both"/>
+              <w:rPr>
+                <w:sz w:val="18"/>
+                <w:szCs w:val="18"/>
+                <w:lang w:val="en-US"/>
+              </w:rPr>
+            </w:pPr>
+            <w:r>
+              <w:rPr>
+                <w:sz w:val="18"/>
+                <w:szCs w:val="18"/>
+                <w:lang w:val="en-US"/>
+              </w:rPr>
+              <w:t>2</w:t>
+            </w:r>
+          </w:p>
+        </w:tc>
+      </w:tr>
+      <w:tr>
+        <w:tc>
+          <w:tcPr>
+            <w:tcW w:w="510" w:type="dxa"/>
+            <w:vMerge/>
+          </w:tcPr>
+          <w:p>
+            <w:pPr>
+              <w:pStyle w:val="Paragrafoelenco"/>
+              <w:ind w:left="0"/>
+              <w:jc w:val="both"/>
+              <w:rPr>
+                <w:b/>
+                <w:bCs/>
+                <w:sz w:val="18"/>
+                <w:szCs w:val="18"/>
+                <w:lang w:val="en-US"/>
+              </w:rPr>
+            </w:pPr>
+          </w:p>
+        </w:tc>
+        <w:tc>
+          <w:tcPr>
+            <w:tcW w:w="3549" w:type="dxa"/>
+            <w:vMerge/>
+            <w:shd w:val="clear" w:color="auto" w:fill="FFFFFF" w:themeFill="background1"/>
+          </w:tcPr>
+          <w:p>
+            <w:pPr>
+              <w:pStyle w:val="Paragrafoelenco"/>
+              <w:ind w:left="0"/>
+              <w:jc w:val="both"/>
+              <w:rPr>
+                <w:sz w:val="18"/>
+                <w:szCs w:val="18"/>
+                <w:lang w:val="en-US"/>
+              </w:rPr>
+            </w:pPr>
+          </w:p>
+        </w:tc>
+        <w:tc>
+          <w:tcPr>
+            <w:tcW w:w="3651" w:type="dxa"/>
+            <w:shd w:val="clear" w:color="auto" w:fill="FFFFFF" w:themeFill="background1"/>
+          </w:tcPr>
+          <w:p>
+            <w:pPr>
+              <w:pStyle w:val="Paragrafoelenco"/>
+              <w:ind w:left="0"/>
+              <w:jc w:val="both"/>
+              <w:rPr>
+                <w:sz w:val="18"/>
+                <w:szCs w:val="18"/>
+                <w:lang w:val="en-US"/>
+              </w:rPr>
+            </w:pPr>
+            <w:r>
+              <w:rPr>
+                <w:sz w:val="18"/>
+                <w:szCs w:val="18"/>
+                <w:lang w:val="en-US"/>
+              </w:rPr>
+              <w:t xml:space="preserve">Create the </w:t>
+            </w:r>
+            <w:proofErr w:type="spellStart"/>
+            <w:r>
+              <w:rPr>
+                <w:sz w:val="18"/>
+                <w:szCs w:val="18"/>
+                <w:lang w:val="en-US"/>
+              </w:rPr>
+              <w:t>TriggerDateFactory</w:t>
+            </w:r>
+            <w:proofErr w:type="spellEnd"/>
+            <w:r>
+              <w:rPr>
+                <w:sz w:val="18"/>
+                <w:szCs w:val="18"/>
+                <w:lang w:val="en-US"/>
+              </w:rPr>
+              <w:t xml:space="preserve"> class</w:t>
+            </w:r>
+          </w:p>
+        </w:tc>
+        <w:tc>
+          <w:tcPr>
+            <w:tcW w:w="774" w:type="dxa"/>
+            <w:vMerge/>
+            <w:shd w:val="clear" w:color="auto" w:fill="FFFFFF" w:themeFill="background1"/>
+          </w:tcPr>
+          <w:p>
+            <w:pPr>
+              <w:pStyle w:val="Paragrafoelenco"/>
+              <w:ind w:left="0"/>
+              <w:jc w:val="both"/>
+              <w:rPr>
+                <w:b/>
+                <w:bCs/>
+                <w:sz w:val="18"/>
+                <w:szCs w:val="18"/>
+                <w:lang w:val="en-US"/>
+              </w:rPr>
+            </w:pPr>
+          </w:p>
+        </w:tc>
+        <w:tc>
+          <w:tcPr>
+            <w:tcW w:w="1314" w:type="dxa"/>
+            <w:shd w:val="clear" w:color="auto" w:fill="FFFFFF" w:themeFill="background1"/>
+          </w:tcPr>
+          <w:p>
+            <w:pPr>
+              <w:pStyle w:val="Paragrafoelenco"/>
+              <w:ind w:left="0"/>
+              <w:jc w:val="both"/>
+              <w:rPr>
+                <w:sz w:val="18"/>
+                <w:szCs w:val="18"/>
+                <w:lang w:val="en-US"/>
+              </w:rPr>
+            </w:pPr>
+            <w:r>
+              <w:rPr>
+                <w:sz w:val="18"/>
+                <w:szCs w:val="18"/>
+                <w:lang w:val="en-US"/>
+              </w:rPr>
+              <w:t>Elena</w:t>
+            </w:r>
+          </w:p>
+        </w:tc>
+        <w:tc>
+          <w:tcPr>
+            <w:tcW w:w="965" w:type="dxa"/>
+            <w:shd w:val="clear" w:color="auto" w:fill="FFFFFF" w:themeFill="background1"/>
+          </w:tcPr>
+          <w:p>
+            <w:pPr>
+              <w:pStyle w:val="Paragrafoelenco"/>
+              <w:ind w:left="0"/>
+              <w:jc w:val="both"/>
+              <w:rPr>
+                <w:sz w:val="18"/>
+                <w:szCs w:val="18"/>
+                <w:lang w:val="en-US"/>
+              </w:rPr>
+            </w:pPr>
+            <w:r>
+              <w:rPr>
+                <w:sz w:val="18"/>
+                <w:szCs w:val="18"/>
+                <w:lang w:val="en-US"/>
+              </w:rPr>
+              <w:t>0,5</w:t>
+            </w:r>
+          </w:p>
+        </w:tc>
+      </w:tr>
+      <w:tr>
+        <w:tc>
+          <w:tcPr>
+            <w:tcW w:w="510" w:type="dxa"/>
+            <w:vMerge/>
+          </w:tcPr>
+          <w:p>
+            <w:pPr>
+              <w:pStyle w:val="Paragrafoelenco"/>
+              <w:ind w:left="0"/>
+              <w:jc w:val="both"/>
+              <w:rPr>
+                <w:b/>
+                <w:bCs/>
+                <w:sz w:val="18"/>
+                <w:szCs w:val="18"/>
+                <w:lang w:val="en-US"/>
+              </w:rPr>
+            </w:pPr>
+          </w:p>
+        </w:tc>
+        <w:tc>
+          <w:tcPr>
+            <w:tcW w:w="3549" w:type="dxa"/>
+            <w:vMerge/>
+            <w:shd w:val="clear" w:color="auto" w:fill="FFFFFF" w:themeFill="background1"/>
+          </w:tcPr>
+          <w:p>
+            <w:pPr>
+              <w:pStyle w:val="Paragrafoelenco"/>
+              <w:ind w:left="0"/>
+              <w:jc w:val="both"/>
+              <w:rPr>
+                <w:sz w:val="18"/>
+                <w:szCs w:val="18"/>
+                <w:lang w:val="en-US"/>
+              </w:rPr>
+            </w:pPr>
+          </w:p>
+        </w:tc>
+        <w:tc>
+          <w:tcPr>
+            <w:tcW w:w="3651" w:type="dxa"/>
+            <w:shd w:val="clear" w:color="auto" w:fill="FFFFFF" w:themeFill="background1"/>
+          </w:tcPr>
+          <w:p>
+            <w:pPr>
+              <w:pStyle w:val="Paragrafoelenco"/>
+              <w:ind w:left="0"/>
+              <w:jc w:val="both"/>
+              <w:rPr>
+                <w:sz w:val="18"/>
+                <w:szCs w:val="18"/>
+                <w:lang w:val="en-US"/>
+              </w:rPr>
+            </w:pPr>
+            <w:r>
+              <w:rPr>
+                <w:sz w:val="18"/>
+                <w:szCs w:val="18"/>
+                <w:lang w:val="en-US"/>
+              </w:rPr>
+              <w:t xml:space="preserve">Update the switch case in the </w:t>
+            </w:r>
+            <w:proofErr w:type="spellStart"/>
+            <w:r>
+              <w:rPr>
+                <w:sz w:val="18"/>
+                <w:szCs w:val="18"/>
+                <w:lang w:val="en-US"/>
+              </w:rPr>
+              <w:t>createTriggerFactory</w:t>
+            </w:r>
+            <w:proofErr w:type="spellEnd"/>
+            <w:r>
+              <w:rPr>
+                <w:sz w:val="18"/>
+                <w:szCs w:val="18"/>
+                <w:lang w:val="en-US"/>
+              </w:rPr>
+              <w:t xml:space="preserve"> method in the Controller class.</w:t>
+            </w:r>
+          </w:p>
+        </w:tc>
+        <w:tc>
+          <w:tcPr>
+            <w:tcW w:w="774" w:type="dxa"/>
+            <w:vMerge/>
+            <w:shd w:val="clear" w:color="auto" w:fill="FFFFFF" w:themeFill="background1"/>
+          </w:tcPr>
+          <w:p>
+            <w:pPr>
+              <w:pStyle w:val="Paragrafoelenco"/>
+              <w:ind w:left="0"/>
+              <w:jc w:val="both"/>
+              <w:rPr>
+                <w:b/>
+                <w:bCs/>
+                <w:sz w:val="18"/>
+                <w:szCs w:val="18"/>
+                <w:lang w:val="en-US"/>
+              </w:rPr>
+            </w:pPr>
+          </w:p>
+        </w:tc>
+        <w:tc>
+          <w:tcPr>
+            <w:tcW w:w="1314" w:type="dxa"/>
+            <w:shd w:val="clear" w:color="auto" w:fill="FFFFFF" w:themeFill="background1"/>
+          </w:tcPr>
+          <w:p>
+            <w:pPr>
+              <w:pStyle w:val="Paragrafoelenco"/>
+              <w:ind w:left="0"/>
+              <w:jc w:val="both"/>
+              <w:rPr>
+                <w:sz w:val="18"/>
+                <w:szCs w:val="18"/>
+                <w:lang w:val="en-US"/>
+              </w:rPr>
+            </w:pPr>
+            <w:r>
+              <w:rPr>
+                <w:sz w:val="18"/>
+                <w:szCs w:val="18"/>
+                <w:lang w:val="en-US"/>
+              </w:rPr>
+              <w:t>Elena</w:t>
+            </w:r>
+          </w:p>
+        </w:tc>
+        <w:tc>
+          <w:tcPr>
+            <w:tcW w:w="965" w:type="dxa"/>
+            <w:shd w:val="clear" w:color="auto" w:fill="FFFFFF" w:themeFill="background1"/>
+          </w:tcPr>
+          <w:p>
+            <w:pPr>
+              <w:pStyle w:val="Paragrafoelenco"/>
+              <w:ind w:left="0"/>
+              <w:jc w:val="both"/>
+              <w:rPr>
+                <w:sz w:val="18"/>
+                <w:szCs w:val="18"/>
+                <w:lang w:val="en-US"/>
+              </w:rPr>
+            </w:pPr>
+            <w:r>
+              <w:rPr>
+                <w:sz w:val="18"/>
+                <w:szCs w:val="18"/>
+                <w:lang w:val="en-US"/>
+              </w:rPr>
+              <w:t>0,5</w:t>
+            </w:r>
+          </w:p>
+        </w:tc>
+      </w:tr>
+      <w:tr>
+        <w:tc>
+          <w:tcPr>
+            <w:tcW w:w="510" w:type="dxa"/>
+            <w:vMerge/>
+          </w:tcPr>
+          <w:p>
+            <w:pPr>
+              <w:pStyle w:val="Paragrafoelenco"/>
+              <w:ind w:left="0"/>
+              <w:jc w:val="both"/>
+              <w:rPr>
+                <w:b/>
+                <w:bCs/>
+                <w:sz w:val="18"/>
+                <w:szCs w:val="18"/>
+                <w:lang w:val="en-US"/>
+              </w:rPr>
+            </w:pPr>
+          </w:p>
+        </w:tc>
+        <w:tc>
+          <w:tcPr>
+            <w:tcW w:w="3549" w:type="dxa"/>
+            <w:vMerge/>
+            <w:shd w:val="clear" w:color="auto" w:fill="FFFFFF" w:themeFill="background1"/>
+          </w:tcPr>
+          <w:p>
+            <w:pPr>
+              <w:pStyle w:val="Paragrafoelenco"/>
+              <w:ind w:left="0"/>
+              <w:jc w:val="both"/>
+              <w:rPr>
+                <w:sz w:val="18"/>
+                <w:szCs w:val="18"/>
+                <w:lang w:val="en-US"/>
+              </w:rPr>
+            </w:pPr>
+          </w:p>
+        </w:tc>
+        <w:tc>
+          <w:tcPr>
+            <w:tcW w:w="3651" w:type="dxa"/>
+            <w:shd w:val="clear" w:color="auto" w:fill="FFFFFF" w:themeFill="background1"/>
+          </w:tcPr>
+          <w:p>
+            <w:pPr>
+              <w:pStyle w:val="Paragrafoelenco"/>
+              <w:ind w:left="0"/>
+              <w:jc w:val="both"/>
+              <w:rPr>
+                <w:sz w:val="18"/>
+                <w:szCs w:val="18"/>
+                <w:lang w:val="en-US"/>
+              </w:rPr>
+            </w:pPr>
+            <w:r>
+              <w:rPr>
+                <w:sz w:val="18"/>
+                <w:szCs w:val="18"/>
+                <w:lang w:val="en-US"/>
+              </w:rPr>
+              <w:t>Creation of test classes for each task</w:t>
+            </w:r>
+          </w:p>
+        </w:tc>
+        <w:tc>
+          <w:tcPr>
+            <w:tcW w:w="774" w:type="dxa"/>
+            <w:vMerge/>
+            <w:shd w:val="clear" w:color="auto" w:fill="FFFFFF" w:themeFill="background1"/>
+          </w:tcPr>
+          <w:p>
+            <w:pPr>
+              <w:pStyle w:val="Paragrafoelenco"/>
+              <w:ind w:left="0"/>
+              <w:jc w:val="both"/>
+              <w:rPr>
+                <w:b/>
+                <w:bCs/>
+                <w:sz w:val="18"/>
+                <w:szCs w:val="18"/>
+                <w:lang w:val="en-US"/>
+              </w:rPr>
+            </w:pPr>
+          </w:p>
+        </w:tc>
+        <w:tc>
+          <w:tcPr>
+            <w:tcW w:w="1314" w:type="dxa"/>
+            <w:shd w:val="clear" w:color="auto" w:fill="FFFFFF" w:themeFill="background1"/>
+          </w:tcPr>
+          <w:p>
+            <w:pPr>
+              <w:pStyle w:val="Paragrafoelenco"/>
+              <w:ind w:left="0"/>
+              <w:jc w:val="both"/>
+              <w:rPr>
+                <w:sz w:val="18"/>
+                <w:szCs w:val="18"/>
+                <w:lang w:val="en-US"/>
+              </w:rPr>
+            </w:pPr>
+            <w:r>
+              <w:rPr>
+                <w:sz w:val="18"/>
+                <w:szCs w:val="18"/>
+                <w:lang w:val="en-US"/>
+              </w:rPr>
+              <w:t>Each member tests what they write</w:t>
+            </w:r>
+          </w:p>
+        </w:tc>
+        <w:tc>
+          <w:tcPr>
+            <w:tcW w:w="965" w:type="dxa"/>
+            <w:shd w:val="clear" w:color="auto" w:fill="FFFFFF" w:themeFill="background1"/>
+          </w:tcPr>
+          <w:p>
+            <w:pPr>
+              <w:pStyle w:val="Paragrafoelenco"/>
+              <w:ind w:left="0"/>
+              <w:jc w:val="both"/>
+              <w:rPr>
+                <w:sz w:val="18"/>
+                <w:szCs w:val="18"/>
+                <w:lang w:val="en-US"/>
+              </w:rPr>
+            </w:pPr>
+            <w:r>
+              <w:rPr>
+                <w:sz w:val="18"/>
+                <w:szCs w:val="18"/>
+                <w:lang w:val="en-US"/>
+              </w:rPr>
+              <w:t>1</w:t>
+            </w:r>
           </w:p>
         </w:tc>
       </w:tr>
@@ -26162,7 +27373,7 @@
         </w:tc>
         <w:tc>
           <w:tcPr>
-            <w:tcW w:w="3602" w:type="dxa"/>
+            <w:tcW w:w="3549" w:type="dxa"/>
             <w:shd w:val="clear" w:color="auto" w:fill="C5E0B3" w:themeFill="accent6" w:themeFillTint="66"/>
           </w:tcPr>
           <w:p>
@@ -26266,7 +27477,7 @@
         </w:tc>
         <w:tc>
           <w:tcPr>
-            <w:tcW w:w="3508" w:type="dxa"/>
+            <w:tcW w:w="3651" w:type="dxa"/>
             <w:shd w:val="clear" w:color="auto" w:fill="C5E0B3" w:themeFill="accent6" w:themeFillTint="66"/>
           </w:tcPr>
           <w:p>
@@ -26286,7 +27497,7 @@
         </w:tc>
         <w:tc>
           <w:tcPr>
-            <w:tcW w:w="850" w:type="dxa"/>
+            <w:tcW w:w="774" w:type="dxa"/>
             <w:shd w:val="clear" w:color="auto" w:fill="C5E0B3" w:themeFill="accent6" w:themeFillTint="66"/>
           </w:tcPr>
           <w:p>
@@ -26312,7 +27523,7 @@
         </w:tc>
         <w:tc>
           <w:tcPr>
-            <w:tcW w:w="1327" w:type="dxa"/>
+            <w:tcW w:w="1314" w:type="dxa"/>
             <w:shd w:val="clear" w:color="auto" w:fill="C5E0B3" w:themeFill="accent6" w:themeFillTint="66"/>
           </w:tcPr>
           <w:p>
@@ -26330,7 +27541,7 @@
         </w:tc>
         <w:tc>
           <w:tcPr>
-            <w:tcW w:w="966" w:type="dxa"/>
+            <w:tcW w:w="965" w:type="dxa"/>
             <w:shd w:val="clear" w:color="auto" w:fill="C5E0B3" w:themeFill="accent6" w:themeFillTint="66"/>
           </w:tcPr>
           <w:p>
@@ -26370,7 +27581,7 @@
         </w:tc>
         <w:tc>
           <w:tcPr>
-            <w:tcW w:w="3602" w:type="dxa"/>
+            <w:tcW w:w="3549" w:type="dxa"/>
             <w:vMerge w:val="restart"/>
             <w:shd w:val="clear" w:color="auto" w:fill="FFFFFF" w:themeFill="background1"/>
           </w:tcPr>
@@ -26435,25 +27646,33 @@
         </w:tc>
         <w:tc>
           <w:tcPr>
-            <w:tcW w:w="3508" w:type="dxa"/>
-            <w:shd w:val="clear" w:color="auto" w:fill="FFFFFF" w:themeFill="background1"/>
-          </w:tcPr>
-          <w:p>
-            <w:pPr>
-              <w:pStyle w:val="Paragrafoelenco"/>
-              <w:ind w:left="0"/>
-              <w:jc w:val="both"/>
-              <w:rPr>
-                <w:sz w:val="18"/>
-                <w:szCs w:val="18"/>
-                <w:lang w:val="en-US"/>
-              </w:rPr>
-            </w:pPr>
-          </w:p>
-        </w:tc>
-        <w:tc>
-          <w:tcPr>
-            <w:tcW w:w="850" w:type="dxa"/>
+            <w:tcW w:w="3651" w:type="dxa"/>
+            <w:shd w:val="clear" w:color="auto" w:fill="FFFFFF" w:themeFill="background1"/>
+          </w:tcPr>
+          <w:p>
+            <w:pPr>
+              <w:pStyle w:val="Paragrafoelenco"/>
+              <w:ind w:left="0"/>
+              <w:jc w:val="both"/>
+              <w:rPr>
+                <w:sz w:val="18"/>
+                <w:szCs w:val="18"/>
+                <w:lang w:val="en-US"/>
+              </w:rPr>
+            </w:pPr>
+            <w:r>
+              <w:rPr>
+                <w:sz w:val="18"/>
+                <w:szCs w:val="18"/>
+                <w:lang w:val="en-US"/>
+              </w:rPr>
+              <w:t>Updating the GUI with the necessary trigger components</w:t>
+            </w:r>
+          </w:p>
+        </w:tc>
+        <w:tc>
+          <w:tcPr>
+            <w:tcW w:w="774" w:type="dxa"/>
             <w:vMerge w:val="restart"/>
             <w:shd w:val="clear" w:color="auto" w:fill="FFFFFF" w:themeFill="background1"/>
           </w:tcPr>
@@ -26474,38 +27693,54 @@
         </w:tc>
         <w:tc>
           <w:tcPr>
-            <w:tcW w:w="1327" w:type="dxa"/>
-            <w:shd w:val="clear" w:color="auto" w:fill="FFFFFF" w:themeFill="background1"/>
-          </w:tcPr>
-          <w:p>
-            <w:pPr>
-              <w:pStyle w:val="Paragrafoelenco"/>
-              <w:ind w:left="0"/>
-              <w:jc w:val="both"/>
-              <w:rPr>
-                <w:sz w:val="18"/>
-                <w:szCs w:val="18"/>
-                <w:lang w:val="en-US"/>
-              </w:rPr>
-            </w:pPr>
-          </w:p>
-        </w:tc>
-        <w:tc>
-          <w:tcPr>
-            <w:tcW w:w="966" w:type="dxa"/>
-            <w:shd w:val="clear" w:color="auto" w:fill="FFFFFF" w:themeFill="background1"/>
-          </w:tcPr>
-          <w:p>
-            <w:pPr>
-              <w:pStyle w:val="Paragrafoelenco"/>
-              <w:ind w:left="0"/>
-              <w:jc w:val="both"/>
-              <w:rPr>
-                <w:sz w:val="18"/>
-                <w:szCs w:val="18"/>
-                <w:lang w:val="en-US"/>
-              </w:rPr>
-            </w:pPr>
+            <w:tcW w:w="1314" w:type="dxa"/>
+            <w:shd w:val="clear" w:color="auto" w:fill="FFFFFF" w:themeFill="background1"/>
+          </w:tcPr>
+          <w:p>
+            <w:pPr>
+              <w:pStyle w:val="Paragrafoelenco"/>
+              <w:ind w:left="0"/>
+              <w:jc w:val="both"/>
+              <w:rPr>
+                <w:sz w:val="18"/>
+                <w:szCs w:val="18"/>
+                <w:lang w:val="en-US"/>
+              </w:rPr>
+            </w:pPr>
+            <w:r>
+              <w:rPr>
+                <w:sz w:val="18"/>
+                <w:szCs w:val="18"/>
+                <w:lang w:val="en-US"/>
+              </w:rPr>
+              <w:t>Viktor</w:t>
+            </w:r>
+          </w:p>
+        </w:tc>
+        <w:tc>
+          <w:tcPr>
+            <w:tcW w:w="965" w:type="dxa"/>
+            <w:shd w:val="clear" w:color="auto" w:fill="FFFFFF" w:themeFill="background1"/>
+          </w:tcPr>
+          <w:p>
+            <w:pPr>
+              <w:pStyle w:val="Paragrafoelenco"/>
+              <w:ind w:left="0"/>
+              <w:jc w:val="both"/>
+              <w:rPr>
+                <w:sz w:val="18"/>
+                <w:szCs w:val="18"/>
+                <w:lang w:val="en-US"/>
+              </w:rPr>
+            </w:pPr>
+            <w:r>
+              <w:rPr>
+                <w:sz w:val="18"/>
+                <w:szCs w:val="18"/>
+                <w:lang w:val="en-US"/>
+              </w:rPr>
+              <w:t>1</w:t>
+            </w:r>
           </w:p>
         </w:tc>
       </w:tr>
@@ -26532,7 +27767,7 @@
         </w:tc>
         <w:tc>
           <w:tcPr>
-            <w:tcW w:w="3602" w:type="dxa"/>
+            <w:tcW w:w="3549" w:type="dxa"/>
             <w:vMerge/>
             <w:shd w:val="clear" w:color="auto" w:fill="FFFFFF" w:themeFill="background1"/>
           </w:tcPr>
@@ -26551,25 +27786,87 @@
         </w:tc>
         <w:tc>
           <w:tcPr>
-            <w:tcW w:w="3508" w:type="dxa"/>
-            <w:shd w:val="clear" w:color="auto" w:fill="FFFFFF" w:themeFill="background1"/>
-          </w:tcPr>
-          <w:p>
-            <w:pPr>
-              <w:pStyle w:val="Paragrafoelenco"/>
-              <w:ind w:left="0"/>
-              <w:jc w:val="both"/>
-              <w:rPr>
-                <w:sz w:val="18"/>
-                <w:szCs w:val="18"/>
-                <w:lang w:val="en-US"/>
-              </w:rPr>
-            </w:pPr>
-          </w:p>
-        </w:tc>
-        <w:tc>
-          <w:tcPr>
-            <w:tcW w:w="850" w:type="dxa"/>
+            <w:tcW w:w="3651" w:type="dxa"/>
+            <w:shd w:val="clear" w:color="auto" w:fill="FFFFFF" w:themeFill="background1"/>
+          </w:tcPr>
+          <w:p>
+            <w:pPr>
+              <w:pStyle w:val="Paragrafoelenco"/>
+              <w:ind w:left="0"/>
+              <w:jc w:val="both"/>
+              <w:rPr>
+                <w:sz w:val="18"/>
+                <w:szCs w:val="18"/>
+                <w:lang w:val="en-US"/>
+              </w:rPr>
+            </w:pPr>
+            <w:r>
+              <w:rPr>
+                <w:sz w:val="18"/>
+                <w:szCs w:val="18"/>
+                <w:lang w:val="en-US"/>
+              </w:rPr>
+              <w:t xml:space="preserve">Create the </w:t>
+            </w:r>
+            <w:proofErr w:type="spellStart"/>
+            <w:r>
+              <w:rPr>
+                <w:sz w:val="18"/>
+                <w:szCs w:val="18"/>
+                <w:lang w:val="en-US"/>
+              </w:rPr>
+              <w:t>triggerExistingFile</w:t>
+            </w:r>
+            <w:proofErr w:type="spellEnd"/>
+            <w:r>
+              <w:rPr>
+                <w:sz w:val="18"/>
+                <w:szCs w:val="18"/>
+                <w:lang w:val="en-US"/>
+              </w:rPr>
+              <w:t xml:space="preserve"> class (create the </w:t>
+            </w:r>
+            <w:proofErr w:type="spellStart"/>
+            <w:r>
+              <w:rPr>
+                <w:sz w:val="18"/>
+                <w:szCs w:val="18"/>
+                <w:lang w:val="en-US"/>
+              </w:rPr>
+              <w:t>checkTrigger</w:t>
+            </w:r>
+            <w:proofErr w:type="spellEnd"/>
+            <w:r>
+              <w:rPr>
+                <w:sz w:val="18"/>
+                <w:szCs w:val="18"/>
+                <w:lang w:val="en-US"/>
+              </w:rPr>
+              <w:t xml:space="preserve"> and </w:t>
+            </w:r>
+            <w:proofErr w:type="spellStart"/>
+            <w:r>
+              <w:rPr>
+                <w:sz w:val="18"/>
+                <w:szCs w:val="18"/>
+                <w:lang w:val="en-US"/>
+              </w:rPr>
+              <w:t>getTrigger</w:t>
+            </w:r>
+            <w:proofErr w:type="spellEnd"/>
+            <w:r>
+              <w:rPr>
+                <w:sz w:val="18"/>
+                <w:szCs w:val="18"/>
+                <w:lang w:val="en-US"/>
+              </w:rPr>
+              <w:t xml:space="preserve"> functions)</w:t>
+            </w:r>
+          </w:p>
+        </w:tc>
+        <w:tc>
+          <w:tcPr>
+            <w:tcW w:w="774" w:type="dxa"/>
             <w:vMerge/>
             <w:shd w:val="clear" w:color="auto" w:fill="FFFFFF" w:themeFill="background1"/>
           </w:tcPr>
@@ -26590,38 +27887,54 @@
         </w:tc>
         <w:tc>
           <w:tcPr>
-            <w:tcW w:w="1327" w:type="dxa"/>
-            <w:shd w:val="clear" w:color="auto" w:fill="FFFFFF" w:themeFill="background1"/>
-          </w:tcPr>
-          <w:p>
-            <w:pPr>
-              <w:pStyle w:val="Paragrafoelenco"/>
-              <w:ind w:left="0"/>
-              <w:jc w:val="both"/>
-              <w:rPr>
-                <w:sz w:val="18"/>
-                <w:szCs w:val="18"/>
-                <w:lang w:val="en-US"/>
-              </w:rPr>
-            </w:pPr>
-          </w:p>
-        </w:tc>
-        <w:tc>
-          <w:tcPr>
-            <w:tcW w:w="966" w:type="dxa"/>
-            <w:shd w:val="clear" w:color="auto" w:fill="FFFFFF" w:themeFill="background1"/>
-          </w:tcPr>
-          <w:p>
-            <w:pPr>
-              <w:pStyle w:val="Paragrafoelenco"/>
-              <w:ind w:left="0"/>
-              <w:jc w:val="both"/>
-              <w:rPr>
-                <w:sz w:val="18"/>
-                <w:szCs w:val="18"/>
-                <w:lang w:val="en-US"/>
-              </w:rPr>
-            </w:pPr>
+            <w:tcW w:w="1314" w:type="dxa"/>
+            <w:shd w:val="clear" w:color="auto" w:fill="FFFFFF" w:themeFill="background1"/>
+          </w:tcPr>
+          <w:p>
+            <w:pPr>
+              <w:pStyle w:val="Paragrafoelenco"/>
+              <w:ind w:left="0"/>
+              <w:jc w:val="both"/>
+              <w:rPr>
+                <w:sz w:val="18"/>
+                <w:szCs w:val="18"/>
+                <w:lang w:val="en-US"/>
+              </w:rPr>
+            </w:pPr>
+            <w:r>
+              <w:rPr>
+                <w:sz w:val="18"/>
+                <w:szCs w:val="18"/>
+                <w:lang w:val="en-US"/>
+              </w:rPr>
+              <w:t>Viktor</w:t>
+            </w:r>
+          </w:p>
+        </w:tc>
+        <w:tc>
+          <w:tcPr>
+            <w:tcW w:w="965" w:type="dxa"/>
+            <w:shd w:val="clear" w:color="auto" w:fill="FFFFFF" w:themeFill="background1"/>
+          </w:tcPr>
+          <w:p>
+            <w:pPr>
+              <w:pStyle w:val="Paragrafoelenco"/>
+              <w:ind w:left="0"/>
+              <w:jc w:val="both"/>
+              <w:rPr>
+                <w:sz w:val="18"/>
+                <w:szCs w:val="18"/>
+                <w:lang w:val="en-US"/>
+              </w:rPr>
+            </w:pPr>
+            <w:r>
+              <w:rPr>
+                <w:sz w:val="18"/>
+                <w:szCs w:val="18"/>
+                <w:lang w:val="en-US"/>
+              </w:rPr>
+              <w:t>2</w:t>
+            </w:r>
           </w:p>
         </w:tc>
       </w:tr>
@@ -26648,7 +27961,7 @@
         </w:tc>
         <w:tc>
           <w:tcPr>
-            <w:tcW w:w="3602" w:type="dxa"/>
+            <w:tcW w:w="3549" w:type="dxa"/>
             <w:vMerge/>
             <w:shd w:val="clear" w:color="auto" w:fill="FFFFFF" w:themeFill="background1"/>
           </w:tcPr>
@@ -26667,25 +27980,51 @@
         </w:tc>
         <w:tc>
           <w:tcPr>
-            <w:tcW w:w="3508" w:type="dxa"/>
-            <w:shd w:val="clear" w:color="auto" w:fill="FFFFFF" w:themeFill="background1"/>
-          </w:tcPr>
-          <w:p>
-            <w:pPr>
-              <w:pStyle w:val="Paragrafoelenco"/>
-              <w:ind w:left="0"/>
-              <w:jc w:val="both"/>
-              <w:rPr>
-                <w:sz w:val="18"/>
-                <w:szCs w:val="18"/>
-                <w:lang w:val="en-US"/>
-              </w:rPr>
-            </w:pPr>
-          </w:p>
-        </w:tc>
-        <w:tc>
-          <w:tcPr>
-            <w:tcW w:w="850" w:type="dxa"/>
+            <w:tcW w:w="3651" w:type="dxa"/>
+            <w:shd w:val="clear" w:color="auto" w:fill="FFFFFF" w:themeFill="background1"/>
+          </w:tcPr>
+          <w:p>
+            <w:pPr>
+              <w:pStyle w:val="Paragrafoelenco"/>
+              <w:ind w:left="0"/>
+              <w:jc w:val="both"/>
+              <w:rPr>
+                <w:sz w:val="18"/>
+                <w:szCs w:val="18"/>
+                <w:lang w:val="en-US"/>
+              </w:rPr>
+            </w:pPr>
+            <w:r>
+              <w:rPr>
+                <w:sz w:val="18"/>
+                <w:szCs w:val="18"/>
+                <w:lang w:val="en-US"/>
+              </w:rPr>
+              <w:t xml:space="preserve">Create the </w:t>
+            </w:r>
+            <w:proofErr w:type="spellStart"/>
+            <w:r>
+              <w:rPr>
+                <w:sz w:val="18"/>
+                <w:szCs w:val="18"/>
+                <w:lang w:val="en-US"/>
+              </w:rPr>
+              <w:t>triggerExistingFileFactory</w:t>
+            </w:r>
+            <w:proofErr w:type="spellEnd"/>
+            <w:r>
+              <w:rPr>
+                <w:sz w:val="18"/>
+                <w:szCs w:val="18"/>
+                <w:lang w:val="en-US"/>
+              </w:rPr>
+              <w:t xml:space="preserve"> class</w:t>
+            </w:r>
+          </w:p>
+        </w:tc>
+        <w:tc>
+          <w:tcPr>
+            <w:tcW w:w="774" w:type="dxa"/>
             <w:vMerge/>
             <w:shd w:val="clear" w:color="auto" w:fill="FFFFFF" w:themeFill="background1"/>
           </w:tcPr>
@@ -26706,38 +28045,54 @@
         </w:tc>
         <w:tc>
           <w:tcPr>
-            <w:tcW w:w="1327" w:type="dxa"/>
-            <w:shd w:val="clear" w:color="auto" w:fill="FFFFFF" w:themeFill="background1"/>
-          </w:tcPr>
-          <w:p>
-            <w:pPr>
-              <w:pStyle w:val="Paragrafoelenco"/>
-              <w:ind w:left="0"/>
-              <w:jc w:val="both"/>
-              <w:rPr>
-                <w:sz w:val="18"/>
-                <w:szCs w:val="18"/>
-                <w:lang w:val="en-US"/>
-              </w:rPr>
-            </w:pPr>
-          </w:p>
-        </w:tc>
-        <w:tc>
-          <w:tcPr>
-            <w:tcW w:w="966" w:type="dxa"/>
-            <w:shd w:val="clear" w:color="auto" w:fill="FFFFFF" w:themeFill="background1"/>
-          </w:tcPr>
-          <w:p>
-            <w:pPr>
-              <w:pStyle w:val="Paragrafoelenco"/>
-              <w:ind w:left="0"/>
-              <w:jc w:val="both"/>
-              <w:rPr>
-                <w:sz w:val="18"/>
-                <w:szCs w:val="18"/>
-                <w:lang w:val="en-US"/>
-              </w:rPr>
-            </w:pPr>
+            <w:tcW w:w="1314" w:type="dxa"/>
+            <w:shd w:val="clear" w:color="auto" w:fill="FFFFFF" w:themeFill="background1"/>
+          </w:tcPr>
+          <w:p>
+            <w:pPr>
+              <w:pStyle w:val="Paragrafoelenco"/>
+              <w:ind w:left="0"/>
+              <w:jc w:val="both"/>
+              <w:rPr>
+                <w:sz w:val="18"/>
+                <w:szCs w:val="18"/>
+                <w:lang w:val="en-US"/>
+              </w:rPr>
+            </w:pPr>
+            <w:r>
+              <w:rPr>
+                <w:sz w:val="18"/>
+                <w:szCs w:val="18"/>
+                <w:lang w:val="en-US"/>
+              </w:rPr>
+              <w:t>Viktor</w:t>
+            </w:r>
+          </w:p>
+        </w:tc>
+        <w:tc>
+          <w:tcPr>
+            <w:tcW w:w="965" w:type="dxa"/>
+            <w:shd w:val="clear" w:color="auto" w:fill="FFFFFF" w:themeFill="background1"/>
+          </w:tcPr>
+          <w:p>
+            <w:pPr>
+              <w:pStyle w:val="Paragrafoelenco"/>
+              <w:ind w:left="0"/>
+              <w:jc w:val="both"/>
+              <w:rPr>
+                <w:sz w:val="18"/>
+                <w:szCs w:val="18"/>
+                <w:lang w:val="en-US"/>
+              </w:rPr>
+            </w:pPr>
+            <w:r>
+              <w:rPr>
+                <w:sz w:val="18"/>
+                <w:szCs w:val="18"/>
+                <w:lang w:val="en-US"/>
+              </w:rPr>
+              <w:t>0,5</w:t>
+            </w:r>
           </w:p>
         </w:tc>
       </w:tr>
@@ -26764,7 +28119,7 @@
         </w:tc>
         <w:tc>
           <w:tcPr>
-            <w:tcW w:w="3602" w:type="dxa"/>
+            <w:tcW w:w="3549" w:type="dxa"/>
             <w:vMerge/>
             <w:shd w:val="clear" w:color="auto" w:fill="FFFFFF" w:themeFill="background1"/>
           </w:tcPr>
@@ -26783,25 +28138,51 @@
         </w:tc>
         <w:tc>
           <w:tcPr>
-            <w:tcW w:w="3508" w:type="dxa"/>
-            <w:shd w:val="clear" w:color="auto" w:fill="FFFFFF" w:themeFill="background1"/>
-          </w:tcPr>
-          <w:p>
-            <w:pPr>
-              <w:pStyle w:val="Paragrafoelenco"/>
-              <w:ind w:left="0"/>
-              <w:jc w:val="both"/>
-              <w:rPr>
-                <w:sz w:val="18"/>
-                <w:szCs w:val="18"/>
-                <w:lang w:val="en-US"/>
-              </w:rPr>
-            </w:pPr>
-          </w:p>
-        </w:tc>
-        <w:tc>
-          <w:tcPr>
-            <w:tcW w:w="850" w:type="dxa"/>
+            <w:tcW w:w="3651" w:type="dxa"/>
+            <w:shd w:val="clear" w:color="auto" w:fill="FFFFFF" w:themeFill="background1"/>
+          </w:tcPr>
+          <w:p>
+            <w:pPr>
+              <w:pStyle w:val="Paragrafoelenco"/>
+              <w:ind w:left="0"/>
+              <w:jc w:val="both"/>
+              <w:rPr>
+                <w:sz w:val="18"/>
+                <w:szCs w:val="18"/>
+                <w:lang w:val="en-US"/>
+              </w:rPr>
+            </w:pPr>
+            <w:r>
+              <w:rPr>
+                <w:sz w:val="18"/>
+                <w:szCs w:val="18"/>
+                <w:lang w:val="en-US"/>
+              </w:rPr>
+              <w:t xml:space="preserve">Update the switch case in the </w:t>
+            </w:r>
+            <w:proofErr w:type="spellStart"/>
+            <w:r>
+              <w:rPr>
+                <w:sz w:val="18"/>
+                <w:szCs w:val="18"/>
+                <w:lang w:val="en-US"/>
+              </w:rPr>
+              <w:t>createTriggerFactory</w:t>
+            </w:r>
+            <w:proofErr w:type="spellEnd"/>
+            <w:r>
+              <w:rPr>
+                <w:sz w:val="18"/>
+                <w:szCs w:val="18"/>
+                <w:lang w:val="en-US"/>
+              </w:rPr>
+              <w:t xml:space="preserve"> method in the Controller class.</w:t>
+            </w:r>
+          </w:p>
+        </w:tc>
+        <w:tc>
+          <w:tcPr>
+            <w:tcW w:w="774" w:type="dxa"/>
             <w:vMerge/>
             <w:shd w:val="clear" w:color="auto" w:fill="FFFFFF" w:themeFill="background1"/>
           </w:tcPr>
@@ -26822,38 +28203,54 @@
         </w:tc>
         <w:tc>
           <w:tcPr>
-            <w:tcW w:w="1327" w:type="dxa"/>
-            <w:shd w:val="clear" w:color="auto" w:fill="FFFFFF" w:themeFill="background1"/>
-          </w:tcPr>
-          <w:p>
-            <w:pPr>
-              <w:pStyle w:val="Paragrafoelenco"/>
-              <w:ind w:left="0"/>
-              <w:jc w:val="both"/>
-              <w:rPr>
-                <w:sz w:val="18"/>
-                <w:szCs w:val="18"/>
-                <w:lang w:val="en-US"/>
-              </w:rPr>
-            </w:pPr>
-          </w:p>
-        </w:tc>
-        <w:tc>
-          <w:tcPr>
-            <w:tcW w:w="966" w:type="dxa"/>
-            <w:shd w:val="clear" w:color="auto" w:fill="FFFFFF" w:themeFill="background1"/>
-          </w:tcPr>
-          <w:p>
-            <w:pPr>
-              <w:pStyle w:val="Paragrafoelenco"/>
-              <w:ind w:left="0"/>
-              <w:jc w:val="both"/>
-              <w:rPr>
-                <w:sz w:val="18"/>
-                <w:szCs w:val="18"/>
-                <w:lang w:val="en-US"/>
-              </w:rPr>
-            </w:pPr>
+            <w:tcW w:w="1314" w:type="dxa"/>
+            <w:shd w:val="clear" w:color="auto" w:fill="FFFFFF" w:themeFill="background1"/>
+          </w:tcPr>
+          <w:p>
+            <w:pPr>
+              <w:pStyle w:val="Paragrafoelenco"/>
+              <w:ind w:left="0"/>
+              <w:jc w:val="both"/>
+              <w:rPr>
+                <w:sz w:val="18"/>
+                <w:szCs w:val="18"/>
+                <w:lang w:val="en-US"/>
+              </w:rPr>
+            </w:pPr>
+            <w:r>
+              <w:rPr>
+                <w:sz w:val="18"/>
+                <w:szCs w:val="18"/>
+                <w:lang w:val="en-US"/>
+              </w:rPr>
+              <w:t>Viktor</w:t>
+            </w:r>
+          </w:p>
+        </w:tc>
+        <w:tc>
+          <w:tcPr>
+            <w:tcW w:w="965" w:type="dxa"/>
+            <w:shd w:val="clear" w:color="auto" w:fill="FFFFFF" w:themeFill="background1"/>
+          </w:tcPr>
+          <w:p>
+            <w:pPr>
+              <w:pStyle w:val="Paragrafoelenco"/>
+              <w:ind w:left="0"/>
+              <w:jc w:val="both"/>
+              <w:rPr>
+                <w:sz w:val="18"/>
+                <w:szCs w:val="18"/>
+                <w:lang w:val="en-US"/>
+              </w:rPr>
+            </w:pPr>
+            <w:r>
+              <w:rPr>
+                <w:sz w:val="18"/>
+                <w:szCs w:val="18"/>
+                <w:lang w:val="en-US"/>
+              </w:rPr>
+              <w:t>0,5</w:t>
+            </w:r>
           </w:p>
         </w:tc>
       </w:tr>
@@ -26883,7 +28280,7 @@
         </w:tc>
         <w:tc>
           <w:tcPr>
-            <w:tcW w:w="3602" w:type="dxa"/>
+            <w:tcW w:w="3549" w:type="dxa"/>
             <w:vMerge/>
             <w:shd w:val="clear" w:color="auto" w:fill="FFFFFF" w:themeFill="background1"/>
           </w:tcPr>
@@ -26902,25 +28299,33 @@
         </w:tc>
         <w:tc>
           <w:tcPr>
-            <w:tcW w:w="3508" w:type="dxa"/>
-            <w:shd w:val="clear" w:color="auto" w:fill="FFFFFF" w:themeFill="background1"/>
-          </w:tcPr>
-          <w:p>
-            <w:pPr>
-              <w:pStyle w:val="Paragrafoelenco"/>
-              <w:ind w:left="0"/>
-              <w:jc w:val="both"/>
-              <w:rPr>
-                <w:sz w:val="18"/>
-                <w:szCs w:val="18"/>
-                <w:lang w:val="en-US"/>
-              </w:rPr>
-            </w:pPr>
-          </w:p>
-        </w:tc>
-        <w:tc>
-          <w:tcPr>
-            <w:tcW w:w="850" w:type="dxa"/>
+            <w:tcW w:w="3651" w:type="dxa"/>
+            <w:shd w:val="clear" w:color="auto" w:fill="FFFFFF" w:themeFill="background1"/>
+          </w:tcPr>
+          <w:p>
+            <w:pPr>
+              <w:pStyle w:val="Paragrafoelenco"/>
+              <w:ind w:left="0"/>
+              <w:jc w:val="both"/>
+              <w:rPr>
+                <w:sz w:val="18"/>
+                <w:szCs w:val="18"/>
+                <w:lang w:val="en-US"/>
+              </w:rPr>
+            </w:pPr>
+            <w:r>
+              <w:rPr>
+                <w:sz w:val="18"/>
+                <w:szCs w:val="18"/>
+                <w:lang w:val="en-US"/>
+              </w:rPr>
+              <w:t>Creation of test classes for each task</w:t>
+            </w:r>
+          </w:p>
+        </w:tc>
+        <w:tc>
+          <w:tcPr>
+            <w:tcW w:w="774" w:type="dxa"/>
             <w:vMerge/>
             <w:shd w:val="clear" w:color="auto" w:fill="FFFFFF" w:themeFill="background1"/>
           </w:tcPr>
@@ -26941,38 +28346,54 @@
         </w:tc>
         <w:tc>
           <w:tcPr>
-            <w:tcW w:w="1327" w:type="dxa"/>
-            <w:shd w:val="clear" w:color="auto" w:fill="FFFFFF" w:themeFill="background1"/>
-          </w:tcPr>
-          <w:p>
-            <w:pPr>
-              <w:pStyle w:val="Paragrafoelenco"/>
-              <w:ind w:left="0"/>
-              <w:jc w:val="both"/>
-              <w:rPr>
-                <w:sz w:val="18"/>
-                <w:szCs w:val="18"/>
-                <w:lang w:val="en-US"/>
-              </w:rPr>
-            </w:pPr>
-          </w:p>
-        </w:tc>
-        <w:tc>
-          <w:tcPr>
-            <w:tcW w:w="966" w:type="dxa"/>
-            <w:shd w:val="clear" w:color="auto" w:fill="FFFFFF" w:themeFill="background1"/>
-          </w:tcPr>
-          <w:p>
-            <w:pPr>
-              <w:pStyle w:val="Paragrafoelenco"/>
-              <w:ind w:left="0"/>
-              <w:jc w:val="both"/>
-              <w:rPr>
-                <w:sz w:val="18"/>
-                <w:szCs w:val="18"/>
-                <w:lang w:val="en-US"/>
-              </w:rPr>
-            </w:pPr>
+            <w:tcW w:w="1314" w:type="dxa"/>
+            <w:shd w:val="clear" w:color="auto" w:fill="FFFFFF" w:themeFill="background1"/>
+          </w:tcPr>
+          <w:p>
+            <w:pPr>
+              <w:pStyle w:val="Paragrafoelenco"/>
+              <w:ind w:left="0"/>
+              <w:jc w:val="both"/>
+              <w:rPr>
+                <w:sz w:val="18"/>
+                <w:szCs w:val="18"/>
+                <w:lang w:val="en-US"/>
+              </w:rPr>
+            </w:pPr>
+            <w:r>
+              <w:rPr>
+                <w:sz w:val="18"/>
+                <w:szCs w:val="18"/>
+                <w:lang w:val="en-US"/>
+              </w:rPr>
+              <w:t>Each member tests what they write</w:t>
+            </w:r>
+          </w:p>
+        </w:tc>
+        <w:tc>
+          <w:tcPr>
+            <w:tcW w:w="965" w:type="dxa"/>
+            <w:shd w:val="clear" w:color="auto" w:fill="FFFFFF" w:themeFill="background1"/>
+          </w:tcPr>
+          <w:p>
+            <w:pPr>
+              <w:pStyle w:val="Paragrafoelenco"/>
+              <w:ind w:left="0"/>
+              <w:jc w:val="both"/>
+              <w:rPr>
+                <w:sz w:val="18"/>
+                <w:szCs w:val="18"/>
+                <w:lang w:val="en-US"/>
+              </w:rPr>
+            </w:pPr>
+            <w:r>
+              <w:rPr>
+                <w:sz w:val="18"/>
+                <w:szCs w:val="18"/>
+                <w:lang w:val="en-US"/>
+              </w:rPr>
+              <w:t>1</w:t>
+            </w:r>
           </w:p>
         </w:tc>
       </w:tr>
@@ -27011,7 +28432,7 @@
         </w:tc>
         <w:tc>
           <w:tcPr>
-            <w:tcW w:w="3602" w:type="dxa"/>
+            <w:tcW w:w="3549" w:type="dxa"/>
             <w:shd w:val="clear" w:color="auto" w:fill="C5E0B3" w:themeFill="accent6" w:themeFillTint="66"/>
           </w:tcPr>
           <w:p>
@@ -27111,7 +28532,7 @@
         </w:tc>
         <w:tc>
           <w:tcPr>
-            <w:tcW w:w="3508" w:type="dxa"/>
+            <w:tcW w:w="3651" w:type="dxa"/>
             <w:shd w:val="clear" w:color="auto" w:fill="C5E0B3" w:themeFill="accent6" w:themeFillTint="66"/>
           </w:tcPr>
           <w:p>
@@ -27129,7 +28550,7 @@
         </w:tc>
         <w:tc>
           <w:tcPr>
-            <w:tcW w:w="850" w:type="dxa"/>
+            <w:tcW w:w="774" w:type="dxa"/>
             <w:shd w:val="clear" w:color="auto" w:fill="C5E0B3" w:themeFill="accent6" w:themeFillTint="66"/>
           </w:tcPr>
           <w:p>
@@ -27155,7 +28576,7 @@
         </w:tc>
         <w:tc>
           <w:tcPr>
-            <w:tcW w:w="1327" w:type="dxa"/>
+            <w:tcW w:w="1314" w:type="dxa"/>
             <w:shd w:val="clear" w:color="auto" w:fill="C5E0B3" w:themeFill="accent6" w:themeFillTint="66"/>
           </w:tcPr>
           <w:p>
@@ -27172,7 +28593,7 @@
         </w:tc>
         <w:tc>
           <w:tcPr>
-            <w:tcW w:w="966" w:type="dxa"/>
+            <w:tcW w:w="965" w:type="dxa"/>
             <w:shd w:val="clear" w:color="auto" w:fill="C5E0B3" w:themeFill="accent6" w:themeFillTint="66"/>
           </w:tcPr>
           <w:p>
@@ -27214,7 +28635,7 @@
         </w:tc>
         <w:tc>
           <w:tcPr>
-            <w:tcW w:w="3602" w:type="dxa"/>
+            <w:tcW w:w="3549" w:type="dxa"/>
             <w:vMerge w:val="restart"/>
             <w:shd w:val="clear" w:color="auto" w:fill="FFFFFF" w:themeFill="background1"/>
           </w:tcPr>
@@ -27277,25 +28698,25 @@
         </w:tc>
         <w:tc>
           <w:tcPr>
-            <w:tcW w:w="3508" w:type="dxa"/>
-            <w:shd w:val="clear" w:color="auto" w:fill="FFFFFF" w:themeFill="background1"/>
-          </w:tcPr>
-          <w:p>
-            <w:pPr>
-              <w:pStyle w:val="Paragrafoelenco"/>
-              <w:ind w:left="0"/>
-              <w:jc w:val="both"/>
-              <w:rPr>
-                <w:sz w:val="18"/>
-                <w:szCs w:val="18"/>
-                <w:lang w:val="en-US"/>
-              </w:rPr>
-            </w:pPr>
-          </w:p>
-        </w:tc>
-        <w:tc>
-          <w:tcPr>
-            <w:tcW w:w="850" w:type="dxa"/>
+            <w:tcW w:w="3651" w:type="dxa"/>
+            <w:shd w:val="clear" w:color="auto" w:fill="FFFFFF" w:themeFill="background1"/>
+          </w:tcPr>
+          <w:p>
+            <w:pPr>
+              <w:pStyle w:val="Paragrafoelenco"/>
+              <w:ind w:left="0"/>
+              <w:jc w:val="both"/>
+              <w:rPr>
+                <w:sz w:val="18"/>
+                <w:szCs w:val="18"/>
+                <w:lang w:val="en-US"/>
+              </w:rPr>
+            </w:pPr>
+          </w:p>
+        </w:tc>
+        <w:tc>
+          <w:tcPr>
+            <w:tcW w:w="774" w:type="dxa"/>
             <w:vMerge w:val="restart"/>
             <w:shd w:val="clear" w:color="auto" w:fill="FFFFFF" w:themeFill="background1"/>
           </w:tcPr>
@@ -27314,25 +28735,25 @@
         </w:tc>
         <w:tc>
           <w:tcPr>
-            <w:tcW w:w="1327" w:type="dxa"/>
-            <w:shd w:val="clear" w:color="auto" w:fill="FFFFFF" w:themeFill="background1"/>
-          </w:tcPr>
-          <w:p>
-            <w:pPr>
-              <w:pStyle w:val="Paragrafoelenco"/>
-              <w:ind w:left="0"/>
-              <w:jc w:val="both"/>
-              <w:rPr>
-                <w:sz w:val="18"/>
-                <w:szCs w:val="18"/>
-                <w:lang w:val="en-US"/>
-              </w:rPr>
-            </w:pPr>
-          </w:p>
-        </w:tc>
-        <w:tc>
-          <w:tcPr>
-            <w:tcW w:w="966" w:type="dxa"/>
+            <w:tcW w:w="1314" w:type="dxa"/>
+            <w:shd w:val="clear" w:color="auto" w:fill="FFFFFF" w:themeFill="background1"/>
+          </w:tcPr>
+          <w:p>
+            <w:pPr>
+              <w:pStyle w:val="Paragrafoelenco"/>
+              <w:ind w:left="0"/>
+              <w:jc w:val="both"/>
+              <w:rPr>
+                <w:sz w:val="18"/>
+                <w:szCs w:val="18"/>
+                <w:lang w:val="en-US"/>
+              </w:rPr>
+            </w:pPr>
+          </w:p>
+        </w:tc>
+        <w:tc>
+          <w:tcPr>
+            <w:tcW w:w="965" w:type="dxa"/>
             <w:shd w:val="clear" w:color="auto" w:fill="FFFFFF" w:themeFill="background1"/>
           </w:tcPr>
           <w:p>
@@ -27376,7 +28797,7 @@
         </w:tc>
         <w:tc>
           <w:tcPr>
-            <w:tcW w:w="3602" w:type="dxa"/>
+            <w:tcW w:w="3549" w:type="dxa"/>
             <w:vMerge/>
             <w:shd w:val="clear" w:color="auto" w:fill="FFFFFF" w:themeFill="background1"/>
           </w:tcPr>
@@ -27395,25 +28816,25 @@
         </w:tc>
         <w:tc>
           <w:tcPr>
-            <w:tcW w:w="3508" w:type="dxa"/>
-            <w:shd w:val="clear" w:color="auto" w:fill="FFFFFF" w:themeFill="background1"/>
-          </w:tcPr>
-          <w:p>
-            <w:pPr>
-              <w:pStyle w:val="Paragrafoelenco"/>
-              <w:ind w:left="0"/>
-              <w:jc w:val="both"/>
-              <w:rPr>
-                <w:sz w:val="18"/>
-                <w:szCs w:val="18"/>
-                <w:lang w:val="en-US"/>
-              </w:rPr>
-            </w:pPr>
-          </w:p>
-        </w:tc>
-        <w:tc>
-          <w:tcPr>
-            <w:tcW w:w="850" w:type="dxa"/>
+            <w:tcW w:w="3651" w:type="dxa"/>
+            <w:shd w:val="clear" w:color="auto" w:fill="FFFFFF" w:themeFill="background1"/>
+          </w:tcPr>
+          <w:p>
+            <w:pPr>
+              <w:pStyle w:val="Paragrafoelenco"/>
+              <w:ind w:left="0"/>
+              <w:jc w:val="both"/>
+              <w:rPr>
+                <w:sz w:val="18"/>
+                <w:szCs w:val="18"/>
+                <w:lang w:val="en-US"/>
+              </w:rPr>
+            </w:pPr>
+          </w:p>
+        </w:tc>
+        <w:tc>
+          <w:tcPr>
+            <w:tcW w:w="774" w:type="dxa"/>
             <w:vMerge/>
             <w:shd w:val="clear" w:color="auto" w:fill="FFFFFF" w:themeFill="background1"/>
           </w:tcPr>
@@ -27432,25 +28853,25 @@
         </w:tc>
         <w:tc>
           <w:tcPr>
-            <w:tcW w:w="1327" w:type="dxa"/>
-            <w:shd w:val="clear" w:color="auto" w:fill="FFFFFF" w:themeFill="background1"/>
-          </w:tcPr>
-          <w:p>
-            <w:pPr>
-              <w:pStyle w:val="Paragrafoelenco"/>
-              <w:ind w:left="0"/>
-              <w:jc w:val="both"/>
-              <w:rPr>
-                <w:sz w:val="18"/>
-                <w:szCs w:val="18"/>
-                <w:lang w:val="en-US"/>
-              </w:rPr>
-            </w:pPr>
-          </w:p>
-        </w:tc>
-        <w:tc>
-          <w:tcPr>
-            <w:tcW w:w="966" w:type="dxa"/>
+            <w:tcW w:w="1314" w:type="dxa"/>
+            <w:shd w:val="clear" w:color="auto" w:fill="FFFFFF" w:themeFill="background1"/>
+          </w:tcPr>
+          <w:p>
+            <w:pPr>
+              <w:pStyle w:val="Paragrafoelenco"/>
+              <w:ind w:left="0"/>
+              <w:jc w:val="both"/>
+              <w:rPr>
+                <w:sz w:val="18"/>
+                <w:szCs w:val="18"/>
+                <w:lang w:val="en-US"/>
+              </w:rPr>
+            </w:pPr>
+          </w:p>
+        </w:tc>
+        <w:tc>
+          <w:tcPr>
+            <w:tcW w:w="965" w:type="dxa"/>
             <w:shd w:val="clear" w:color="auto" w:fill="FFFFFF" w:themeFill="background1"/>
           </w:tcPr>
           <w:p>
@@ -27494,7 +28915,7 @@
         </w:tc>
         <w:tc>
           <w:tcPr>
-            <w:tcW w:w="3602" w:type="dxa"/>
+            <w:tcW w:w="3549" w:type="dxa"/>
             <w:vMerge/>
             <w:shd w:val="clear" w:color="auto" w:fill="FFFFFF" w:themeFill="background1"/>
           </w:tcPr>
@@ -27513,25 +28934,25 @@
         </w:tc>
         <w:tc>
           <w:tcPr>
-            <w:tcW w:w="3508" w:type="dxa"/>
-            <w:shd w:val="clear" w:color="auto" w:fill="FFFFFF" w:themeFill="background1"/>
-          </w:tcPr>
-          <w:p>
-            <w:pPr>
-              <w:pStyle w:val="Paragrafoelenco"/>
-              <w:ind w:left="0"/>
-              <w:jc w:val="both"/>
-              <w:rPr>
-                <w:sz w:val="18"/>
-                <w:szCs w:val="18"/>
-                <w:lang w:val="en-US"/>
-              </w:rPr>
-            </w:pPr>
-          </w:p>
-        </w:tc>
-        <w:tc>
-          <w:tcPr>
-            <w:tcW w:w="850" w:type="dxa"/>
+            <w:tcW w:w="3651" w:type="dxa"/>
+            <w:shd w:val="clear" w:color="auto" w:fill="FFFFFF" w:themeFill="background1"/>
+          </w:tcPr>
+          <w:p>
+            <w:pPr>
+              <w:pStyle w:val="Paragrafoelenco"/>
+              <w:ind w:left="0"/>
+              <w:jc w:val="both"/>
+              <w:rPr>
+                <w:sz w:val="18"/>
+                <w:szCs w:val="18"/>
+                <w:lang w:val="en-US"/>
+              </w:rPr>
+            </w:pPr>
+          </w:p>
+        </w:tc>
+        <w:tc>
+          <w:tcPr>
+            <w:tcW w:w="774" w:type="dxa"/>
             <w:vMerge/>
             <w:shd w:val="clear" w:color="auto" w:fill="FFFFFF" w:themeFill="background1"/>
           </w:tcPr>
@@ -27550,25 +28971,25 @@
         </w:tc>
         <w:tc>
           <w:tcPr>
-            <w:tcW w:w="1327" w:type="dxa"/>
-            <w:shd w:val="clear" w:color="auto" w:fill="FFFFFF" w:themeFill="background1"/>
-          </w:tcPr>
-          <w:p>
-            <w:pPr>
-              <w:pStyle w:val="Paragrafoelenco"/>
-              <w:ind w:left="0"/>
-              <w:jc w:val="both"/>
-              <w:rPr>
-                <w:sz w:val="18"/>
-                <w:szCs w:val="18"/>
-                <w:lang w:val="en-US"/>
-              </w:rPr>
-            </w:pPr>
-          </w:p>
-        </w:tc>
-        <w:tc>
-          <w:tcPr>
-            <w:tcW w:w="966" w:type="dxa"/>
+            <w:tcW w:w="1314" w:type="dxa"/>
+            <w:shd w:val="clear" w:color="auto" w:fill="FFFFFF" w:themeFill="background1"/>
+          </w:tcPr>
+          <w:p>
+            <w:pPr>
+              <w:pStyle w:val="Paragrafoelenco"/>
+              <w:ind w:left="0"/>
+              <w:jc w:val="both"/>
+              <w:rPr>
+                <w:sz w:val="18"/>
+                <w:szCs w:val="18"/>
+                <w:lang w:val="en-US"/>
+              </w:rPr>
+            </w:pPr>
+          </w:p>
+        </w:tc>
+        <w:tc>
+          <w:tcPr>
+            <w:tcW w:w="965" w:type="dxa"/>
             <w:shd w:val="clear" w:color="auto" w:fill="FFFFFF" w:themeFill="background1"/>
           </w:tcPr>
           <w:p>
@@ -27612,7 +29033,7 @@
         </w:tc>
         <w:tc>
           <w:tcPr>
-            <w:tcW w:w="3602" w:type="dxa"/>
+            <w:tcW w:w="3549" w:type="dxa"/>
             <w:vMerge/>
             <w:shd w:val="clear" w:color="auto" w:fill="FFFFFF" w:themeFill="background1"/>
           </w:tcPr>
@@ -27631,25 +29052,25 @@
         </w:tc>
         <w:tc>
           <w:tcPr>
-            <w:tcW w:w="3508" w:type="dxa"/>
-            <w:shd w:val="clear" w:color="auto" w:fill="FFFFFF" w:themeFill="background1"/>
-          </w:tcPr>
-          <w:p>
-            <w:pPr>
-              <w:pStyle w:val="Paragrafoelenco"/>
-              <w:ind w:left="0"/>
-              <w:jc w:val="both"/>
-              <w:rPr>
-                <w:sz w:val="18"/>
-                <w:szCs w:val="18"/>
-                <w:lang w:val="en-US"/>
-              </w:rPr>
-            </w:pPr>
-          </w:p>
-        </w:tc>
-        <w:tc>
-          <w:tcPr>
-            <w:tcW w:w="850" w:type="dxa"/>
+            <w:tcW w:w="3651" w:type="dxa"/>
+            <w:shd w:val="clear" w:color="auto" w:fill="FFFFFF" w:themeFill="background1"/>
+          </w:tcPr>
+          <w:p>
+            <w:pPr>
+              <w:pStyle w:val="Paragrafoelenco"/>
+              <w:ind w:left="0"/>
+              <w:jc w:val="both"/>
+              <w:rPr>
+                <w:sz w:val="18"/>
+                <w:szCs w:val="18"/>
+                <w:lang w:val="en-US"/>
+              </w:rPr>
+            </w:pPr>
+          </w:p>
+        </w:tc>
+        <w:tc>
+          <w:tcPr>
+            <w:tcW w:w="774" w:type="dxa"/>
             <w:vMerge/>
             <w:shd w:val="clear" w:color="auto" w:fill="FFFFFF" w:themeFill="background1"/>
           </w:tcPr>
@@ -27668,25 +29089,25 @@
         </w:tc>
         <w:tc>
           <w:tcPr>
-            <w:tcW w:w="1327" w:type="dxa"/>
-            <w:shd w:val="clear" w:color="auto" w:fill="FFFFFF" w:themeFill="background1"/>
-          </w:tcPr>
-          <w:p>
-            <w:pPr>
-              <w:pStyle w:val="Paragrafoelenco"/>
-              <w:ind w:left="0"/>
-              <w:jc w:val="both"/>
-              <w:rPr>
-                <w:sz w:val="18"/>
-                <w:szCs w:val="18"/>
-                <w:lang w:val="en-US"/>
-              </w:rPr>
-            </w:pPr>
-          </w:p>
-        </w:tc>
-        <w:tc>
-          <w:tcPr>
-            <w:tcW w:w="966" w:type="dxa"/>
+            <w:tcW w:w="1314" w:type="dxa"/>
+            <w:shd w:val="clear" w:color="auto" w:fill="FFFFFF" w:themeFill="background1"/>
+          </w:tcPr>
+          <w:p>
+            <w:pPr>
+              <w:pStyle w:val="Paragrafoelenco"/>
+              <w:ind w:left="0"/>
+              <w:jc w:val="both"/>
+              <w:rPr>
+                <w:sz w:val="18"/>
+                <w:szCs w:val="18"/>
+                <w:lang w:val="en-US"/>
+              </w:rPr>
+            </w:pPr>
+          </w:p>
+        </w:tc>
+        <w:tc>
+          <w:tcPr>
+            <w:tcW w:w="965" w:type="dxa"/>
             <w:shd w:val="clear" w:color="auto" w:fill="FFFFFF" w:themeFill="background1"/>
           </w:tcPr>
           <w:p>
@@ -27730,7 +29151,7 @@
         </w:tc>
         <w:tc>
           <w:tcPr>
-            <w:tcW w:w="3602" w:type="dxa"/>
+            <w:tcW w:w="3549" w:type="dxa"/>
             <w:vMerge/>
             <w:shd w:val="clear" w:color="auto" w:fill="FFFFFF" w:themeFill="background1"/>
           </w:tcPr>
@@ -27749,25 +29170,25 @@
         </w:tc>
         <w:tc>
           <w:tcPr>
-            <w:tcW w:w="3508" w:type="dxa"/>
-            <w:shd w:val="clear" w:color="auto" w:fill="FFFFFF" w:themeFill="background1"/>
-          </w:tcPr>
-          <w:p>
-            <w:pPr>
-              <w:pStyle w:val="Paragrafoelenco"/>
-              <w:ind w:left="0"/>
-              <w:jc w:val="both"/>
-              <w:rPr>
-                <w:sz w:val="18"/>
-                <w:szCs w:val="18"/>
-                <w:lang w:val="en-US"/>
-              </w:rPr>
-            </w:pPr>
-          </w:p>
-        </w:tc>
-        <w:tc>
-          <w:tcPr>
-            <w:tcW w:w="850" w:type="dxa"/>
+            <w:tcW w:w="3651" w:type="dxa"/>
+            <w:shd w:val="clear" w:color="auto" w:fill="FFFFFF" w:themeFill="background1"/>
+          </w:tcPr>
+          <w:p>
+            <w:pPr>
+              <w:pStyle w:val="Paragrafoelenco"/>
+              <w:ind w:left="0"/>
+              <w:jc w:val="both"/>
+              <w:rPr>
+                <w:sz w:val="18"/>
+                <w:szCs w:val="18"/>
+                <w:lang w:val="en-US"/>
+              </w:rPr>
+            </w:pPr>
+          </w:p>
+        </w:tc>
+        <w:tc>
+          <w:tcPr>
+            <w:tcW w:w="774" w:type="dxa"/>
             <w:vMerge/>
             <w:shd w:val="clear" w:color="auto" w:fill="FFFFFF" w:themeFill="background1"/>
           </w:tcPr>
@@ -27786,25 +29207,25 @@
         </w:tc>
         <w:tc>
           <w:tcPr>
-            <w:tcW w:w="1327" w:type="dxa"/>
-            <w:shd w:val="clear" w:color="auto" w:fill="FFFFFF" w:themeFill="background1"/>
-          </w:tcPr>
-          <w:p>
-            <w:pPr>
-              <w:pStyle w:val="Paragrafoelenco"/>
-              <w:ind w:left="0"/>
-              <w:jc w:val="both"/>
-              <w:rPr>
-                <w:sz w:val="18"/>
-                <w:szCs w:val="18"/>
-                <w:lang w:val="en-US"/>
-              </w:rPr>
-            </w:pPr>
-          </w:p>
-        </w:tc>
-        <w:tc>
-          <w:tcPr>
-            <w:tcW w:w="966" w:type="dxa"/>
+            <w:tcW w:w="1314" w:type="dxa"/>
+            <w:shd w:val="clear" w:color="auto" w:fill="FFFFFF" w:themeFill="background1"/>
+          </w:tcPr>
+          <w:p>
+            <w:pPr>
+              <w:pStyle w:val="Paragrafoelenco"/>
+              <w:ind w:left="0"/>
+              <w:jc w:val="both"/>
+              <w:rPr>
+                <w:sz w:val="18"/>
+                <w:szCs w:val="18"/>
+                <w:lang w:val="en-US"/>
+              </w:rPr>
+            </w:pPr>
+          </w:p>
+        </w:tc>
+        <w:tc>
+          <w:tcPr>
+            <w:tcW w:w="965" w:type="dxa"/>
             <w:shd w:val="clear" w:color="auto" w:fill="FFFFFF" w:themeFill="background1"/>
           </w:tcPr>
           <w:p>
@@ -27848,7 +29269,7 @@
         </w:tc>
         <w:tc>
           <w:tcPr>
-            <w:tcW w:w="3602" w:type="dxa"/>
+            <w:tcW w:w="3549" w:type="dxa"/>
             <w:vMerge/>
             <w:shd w:val="clear" w:color="auto" w:fill="FFFFFF" w:themeFill="background1"/>
           </w:tcPr>
@@ -27867,25 +29288,25 @@
         </w:tc>
         <w:tc>
           <w:tcPr>
-            <w:tcW w:w="3508" w:type="dxa"/>
-            <w:shd w:val="clear" w:color="auto" w:fill="FFFFFF" w:themeFill="background1"/>
-          </w:tcPr>
-          <w:p>
-            <w:pPr>
-              <w:pStyle w:val="Paragrafoelenco"/>
-              <w:ind w:left="0"/>
-              <w:jc w:val="both"/>
-              <w:rPr>
-                <w:sz w:val="18"/>
-                <w:szCs w:val="18"/>
-                <w:lang w:val="en-US"/>
-              </w:rPr>
-            </w:pPr>
-          </w:p>
-        </w:tc>
-        <w:tc>
-          <w:tcPr>
-            <w:tcW w:w="850" w:type="dxa"/>
+            <w:tcW w:w="3651" w:type="dxa"/>
+            <w:shd w:val="clear" w:color="auto" w:fill="FFFFFF" w:themeFill="background1"/>
+          </w:tcPr>
+          <w:p>
+            <w:pPr>
+              <w:pStyle w:val="Paragrafoelenco"/>
+              <w:ind w:left="0"/>
+              <w:jc w:val="both"/>
+              <w:rPr>
+                <w:sz w:val="18"/>
+                <w:szCs w:val="18"/>
+                <w:lang w:val="en-US"/>
+              </w:rPr>
+            </w:pPr>
+          </w:p>
+        </w:tc>
+        <w:tc>
+          <w:tcPr>
+            <w:tcW w:w="774" w:type="dxa"/>
             <w:vMerge/>
             <w:shd w:val="clear" w:color="auto" w:fill="FFFFFF" w:themeFill="background1"/>
           </w:tcPr>
@@ -27904,25 +29325,25 @@
         </w:tc>
         <w:tc>
           <w:tcPr>
-            <w:tcW w:w="1327" w:type="dxa"/>
-            <w:shd w:val="clear" w:color="auto" w:fill="FFFFFF" w:themeFill="background1"/>
-          </w:tcPr>
-          <w:p>
-            <w:pPr>
-              <w:pStyle w:val="Paragrafoelenco"/>
-              <w:ind w:left="0"/>
-              <w:jc w:val="both"/>
-              <w:rPr>
-                <w:sz w:val="18"/>
-                <w:szCs w:val="18"/>
-                <w:lang w:val="en-US"/>
-              </w:rPr>
-            </w:pPr>
-          </w:p>
-        </w:tc>
-        <w:tc>
-          <w:tcPr>
-            <w:tcW w:w="966" w:type="dxa"/>
+            <w:tcW w:w="1314" w:type="dxa"/>
+            <w:shd w:val="clear" w:color="auto" w:fill="FFFFFF" w:themeFill="background1"/>
+          </w:tcPr>
+          <w:p>
+            <w:pPr>
+              <w:pStyle w:val="Paragrafoelenco"/>
+              <w:ind w:left="0"/>
+              <w:jc w:val="both"/>
+              <w:rPr>
+                <w:sz w:val="18"/>
+                <w:szCs w:val="18"/>
+                <w:lang w:val="en-US"/>
+              </w:rPr>
+            </w:pPr>
+          </w:p>
+        </w:tc>
+        <w:tc>
+          <w:tcPr>
+            <w:tcW w:w="965" w:type="dxa"/>
             <w:shd w:val="clear" w:color="auto" w:fill="FFFFFF" w:themeFill="background1"/>
           </w:tcPr>
           <w:p>
@@ -27969,22 +29390,13 @@
                 <w:sz w:val="18"/>
                 <w:szCs w:val="18"/>
               </w:rPr>
-              <w:t>TD</w:t>
-            </w:r>
-            <w:r>
-              <w:rPr>
-                <w:b/>
-                <w:bCs/>
-                <w:sz w:val="18"/>
-                <w:szCs w:val="18"/>
-              </w:rPr>
-              <w:t>3</w:t>
-            </w:r>
-          </w:p>
-        </w:tc>
-        <w:tc>
-          <w:tcPr>
-            <w:tcW w:w="3602" w:type="dxa"/>
+              <w:t>TD3</w:t>
+            </w:r>
+          </w:p>
+        </w:tc>
+        <w:tc>
+          <w:tcPr>
+            <w:tcW w:w="3549" w:type="dxa"/>
             <w:shd w:val="clear" w:color="auto" w:fill="FFE599" w:themeFill="accent4" w:themeFillTint="66"/>
           </w:tcPr>
           <w:p>
@@ -28010,7 +29422,7 @@
         </w:tc>
         <w:tc>
           <w:tcPr>
-            <w:tcW w:w="3508" w:type="dxa"/>
+            <w:tcW w:w="3651" w:type="dxa"/>
             <w:shd w:val="clear" w:color="auto" w:fill="FFE599" w:themeFill="accent4" w:themeFillTint="66"/>
           </w:tcPr>
           <w:p>
@@ -28028,7 +29440,7 @@
         </w:tc>
         <w:tc>
           <w:tcPr>
-            <w:tcW w:w="850" w:type="dxa"/>
+            <w:tcW w:w="774" w:type="dxa"/>
             <w:shd w:val="clear" w:color="auto" w:fill="FFE599" w:themeFill="accent4" w:themeFillTint="66"/>
           </w:tcPr>
           <w:p>
@@ -28054,7 +29466,7 @@
         </w:tc>
         <w:tc>
           <w:tcPr>
-            <w:tcW w:w="1327" w:type="dxa"/>
+            <w:tcW w:w="1314" w:type="dxa"/>
             <w:shd w:val="clear" w:color="auto" w:fill="FFE599" w:themeFill="accent4" w:themeFillTint="66"/>
           </w:tcPr>
           <w:p>
@@ -28072,7 +29484,7 @@
         </w:tc>
         <w:tc>
           <w:tcPr>
-            <w:tcW w:w="966" w:type="dxa"/>
+            <w:tcW w:w="965" w:type="dxa"/>
             <w:shd w:val="clear" w:color="auto" w:fill="FFE599" w:themeFill="accent4" w:themeFillTint="66"/>
           </w:tcPr>
           <w:p>
@@ -28115,7 +29527,7 @@
         </w:tc>
         <w:tc>
           <w:tcPr>
-            <w:tcW w:w="3602" w:type="dxa"/>
+            <w:tcW w:w="3549" w:type="dxa"/>
             <w:vMerge w:val="restart"/>
             <w:shd w:val="clear" w:color="auto" w:fill="FFFFFF" w:themeFill="background1"/>
           </w:tcPr>
@@ -28132,7 +29544,7 @@
         </w:tc>
         <w:tc>
           <w:tcPr>
-            <w:tcW w:w="3508" w:type="dxa"/>
+            <w:tcW w:w="3651" w:type="dxa"/>
             <w:shd w:val="clear" w:color="auto" w:fill="FFFFFF" w:themeFill="background1"/>
           </w:tcPr>
           <w:p>
@@ -28168,25 +29580,25 @@
         </w:tc>
         <w:tc>
           <w:tcPr>
-            <w:tcW w:w="850" w:type="dxa"/>
-            <w:shd w:val="clear" w:color="auto" w:fill="FFFFFF" w:themeFill="background1"/>
-          </w:tcPr>
-          <w:p>
-            <w:pPr>
-              <w:pStyle w:val="Paragrafoelenco"/>
-              <w:ind w:left="0"/>
-              <w:jc w:val="both"/>
-              <w:rPr>
-                <w:sz w:val="18"/>
-                <w:szCs w:val="18"/>
-                <w:lang w:val="en-US"/>
-              </w:rPr>
-            </w:pPr>
-          </w:p>
-        </w:tc>
-        <w:tc>
-          <w:tcPr>
-            <w:tcW w:w="1327" w:type="dxa"/>
+            <w:tcW w:w="774" w:type="dxa"/>
+            <w:shd w:val="clear" w:color="auto" w:fill="FFFFFF" w:themeFill="background1"/>
+          </w:tcPr>
+          <w:p>
+            <w:pPr>
+              <w:pStyle w:val="Paragrafoelenco"/>
+              <w:ind w:left="0"/>
+              <w:jc w:val="both"/>
+              <w:rPr>
+                <w:sz w:val="18"/>
+                <w:szCs w:val="18"/>
+                <w:lang w:val="en-US"/>
+              </w:rPr>
+            </w:pPr>
+          </w:p>
+        </w:tc>
+        <w:tc>
+          <w:tcPr>
+            <w:tcW w:w="1314" w:type="dxa"/>
             <w:shd w:val="clear" w:color="auto" w:fill="FFFFFF" w:themeFill="background1"/>
           </w:tcPr>
           <w:p>
@@ -28212,7 +29624,7 @@
         </w:tc>
         <w:tc>
           <w:tcPr>
-            <w:tcW w:w="966" w:type="dxa"/>
+            <w:tcW w:w="965" w:type="dxa"/>
             <w:shd w:val="clear" w:color="auto" w:fill="FFFFFF" w:themeFill="background1"/>
           </w:tcPr>
           <w:p>
@@ -28264,7 +29676,7 @@
         </w:tc>
         <w:tc>
           <w:tcPr>
-            <w:tcW w:w="3602" w:type="dxa"/>
+            <w:tcW w:w="3549" w:type="dxa"/>
             <w:vMerge/>
             <w:shd w:val="clear" w:color="auto" w:fill="FFFFFF" w:themeFill="background1"/>
           </w:tcPr>
@@ -28281,43 +29693,27 @@
         </w:tc>
         <w:tc>
           <w:tcPr>
-            <w:tcW w:w="3508" w:type="dxa"/>
-            <w:shd w:val="clear" w:color="auto" w:fill="FFFFFF" w:themeFill="background1"/>
-          </w:tcPr>
-          <w:p>
-            <w:pPr>
-              <w:pStyle w:val="Paragrafoelenco"/>
-              <w:ind w:left="0"/>
-              <w:jc w:val="both"/>
-              <w:rPr>
-                <w:sz w:val="18"/>
-                <w:szCs w:val="18"/>
-                <w:lang w:val="en-US"/>
-              </w:rPr>
-            </w:pPr>
-            <w:r>
-              <w:rPr>
-                <w:sz w:val="18"/>
-                <w:szCs w:val="18"/>
-                <w:lang w:val="en-US"/>
-              </w:rPr>
-              <w:t xml:space="preserve">Re-implement the </w:t>
-            </w:r>
-            <w:r>
-              <w:rPr>
-                <w:sz w:val="18"/>
-                <w:szCs w:val="18"/>
-                <w:lang w:val="en-US"/>
-              </w:rPr>
-              <w:t>trigger</w:t>
-            </w:r>
-            <w:r>
-              <w:rPr>
-                <w:sz w:val="18"/>
-                <w:szCs w:val="18"/>
-                <w:lang w:val="en-US"/>
-              </w:rPr>
-              <w:t xml:space="preserve"> classes using the pattern </w:t>
+            <w:tcW w:w="3651" w:type="dxa"/>
+            <w:shd w:val="clear" w:color="auto" w:fill="FFFFFF" w:themeFill="background1"/>
+          </w:tcPr>
+          <w:p>
+            <w:pPr>
+              <w:pStyle w:val="Paragrafoelenco"/>
+              <w:ind w:left="0"/>
+              <w:jc w:val="both"/>
+              <w:rPr>
+                <w:sz w:val="18"/>
+                <w:szCs w:val="18"/>
+                <w:lang w:val="en-US"/>
+              </w:rPr>
+            </w:pPr>
+            <w:r>
+              <w:rPr>
+                <w:sz w:val="18"/>
+                <w:szCs w:val="18"/>
+                <w:lang w:val="en-US"/>
+              </w:rPr>
+              <w:t xml:space="preserve">Re-implement the trigger classes using the pattern </w:t>
             </w:r>
             <w:proofErr w:type="spellStart"/>
             <w:r>
@@ -28326,48 +29722,32 @@
                 <w:szCs w:val="18"/>
                 <w:lang w:val="en-US"/>
               </w:rPr>
-              <w:t>FactoryMet</w:t>
-            </w:r>
-            <w:r>
-              <w:rPr>
-                <w:sz w:val="18"/>
-                <w:szCs w:val="18"/>
-                <w:lang w:val="en-US"/>
-              </w:rPr>
-              <w:t>h</w:t>
-            </w:r>
-            <w:r>
-              <w:rPr>
-                <w:sz w:val="18"/>
-                <w:szCs w:val="18"/>
-                <w:lang w:val="en-US"/>
-              </w:rPr>
-              <w:t>od</w:t>
+              <w:t>FactoryMethod</w:t>
             </w:r>
             <w:proofErr w:type="spellEnd"/>
           </w:p>
         </w:tc>
         <w:tc>
           <w:tcPr>
-            <w:tcW w:w="850" w:type="dxa"/>
-            <w:shd w:val="clear" w:color="auto" w:fill="FFFFFF" w:themeFill="background1"/>
-          </w:tcPr>
-          <w:p>
-            <w:pPr>
-              <w:pStyle w:val="Paragrafoelenco"/>
-              <w:ind w:left="0"/>
-              <w:jc w:val="both"/>
-              <w:rPr>
-                <w:sz w:val="18"/>
-                <w:szCs w:val="18"/>
-                <w:lang w:val="en-US"/>
-              </w:rPr>
-            </w:pPr>
-          </w:p>
-        </w:tc>
-        <w:tc>
-          <w:tcPr>
-            <w:tcW w:w="1327" w:type="dxa"/>
+            <w:tcW w:w="774" w:type="dxa"/>
+            <w:shd w:val="clear" w:color="auto" w:fill="FFFFFF" w:themeFill="background1"/>
+          </w:tcPr>
+          <w:p>
+            <w:pPr>
+              <w:pStyle w:val="Paragrafoelenco"/>
+              <w:ind w:left="0"/>
+              <w:jc w:val="both"/>
+              <w:rPr>
+                <w:sz w:val="18"/>
+                <w:szCs w:val="18"/>
+                <w:lang w:val="en-US"/>
+              </w:rPr>
+            </w:pPr>
+          </w:p>
+        </w:tc>
+        <w:tc>
+          <w:tcPr>
+            <w:tcW w:w="1314" w:type="dxa"/>
             <w:shd w:val="clear" w:color="auto" w:fill="FFFFFF" w:themeFill="background1"/>
           </w:tcPr>
           <w:p>
@@ -28393,7 +29773,7 @@
         </w:tc>
         <w:tc>
           <w:tcPr>
-            <w:tcW w:w="966" w:type="dxa"/>
+            <w:tcW w:w="965" w:type="dxa"/>
             <w:shd w:val="clear" w:color="auto" w:fill="FFFFFF" w:themeFill="background1"/>
           </w:tcPr>
           <w:p>
@@ -28454,7 +29834,7 @@
         </w:tc>
         <w:tc>
           <w:tcPr>
-            <w:tcW w:w="3602" w:type="dxa"/>
+            <w:tcW w:w="3549" w:type="dxa"/>
             <w:shd w:val="clear" w:color="auto" w:fill="FFE599" w:themeFill="accent4" w:themeFillTint="66"/>
           </w:tcPr>
           <w:p>
@@ -28478,7 +29858,7 @@
         </w:tc>
         <w:tc>
           <w:tcPr>
-            <w:tcW w:w="3508" w:type="dxa"/>
+            <w:tcW w:w="3651" w:type="dxa"/>
             <w:shd w:val="clear" w:color="auto" w:fill="FFE599" w:themeFill="accent4" w:themeFillTint="66"/>
           </w:tcPr>
           <w:p>
@@ -28496,7 +29876,7 @@
         </w:tc>
         <w:tc>
           <w:tcPr>
-            <w:tcW w:w="850" w:type="dxa"/>
+            <w:tcW w:w="774" w:type="dxa"/>
             <w:shd w:val="clear" w:color="auto" w:fill="FFE599" w:themeFill="accent4" w:themeFillTint="66"/>
           </w:tcPr>
           <w:p>
@@ -28522,7 +29902,7 @@
         </w:tc>
         <w:tc>
           <w:tcPr>
-            <w:tcW w:w="1327" w:type="dxa"/>
+            <w:tcW w:w="1314" w:type="dxa"/>
             <w:shd w:val="clear" w:color="auto" w:fill="FFE599" w:themeFill="accent4" w:themeFillTint="66"/>
           </w:tcPr>
           <w:p>
@@ -28548,7 +29928,7 @@
         </w:tc>
         <w:tc>
           <w:tcPr>
-            <w:tcW w:w="966" w:type="dxa"/>
+            <w:tcW w:w="965" w:type="dxa"/>
             <w:shd w:val="clear" w:color="auto" w:fill="FFE599" w:themeFill="accent4" w:themeFillTint="66"/>
           </w:tcPr>
           <w:p>
@@ -28609,7 +29989,7 @@
         </w:tc>
         <w:tc>
           <w:tcPr>
-            <w:tcW w:w="3602" w:type="dxa"/>
+            <w:tcW w:w="3549" w:type="dxa"/>
             <w:shd w:val="clear" w:color="auto" w:fill="FFE599" w:themeFill="accent4" w:themeFillTint="66"/>
           </w:tcPr>
           <w:p>
@@ -28651,7 +30031,7 @@
         </w:tc>
         <w:tc>
           <w:tcPr>
-            <w:tcW w:w="3508" w:type="dxa"/>
+            <w:tcW w:w="3651" w:type="dxa"/>
             <w:shd w:val="clear" w:color="auto" w:fill="FFE599" w:themeFill="accent4" w:themeFillTint="66"/>
           </w:tcPr>
           <w:p>
@@ -28669,7 +30049,7 @@
         </w:tc>
         <w:tc>
           <w:tcPr>
-            <w:tcW w:w="850" w:type="dxa"/>
+            <w:tcW w:w="774" w:type="dxa"/>
             <w:shd w:val="clear" w:color="auto" w:fill="FFE599" w:themeFill="accent4" w:themeFillTint="66"/>
           </w:tcPr>
           <w:p>
@@ -28695,7 +30075,7 @@
         </w:tc>
         <w:tc>
           <w:tcPr>
-            <w:tcW w:w="1327" w:type="dxa"/>
+            <w:tcW w:w="1314" w:type="dxa"/>
             <w:shd w:val="clear" w:color="auto" w:fill="FFE599" w:themeFill="accent4" w:themeFillTint="66"/>
           </w:tcPr>
           <w:p>
@@ -28709,11 +30089,19 @@
                 <w:lang w:val="en-US"/>
               </w:rPr>
             </w:pPr>
-          </w:p>
-        </w:tc>
-        <w:tc>
-          <w:tcPr>
-            <w:tcW w:w="966" w:type="dxa"/>
+            <w:r>
+              <w:rPr>
+                <w:sz w:val="18"/>
+                <w:szCs w:val="18"/>
+                <w:lang w:val="en-US"/>
+              </w:rPr>
+              <w:t>Pasquale</w:t>
+            </w:r>
+          </w:p>
+        </w:tc>
+        <w:tc>
+          <w:tcPr>
+            <w:tcW w:w="965" w:type="dxa"/>
             <w:shd w:val="clear" w:color="auto" w:fill="FFE599" w:themeFill="accent4" w:themeFillTint="66"/>
           </w:tcPr>
           <w:p>
@@ -28727,6 +30115,169 @@
                 <w:lang w:val="en-US"/>
               </w:rPr>
             </w:pPr>
+            <w:r>
+              <w:rPr>
+                <w:sz w:val="18"/>
+                <w:szCs w:val="18"/>
+                <w:lang w:val="en-US"/>
+              </w:rPr>
+              <w:t>6</w:t>
+            </w:r>
+          </w:p>
+        </w:tc>
+      </w:tr>
+      <w:tr>
+        <w:trPr>
+          <w:trHeight w:val="54"/>
+        </w:trPr>
+        <w:tc>
+          <w:tcPr>
+            <w:tcW w:w="510" w:type="dxa"/>
+            <w:shd w:val="clear" w:color="auto" w:fill="F7CAAC" w:themeFill="accent2" w:themeFillTint="66"/>
+          </w:tcPr>
+          <w:p>
+            <w:pPr>
+              <w:pStyle w:val="Paragrafoelenco"/>
+              <w:ind w:left="0"/>
+              <w:jc w:val="both"/>
+              <w:rPr>
+                <w:b/>
+                <w:bCs/>
+                <w:sz w:val="18"/>
+                <w:szCs w:val="18"/>
+                <w:lang w:val="en-US"/>
+              </w:rPr>
+            </w:pPr>
+            <w:r>
+              <w:rPr>
+                <w:b/>
+                <w:bCs/>
+                <w:sz w:val="18"/>
+                <w:szCs w:val="18"/>
+                <w:lang w:val="en-US"/>
+              </w:rPr>
+              <w:t>B3</w:t>
+            </w:r>
+          </w:p>
+        </w:tc>
+        <w:tc>
+          <w:tcPr>
+            <w:tcW w:w="3549" w:type="dxa"/>
+            <w:shd w:val="clear" w:color="auto" w:fill="F7CAAC" w:themeFill="accent2" w:themeFillTint="66"/>
+          </w:tcPr>
+          <w:p>
+            <w:pPr>
+              <w:jc w:val="both"/>
+              <w:rPr>
+                <w:sz w:val="18"/>
+                <w:szCs w:val="18"/>
+                <w:lang w:val="en-US"/>
+              </w:rPr>
+            </w:pPr>
+            <w:r>
+              <w:rPr>
+                <w:sz w:val="18"/>
+                <w:szCs w:val="18"/>
+                <w:lang w:val="en-US"/>
+              </w:rPr>
+              <w:t>Bug when adding a repeated action before a non-repeated action</w:t>
+            </w:r>
+          </w:p>
+        </w:tc>
+        <w:tc>
+          <w:tcPr>
+            <w:tcW w:w="3651" w:type="dxa"/>
+            <w:shd w:val="clear" w:color="auto" w:fill="F7CAAC" w:themeFill="accent2" w:themeFillTint="66"/>
+          </w:tcPr>
+          <w:p>
+            <w:pPr>
+              <w:pStyle w:val="Paragrafoelenco"/>
+              <w:ind w:left="0"/>
+              <w:jc w:val="both"/>
+              <w:rPr>
+                <w:sz w:val="18"/>
+                <w:szCs w:val="18"/>
+                <w:lang w:val="en-US"/>
+              </w:rPr>
+            </w:pPr>
+          </w:p>
+        </w:tc>
+        <w:tc>
+          <w:tcPr>
+            <w:tcW w:w="774" w:type="dxa"/>
+            <w:shd w:val="clear" w:color="auto" w:fill="F7CAAC" w:themeFill="accent2" w:themeFillTint="66"/>
+          </w:tcPr>
+          <w:p>
+            <w:pPr>
+              <w:pStyle w:val="Paragrafoelenco"/>
+              <w:ind w:left="0"/>
+              <w:jc w:val="both"/>
+              <w:rPr>
+                <w:sz w:val="18"/>
+                <w:szCs w:val="18"/>
+                <w:lang w:val="en-US"/>
+              </w:rPr>
+            </w:pPr>
+            <w:r>
+              <w:rPr>
+                <w:sz w:val="18"/>
+                <w:szCs w:val="18"/>
+                <w:lang w:val="en-US"/>
+              </w:rPr>
+              <w:t>2</w:t>
+            </w:r>
+          </w:p>
+        </w:tc>
+        <w:tc>
+          <w:tcPr>
+            <w:tcW w:w="1314" w:type="dxa"/>
+            <w:shd w:val="clear" w:color="auto" w:fill="F7CAAC" w:themeFill="accent2" w:themeFillTint="66"/>
+          </w:tcPr>
+          <w:p>
+            <w:pPr>
+              <w:pStyle w:val="Paragrafoelenco"/>
+              <w:ind w:left="0"/>
+              <w:jc w:val="both"/>
+              <w:rPr>
+                <w:sz w:val="18"/>
+                <w:szCs w:val="18"/>
+                <w:lang w:val="en-US"/>
+              </w:rPr>
+            </w:pPr>
+            <w:r>
+              <w:rPr>
+                <w:sz w:val="18"/>
+                <w:szCs w:val="18"/>
+                <w:lang w:val="en-US"/>
+              </w:rPr>
+              <w:t>Elena</w:t>
+            </w:r>
+          </w:p>
+        </w:tc>
+        <w:tc>
+          <w:tcPr>
+            <w:tcW w:w="965" w:type="dxa"/>
+            <w:shd w:val="clear" w:color="auto" w:fill="F7CAAC" w:themeFill="accent2" w:themeFillTint="66"/>
+          </w:tcPr>
+          <w:p>
+            <w:pPr>
+              <w:pStyle w:val="Paragrafoelenco"/>
+              <w:ind w:left="0"/>
+              <w:jc w:val="both"/>
+              <w:rPr>
+                <w:sz w:val="18"/>
+                <w:szCs w:val="18"/>
+                <w:lang w:val="en-US"/>
+              </w:rPr>
+            </w:pPr>
+            <w:r>
+              <w:rPr>
+                <w:sz w:val="18"/>
+                <w:szCs w:val="18"/>
+                <w:lang w:val="en-US"/>
+              </w:rPr>
+              <w:t>1</w:t>
+            </w:r>
           </w:p>
         </w:tc>
       </w:tr>
@@ -28735,7 +30286,7 @@
       <w:pPr>
         <w:pStyle w:val="Titolo2"/>
       </w:pPr>
-      <w:bookmarkStart w:id="35" w:name="_Toc152432502"/>
+      <w:bookmarkStart w:id="35" w:name="_Toc152778715"/>
       <w:r>
         <w:t>sprint review</w:t>
       </w:r>
@@ -28752,9 +30303,8 @@
       <w:pPr>
         <w:pStyle w:val="Titolo2"/>
       </w:pPr>
-      <w:bookmarkStart w:id="36" w:name="_Toc152432503"/>
+      <w:bookmarkStart w:id="36" w:name="_Toc152778716"/>
       <w:r>
-        <w:lastRenderedPageBreak/>
         <w:t>sprint RETROSPECTIVE</w:t>
       </w:r>
       <w:bookmarkEnd w:id="36"/>

</xml_diff>